<commit_message>
Actualizado el documento general con la incorporación de un Apéndice para Lo Jack.
</commit_message>
<xml_diff>
--- a/SCORING VEHICULAR ESTADÍSTICO.docx
+++ b/SCORING VEHICULAR ESTADÍSTICO.docx
@@ -285,30 +285,28 @@
           <w:szCs w:val="32"/>
           <w:lang w:val="es-ES_tradnl"/>
         </w:rPr>
-        <w:t xml:space="preserve">Ing. Mario </w:t>
-      </w:r>
-      <w:proofErr w:type="spellStart"/>
-      <w:r>
+        <w:t>Ing. Mario Pignataro</w:t>
+      </w:r>
+    </w:p>
+    <w:p>
+      <w:pPr>
+        <w:ind w:left="1416" w:firstLine="708"/>
         <w:rPr>
           <w:b/>
           <w:sz w:val="32"/>
           <w:szCs w:val="32"/>
           <w:lang w:val="es-ES_tradnl"/>
         </w:rPr>
-        <w:t>Pignataro</w:t>
-      </w:r>
-      <w:proofErr w:type="spellEnd"/>
-    </w:p>
-    <w:p>
-      <w:pPr>
-        <w:ind w:left="1416" w:firstLine="708"/>
+      </w:pPr>
+      <w:r>
         <w:rPr>
           <w:b/>
           <w:sz w:val="32"/>
           <w:szCs w:val="32"/>
           <w:lang w:val="es-ES_tradnl"/>
         </w:rPr>
-      </w:pPr>
+        <w:t>Ayudantes</w:t>
+      </w:r>
       <w:r>
         <w:rPr>
           <w:b/>
@@ -316,7 +314,7 @@
           <w:szCs w:val="32"/>
           <w:lang w:val="es-ES_tradnl"/>
         </w:rPr>
-        <w:t>Ayudantes</w:t>
+        <w:t>:</w:t>
       </w:r>
       <w:r>
         <w:rPr>
@@ -325,7 +323,7 @@
           <w:szCs w:val="32"/>
           <w:lang w:val="es-ES_tradnl"/>
         </w:rPr>
-        <w:t>:</w:t>
+        <w:tab/>
       </w:r>
       <w:r>
         <w:rPr>
@@ -334,7 +332,7 @@
           <w:szCs w:val="32"/>
           <w:lang w:val="es-ES_tradnl"/>
         </w:rPr>
-        <w:tab/>
+        <w:t xml:space="preserve">Ing. </w:t>
       </w:r>
       <w:r>
         <w:rPr>
@@ -343,8 +341,13 @@
           <w:szCs w:val="32"/>
           <w:lang w:val="es-ES_tradnl"/>
         </w:rPr>
-        <w:t xml:space="preserve">Ing. </w:t>
-      </w:r>
+        <w:t>Gabriel Piñeiro</w:t>
+      </w:r>
+    </w:p>
+    <w:p>
+      <w:pPr>
+        <w:ind w:left="3540" w:firstLine="708"/>
+      </w:pPr>
       <w:r>
         <w:rPr>
           <w:b/>
@@ -352,67 +355,210 @@
           <w:szCs w:val="32"/>
           <w:lang w:val="es-ES_tradnl"/>
         </w:rPr>
-        <w:t>Gabriel Piñeiro</w:t>
-      </w:r>
-    </w:p>
-    <w:p>
-      <w:pPr>
-        <w:ind w:left="3540" w:firstLine="708"/>
-      </w:pPr>
-      <w:r>
+        <w:t>Ing. Pablo Tortorella</w:t>
+      </w:r>
+    </w:p>
+    <w:p>
+      <w:pPr>
+        <w:pStyle w:val="NoSpacing"/>
+        <w:jc w:val="right"/>
+      </w:pPr>
+    </w:p>
+    <w:p>
+      <w:pPr>
+        <w:pStyle w:val="NoSpacing"/>
+        <w:jc w:val="right"/>
+      </w:pPr>
+    </w:p>
+    <w:p>
+      <w:pPr>
+        <w:pStyle w:val="NoSpacing"/>
+        <w:jc w:val="right"/>
+      </w:pPr>
+    </w:p>
+    <w:p>
+      <w:pPr>
+        <w:pStyle w:val="NoSpacing"/>
+        <w:jc w:val="right"/>
         <w:rPr>
           <w:b/>
           <w:sz w:val="32"/>
-          <w:szCs w:val="32"/>
-          <w:lang w:val="es-ES_tradnl"/>
-        </w:rPr>
-        <w:t xml:space="preserve">Ing. Pablo </w:t>
-      </w:r>
-      <w:proofErr w:type="spellStart"/>
+        </w:rPr>
+      </w:pPr>
       <w:r>
         <w:rPr>
           <w:b/>
           <w:sz w:val="32"/>
-          <w:szCs w:val="32"/>
-          <w:lang w:val="es-ES_tradnl"/>
-        </w:rPr>
-        <w:t>Tortorella</w:t>
-      </w:r>
-      <w:proofErr w:type="spellEnd"/>
+        </w:rPr>
+        <w:t>Grupo 2</w:t>
+      </w:r>
     </w:p>
     <w:p>
       <w:pPr>
         <w:pStyle w:val="NoSpacing"/>
         <w:jc w:val="right"/>
-      </w:pPr>
+        <w:rPr>
+          <w:sz w:val="28"/>
+        </w:rPr>
+      </w:pPr>
+      <w:r>
+        <w:rPr>
+          <w:sz w:val="28"/>
+        </w:rPr>
+        <w:t xml:space="preserve">Adriana </w:t>
+      </w:r>
+      <w:r>
+        <w:rPr>
+          <w:sz w:val="28"/>
+        </w:rPr>
+        <w:t xml:space="preserve">Chelotti </w:t>
+      </w:r>
+      <w:r>
+        <w:rPr>
+          <w:sz w:val="28"/>
+        </w:rPr>
+        <w:t>[</w:t>
+      </w:r>
+      <w:r>
+        <w:rPr>
+          <w:sz w:val="28"/>
+        </w:rPr>
+        <w:t>83513</w:t>
+      </w:r>
+      <w:r>
+        <w:rPr>
+          <w:sz w:val="28"/>
+        </w:rPr>
+        <w:t>]</w:t>
+      </w:r>
     </w:p>
     <w:p>
       <w:pPr>
         <w:pStyle w:val="NoSpacing"/>
         <w:jc w:val="right"/>
-      </w:pPr>
+        <w:rPr>
+          <w:sz w:val="28"/>
+        </w:rPr>
+      </w:pPr>
+      <w:r>
+        <w:rPr>
+          <w:sz w:val="28"/>
+        </w:rPr>
+        <w:t xml:space="preserve">Raúl Andrés </w:t>
+      </w:r>
+      <w:r>
+        <w:rPr>
+          <w:sz w:val="28"/>
+        </w:rPr>
+        <w:t xml:space="preserve">De Roovers </w:t>
+      </w:r>
+      <w:r>
+        <w:rPr>
+          <w:sz w:val="28"/>
+        </w:rPr>
+        <w:t>[</w:t>
+      </w:r>
+      <w:r>
+        <w:rPr>
+          <w:sz w:val="28"/>
+        </w:rPr>
+        <w:t>84248</w:t>
+      </w:r>
+      <w:r>
+        <w:rPr>
+          <w:sz w:val="28"/>
+        </w:rPr>
+        <w:t>]</w:t>
+      </w:r>
     </w:p>
     <w:p>
       <w:pPr>
         <w:pStyle w:val="NoSpacing"/>
         <w:jc w:val="right"/>
-      </w:pPr>
+        <w:rPr>
+          <w:sz w:val="28"/>
+        </w:rPr>
+      </w:pPr>
+      <w:r>
+        <w:rPr>
+          <w:sz w:val="28"/>
+        </w:rPr>
+        <w:t>Florencia</w:t>
+      </w:r>
+      <w:r>
+        <w:rPr>
+          <w:sz w:val="28"/>
+        </w:rPr>
+        <w:t xml:space="preserve"> </w:t>
+      </w:r>
+      <w:r>
+        <w:rPr>
+          <w:sz w:val="28"/>
+        </w:rPr>
+        <w:t>Pereira</w:t>
+      </w:r>
+      <w:r>
+        <w:rPr>
+          <w:sz w:val="28"/>
+        </w:rPr>
+        <w:t xml:space="preserve"> </w:t>
+      </w:r>
+      <w:r>
+        <w:rPr>
+          <w:sz w:val="28"/>
+        </w:rPr>
+        <w:t>[</w:t>
+      </w:r>
+      <w:r>
+        <w:rPr>
+          <w:sz w:val="28"/>
+        </w:rPr>
+        <w:t>88816</w:t>
+      </w:r>
+      <w:r>
+        <w:rPr>
+          <w:sz w:val="28"/>
+        </w:rPr>
+        <w:t>]</w:t>
+      </w:r>
     </w:p>
     <w:p>
       <w:pPr>
         <w:pStyle w:val="NoSpacing"/>
         <w:jc w:val="right"/>
         <w:rPr>
-          <w:b/>
-          <w:sz w:val="32"/>
-        </w:rPr>
-      </w:pPr>
-      <w:r>
-        <w:rPr>
-          <w:b/>
-          <w:sz w:val="32"/>
-        </w:rPr>
-        <w:t>Grupo 2</w:t>
+          <w:sz w:val="28"/>
+        </w:rPr>
+      </w:pPr>
+      <w:r>
+        <w:rPr>
+          <w:sz w:val="28"/>
+        </w:rPr>
+        <w:t>Darío</w:t>
+      </w:r>
+      <w:r>
+        <w:rPr>
+          <w:sz w:val="28"/>
+        </w:rPr>
+        <w:t xml:space="preserve"> Perez Staltari </w:t>
+      </w:r>
+      <w:r>
+        <w:rPr>
+          <w:sz w:val="28"/>
+        </w:rPr>
+        <w:t>[</w:t>
+      </w:r>
+      <w:r>
+        <w:rPr>
+          <w:sz w:val="28"/>
+        </w:rPr>
+        <w:t>83514</w:t>
+      </w:r>
+      <w:r>
+        <w:rPr>
+          <w:sz w:val="28"/>
+        </w:rPr>
+        <w:t>]</w:t>
       </w:r>
     </w:p>
     <w:p>
@@ -427,21 +573,19 @@
         <w:rPr>
           <w:sz w:val="28"/>
         </w:rPr>
-        <w:t xml:space="preserve">Adriana </w:t>
-      </w:r>
-      <w:proofErr w:type="spellStart"/>
+        <w:t xml:space="preserve"> </w:t>
+      </w:r>
       <w:r>
         <w:rPr>
           <w:sz w:val="28"/>
         </w:rPr>
-        <w:t>Chelotti</w:t>
-      </w:r>
-      <w:proofErr w:type="spellEnd"/>
+        <w:t>Ramiro</w:t>
+      </w:r>
       <w:r>
         <w:rPr>
           <w:sz w:val="28"/>
         </w:rPr>
-        <w:t xml:space="preserve"> </w:t>
+        <w:t xml:space="preserve"> Romero </w:t>
       </w:r>
       <w:r>
         <w:rPr>
@@ -453,7 +597,7 @@
         <w:rPr>
           <w:sz w:val="28"/>
         </w:rPr>
-        <w:t>83513</w:t>
+        <w:t>81821</w:t>
       </w:r>
       <w:r>
         <w:rPr>
@@ -474,243 +618,19 @@
         <w:rPr>
           <w:sz w:val="28"/>
         </w:rPr>
-        <w:t xml:space="preserve">Raúl Andrés </w:t>
+        <w:t xml:space="preserve"> </w:t>
       </w:r>
       <w:r>
         <w:rPr>
           <w:sz w:val="28"/>
         </w:rPr>
-        <w:t xml:space="preserve">De </w:t>
-      </w:r>
-      <w:proofErr w:type="spellStart"/>
+        <w:t xml:space="preserve">Martín </w:t>
+      </w:r>
       <w:r>
         <w:rPr>
           <w:sz w:val="28"/>
         </w:rPr>
-        <w:t>Roovers</w:t>
-      </w:r>
-      <w:proofErr w:type="spellEnd"/>
-      <w:r>
-        <w:rPr>
-          <w:sz w:val="28"/>
-        </w:rPr>
-        <w:t xml:space="preserve"> </w:t>
-      </w:r>
-      <w:r>
-        <w:rPr>
-          <w:sz w:val="28"/>
-        </w:rPr>
-        <w:t>[</w:t>
-      </w:r>
-      <w:r>
-        <w:rPr>
-          <w:sz w:val="28"/>
-        </w:rPr>
-        <w:t>84248</w:t>
-      </w:r>
-      <w:r>
-        <w:rPr>
-          <w:sz w:val="28"/>
-        </w:rPr>
-        <w:t>]</w:t>
-      </w:r>
-    </w:p>
-    <w:p>
-      <w:pPr>
-        <w:pStyle w:val="NoSpacing"/>
-        <w:jc w:val="right"/>
-        <w:rPr>
-          <w:sz w:val="28"/>
-        </w:rPr>
-      </w:pPr>
-      <w:r>
-        <w:rPr>
-          <w:sz w:val="28"/>
-        </w:rPr>
-        <w:t>Florencia</w:t>
-      </w:r>
-      <w:r>
-        <w:rPr>
-          <w:sz w:val="28"/>
-        </w:rPr>
-        <w:t xml:space="preserve"> </w:t>
-      </w:r>
-      <w:r>
-        <w:rPr>
-          <w:sz w:val="28"/>
-        </w:rPr>
-        <w:t>Pereira</w:t>
-      </w:r>
-      <w:r>
-        <w:rPr>
-          <w:sz w:val="28"/>
-        </w:rPr>
-        <w:t xml:space="preserve"> </w:t>
-      </w:r>
-      <w:r>
-        <w:rPr>
-          <w:sz w:val="28"/>
-        </w:rPr>
-        <w:t>[</w:t>
-      </w:r>
-      <w:r>
-        <w:rPr>
-          <w:sz w:val="28"/>
-        </w:rPr>
-        <w:t>88816</w:t>
-      </w:r>
-      <w:r>
-        <w:rPr>
-          <w:sz w:val="28"/>
-        </w:rPr>
-        <w:t>]</w:t>
-      </w:r>
-    </w:p>
-    <w:p>
-      <w:pPr>
-        <w:pStyle w:val="NoSpacing"/>
-        <w:jc w:val="right"/>
-        <w:rPr>
-          <w:sz w:val="28"/>
-        </w:rPr>
-      </w:pPr>
-      <w:r>
-        <w:rPr>
-          <w:sz w:val="28"/>
-        </w:rPr>
-        <w:t>Darío</w:t>
-      </w:r>
-      <w:r>
-        <w:rPr>
-          <w:sz w:val="28"/>
-        </w:rPr>
-        <w:t xml:space="preserve"> </w:t>
-      </w:r>
-      <w:proofErr w:type="spellStart"/>
-      <w:r>
-        <w:rPr>
-          <w:sz w:val="28"/>
-        </w:rPr>
-        <w:t>Perez</w:t>
-      </w:r>
-      <w:proofErr w:type="spellEnd"/>
-      <w:r>
-        <w:rPr>
-          <w:sz w:val="28"/>
-        </w:rPr>
-        <w:t xml:space="preserve"> </w:t>
-      </w:r>
-      <w:proofErr w:type="spellStart"/>
-      <w:r>
-        <w:rPr>
-          <w:sz w:val="28"/>
-        </w:rPr>
-        <w:t>Staltari</w:t>
-      </w:r>
-      <w:proofErr w:type="spellEnd"/>
-      <w:r>
-        <w:rPr>
-          <w:sz w:val="28"/>
-        </w:rPr>
-        <w:t xml:space="preserve"> </w:t>
-      </w:r>
-      <w:r>
-        <w:rPr>
-          <w:sz w:val="28"/>
-        </w:rPr>
-        <w:t>[</w:t>
-      </w:r>
-      <w:r>
-        <w:rPr>
-          <w:sz w:val="28"/>
-        </w:rPr>
-        <w:t>83514</w:t>
-      </w:r>
-      <w:r>
-        <w:rPr>
-          <w:sz w:val="28"/>
-        </w:rPr>
-        <w:t>]</w:t>
-      </w:r>
-    </w:p>
-    <w:p>
-      <w:pPr>
-        <w:pStyle w:val="NoSpacing"/>
-        <w:jc w:val="right"/>
-        <w:rPr>
-          <w:sz w:val="28"/>
-        </w:rPr>
-      </w:pPr>
-      <w:r>
-        <w:rPr>
-          <w:sz w:val="28"/>
-        </w:rPr>
-        <w:t xml:space="preserve"> </w:t>
-      </w:r>
-      <w:r>
-        <w:rPr>
-          <w:sz w:val="28"/>
-        </w:rPr>
-        <w:t>Ramiro</w:t>
-      </w:r>
-      <w:r>
-        <w:rPr>
-          <w:sz w:val="28"/>
-        </w:rPr>
-        <w:t xml:space="preserve"> Romero </w:t>
-      </w:r>
-      <w:r>
-        <w:rPr>
-          <w:sz w:val="28"/>
-        </w:rPr>
-        <w:t>[</w:t>
-      </w:r>
-      <w:r>
-        <w:rPr>
-          <w:sz w:val="28"/>
-        </w:rPr>
-        <w:t>81821</w:t>
-      </w:r>
-      <w:r>
-        <w:rPr>
-          <w:sz w:val="28"/>
-        </w:rPr>
-        <w:t>]</w:t>
-      </w:r>
-    </w:p>
-    <w:p>
-      <w:pPr>
-        <w:pStyle w:val="NoSpacing"/>
-        <w:jc w:val="right"/>
-        <w:rPr>
-          <w:sz w:val="28"/>
-        </w:rPr>
-      </w:pPr>
-      <w:r>
-        <w:rPr>
-          <w:sz w:val="28"/>
-        </w:rPr>
-        <w:t xml:space="preserve"> </w:t>
-      </w:r>
-      <w:r>
-        <w:rPr>
-          <w:sz w:val="28"/>
-        </w:rPr>
-        <w:t xml:space="preserve">Martín </w:t>
-      </w:r>
-      <w:proofErr w:type="spellStart"/>
-      <w:r>
-        <w:rPr>
-          <w:sz w:val="28"/>
-        </w:rPr>
-        <w:t>Zucchiatti</w:t>
-      </w:r>
-      <w:proofErr w:type="spellEnd"/>
-      <w:r>
-        <w:rPr>
-          <w:sz w:val="28"/>
-        </w:rPr>
-        <w:t xml:space="preserve"> </w:t>
+        <w:t xml:space="preserve">Zucchiatti </w:t>
       </w:r>
       <w:r>
         <w:rPr>
@@ -782,7 +702,7 @@
         </w:rPr>
         <w:fldChar w:fldCharType="separate"/>
       </w:r>
-      <w:hyperlink w:anchor="_Toc289192552" w:history="1">
+      <w:hyperlink w:anchor="_Toc289622259" w:history="1">
         <w:r>
           <w:rPr>
             <w:rStyle w:val="Hyperlink"/>
@@ -809,7 +729,7 @@
             <w:noProof/>
             <w:webHidden/>
           </w:rPr>
-          <w:instrText xml:space="preserve"> PAGEREF _Toc289192552 \h </w:instrText>
+          <w:instrText xml:space="preserve"> PAGEREF _Toc289622259 \h </w:instrText>
         </w:r>
         <w:r>
           <w:rPr>
@@ -852,7 +772,7 @@
           <w:lang w:eastAsia="es-AR"/>
         </w:rPr>
       </w:pPr>
-      <w:hyperlink w:anchor="_Toc289192553" w:history="1">
+      <w:hyperlink w:anchor="_Toc289622260" w:history="1">
         <w:r>
           <w:rPr>
             <w:rStyle w:val="Hyperlink"/>
@@ -879,7 +799,7 @@
             <w:noProof/>
             <w:webHidden/>
           </w:rPr>
-          <w:instrText xml:space="preserve"> PAGEREF _Toc289192553 \h </w:instrText>
+          <w:instrText xml:space="preserve"> PAGEREF _Toc289622260 \h </w:instrText>
         </w:r>
         <w:r>
           <w:rPr>
@@ -922,7 +842,7 @@
           <w:lang w:eastAsia="es-AR"/>
         </w:rPr>
       </w:pPr>
-      <w:hyperlink w:anchor="_Toc289192554" w:history="1">
+      <w:hyperlink w:anchor="_Toc289622261" w:history="1">
         <w:r>
           <w:rPr>
             <w:rStyle w:val="Hyperlink"/>
@@ -949,7 +869,7 @@
             <w:noProof/>
             <w:webHidden/>
           </w:rPr>
-          <w:instrText xml:space="preserve"> PAGEREF _Toc289192554 \h </w:instrText>
+          <w:instrText xml:space="preserve"> PAGEREF _Toc289622261 \h </w:instrText>
         </w:r>
         <w:r>
           <w:rPr>
@@ -992,7 +912,7 @@
           <w:lang w:eastAsia="es-AR"/>
         </w:rPr>
       </w:pPr>
-      <w:hyperlink w:anchor="_Toc289192555" w:history="1">
+      <w:hyperlink w:anchor="_Toc289622262" w:history="1">
         <w:r>
           <w:rPr>
             <w:rStyle w:val="Hyperlink"/>
@@ -1019,7 +939,7 @@
             <w:noProof/>
             <w:webHidden/>
           </w:rPr>
-          <w:instrText xml:space="preserve"> PAGEREF _Toc289192555 \h </w:instrText>
+          <w:instrText xml:space="preserve"> PAGEREF _Toc289622262 \h </w:instrText>
         </w:r>
         <w:r>
           <w:rPr>
@@ -1062,7 +982,7 @@
           <w:lang w:eastAsia="es-AR"/>
         </w:rPr>
       </w:pPr>
-      <w:hyperlink w:anchor="_Toc289192556" w:history="1">
+      <w:hyperlink w:anchor="_Toc289622263" w:history="1">
         <w:r>
           <w:rPr>
             <w:rStyle w:val="Hyperlink"/>
@@ -1089,7 +1009,7 @@
             <w:noProof/>
             <w:webHidden/>
           </w:rPr>
-          <w:instrText xml:space="preserve"> PAGEREF _Toc289192556 \h </w:instrText>
+          <w:instrText xml:space="preserve"> PAGEREF _Toc289622263 \h </w:instrText>
         </w:r>
         <w:r>
           <w:rPr>
@@ -1132,7 +1052,7 @@
           <w:lang w:eastAsia="es-AR"/>
         </w:rPr>
       </w:pPr>
-      <w:hyperlink w:anchor="_Toc289192557" w:history="1">
+      <w:hyperlink w:anchor="_Toc289622264" w:history="1">
         <w:r>
           <w:rPr>
             <w:rStyle w:val="Hyperlink"/>
@@ -1159,7 +1079,7 @@
             <w:noProof/>
             <w:webHidden/>
           </w:rPr>
-          <w:instrText xml:space="preserve"> PAGEREF _Toc289192557 \h </w:instrText>
+          <w:instrText xml:space="preserve"> PAGEREF _Toc289622264 \h </w:instrText>
         </w:r>
         <w:r>
           <w:rPr>
@@ -1202,7 +1122,7 @@
           <w:lang w:eastAsia="es-AR"/>
         </w:rPr>
       </w:pPr>
-      <w:hyperlink w:anchor="_Toc289192558" w:history="1">
+      <w:hyperlink w:anchor="_Toc289622265" w:history="1">
         <w:r>
           <w:rPr>
             <w:rStyle w:val="Hyperlink"/>
@@ -1229,7 +1149,7 @@
             <w:noProof/>
             <w:webHidden/>
           </w:rPr>
-          <w:instrText xml:space="preserve"> PAGEREF _Toc289192558 \h </w:instrText>
+          <w:instrText xml:space="preserve"> PAGEREF _Toc289622265 \h </w:instrText>
         </w:r>
         <w:r>
           <w:rPr>
@@ -1272,7 +1192,7 @@
           <w:lang w:eastAsia="es-AR"/>
         </w:rPr>
       </w:pPr>
-      <w:hyperlink w:anchor="_Toc289192559" w:history="1">
+      <w:hyperlink w:anchor="_Toc289622266" w:history="1">
         <w:r>
           <w:rPr>
             <w:rStyle w:val="Hyperlink"/>
@@ -1299,7 +1219,7 @@
             <w:noProof/>
             <w:webHidden/>
           </w:rPr>
-          <w:instrText xml:space="preserve"> PAGEREF _Toc289192559 \h </w:instrText>
+          <w:instrText xml:space="preserve"> PAGEREF _Toc289622266 \h </w:instrText>
         </w:r>
         <w:r>
           <w:rPr>
@@ -1342,7 +1262,7 @@
           <w:lang w:eastAsia="es-AR"/>
         </w:rPr>
       </w:pPr>
-      <w:hyperlink w:anchor="_Toc289192560" w:history="1">
+      <w:hyperlink w:anchor="_Toc289622267" w:history="1">
         <w:r>
           <w:rPr>
             <w:rStyle w:val="Hyperlink"/>
@@ -1369,7 +1289,7 @@
             <w:noProof/>
             <w:webHidden/>
           </w:rPr>
-          <w:instrText xml:space="preserve"> PAGEREF _Toc289192560 \h </w:instrText>
+          <w:instrText xml:space="preserve"> PAGEREF _Toc289622267 \h </w:instrText>
         </w:r>
         <w:r>
           <w:rPr>
@@ -1412,14 +1332,14 @@
           <w:lang w:eastAsia="es-AR"/>
         </w:rPr>
       </w:pPr>
-      <w:hyperlink w:anchor="_Toc289192561" w:history="1">
+      <w:hyperlink w:anchor="_Toc289622268" w:history="1">
         <w:r>
           <w:rPr>
             <w:rStyle w:val="Hyperlink"/>
             <w:noProof/>
             <w:lang w:eastAsia="es-AR"/>
           </w:rPr>
-          <w:t>Apéndice C: Apartado técnico y limitaciones</w:t>
+          <w:t>Apéndice C: El Sistema Lo Jack</w:t>
         </w:r>
         <w:r>
           <w:rPr>
@@ -1440,7 +1360,287 @@
             <w:noProof/>
             <w:webHidden/>
           </w:rPr>
-          <w:instrText xml:space="preserve"> PAGEREF _Toc289192561 \h </w:instrText>
+          <w:instrText xml:space="preserve"> PAGEREF _Toc289622268 \h </w:instrText>
+        </w:r>
+        <w:r>
+          <w:rPr>
+            <w:noProof/>
+            <w:webHidden/>
+          </w:rPr>
+        </w:r>
+        <w:r>
+          <w:rPr>
+            <w:noProof/>
+            <w:webHidden/>
+          </w:rPr>
+          <w:fldChar w:fldCharType="separate"/>
+        </w:r>
+        <w:r>
+          <w:rPr>
+            <w:noProof/>
+            <w:webHidden/>
+          </w:rPr>
+          <w:t>8</w:t>
+        </w:r>
+        <w:r>
+          <w:rPr>
+            <w:noProof/>
+            <w:webHidden/>
+          </w:rPr>
+          <w:fldChar w:fldCharType="end"/>
+        </w:r>
+      </w:hyperlink>
+    </w:p>
+    <w:p>
+      <w:pPr>
+        <w:pStyle w:val="TOC2"/>
+        <w:tabs>
+          <w:tab w:val="right" w:leader="dot" w:pos="8828"/>
+        </w:tabs>
+        <w:rPr>
+          <w:rFonts w:eastAsiaTheme="minorEastAsia"/>
+          <w:noProof/>
+          <w:lang w:eastAsia="es-AR"/>
+        </w:rPr>
+      </w:pPr>
+      <w:hyperlink w:anchor="_Toc289622269" w:history="1">
+        <w:r>
+          <w:rPr>
+            <w:rStyle w:val="Hyperlink"/>
+            <w:noProof/>
+          </w:rPr>
+          <w:t>¿Qué es Lo Jack?</w:t>
+        </w:r>
+        <w:r>
+          <w:rPr>
+            <w:noProof/>
+            <w:webHidden/>
+          </w:rPr>
+          <w:tab/>
+        </w:r>
+        <w:r>
+          <w:rPr>
+            <w:noProof/>
+            <w:webHidden/>
+          </w:rPr>
+          <w:fldChar w:fldCharType="begin"/>
+        </w:r>
+        <w:r>
+          <w:rPr>
+            <w:noProof/>
+            <w:webHidden/>
+          </w:rPr>
+          <w:instrText xml:space="preserve"> PAGEREF _Toc289622269 \h </w:instrText>
+        </w:r>
+        <w:r>
+          <w:rPr>
+            <w:noProof/>
+            <w:webHidden/>
+          </w:rPr>
+        </w:r>
+        <w:r>
+          <w:rPr>
+            <w:noProof/>
+            <w:webHidden/>
+          </w:rPr>
+          <w:fldChar w:fldCharType="separate"/>
+        </w:r>
+        <w:r>
+          <w:rPr>
+            <w:noProof/>
+            <w:webHidden/>
+          </w:rPr>
+          <w:t>8</w:t>
+        </w:r>
+        <w:r>
+          <w:rPr>
+            <w:noProof/>
+            <w:webHidden/>
+          </w:rPr>
+          <w:fldChar w:fldCharType="end"/>
+        </w:r>
+      </w:hyperlink>
+    </w:p>
+    <w:p>
+      <w:pPr>
+        <w:pStyle w:val="TOC2"/>
+        <w:tabs>
+          <w:tab w:val="right" w:leader="dot" w:pos="8828"/>
+        </w:tabs>
+        <w:rPr>
+          <w:rFonts w:eastAsiaTheme="minorEastAsia"/>
+          <w:noProof/>
+          <w:lang w:eastAsia="es-AR"/>
+        </w:rPr>
+      </w:pPr>
+      <w:hyperlink w:anchor="_Toc289622270" w:history="1">
+        <w:r>
+          <w:rPr>
+            <w:rStyle w:val="Hyperlink"/>
+            <w:noProof/>
+          </w:rPr>
+          <w:t>¿Cómo funciona Lo Jack?</w:t>
+        </w:r>
+        <w:r>
+          <w:rPr>
+            <w:noProof/>
+            <w:webHidden/>
+          </w:rPr>
+          <w:tab/>
+        </w:r>
+        <w:r>
+          <w:rPr>
+            <w:noProof/>
+            <w:webHidden/>
+          </w:rPr>
+          <w:fldChar w:fldCharType="begin"/>
+        </w:r>
+        <w:r>
+          <w:rPr>
+            <w:noProof/>
+            <w:webHidden/>
+          </w:rPr>
+          <w:instrText xml:space="preserve"> PAGEREF _Toc289622270 \h </w:instrText>
+        </w:r>
+        <w:r>
+          <w:rPr>
+            <w:noProof/>
+            <w:webHidden/>
+          </w:rPr>
+        </w:r>
+        <w:r>
+          <w:rPr>
+            <w:noProof/>
+            <w:webHidden/>
+          </w:rPr>
+          <w:fldChar w:fldCharType="separate"/>
+        </w:r>
+        <w:r>
+          <w:rPr>
+            <w:noProof/>
+            <w:webHidden/>
+          </w:rPr>
+          <w:t>8</w:t>
+        </w:r>
+        <w:r>
+          <w:rPr>
+            <w:noProof/>
+            <w:webHidden/>
+          </w:rPr>
+          <w:fldChar w:fldCharType="end"/>
+        </w:r>
+      </w:hyperlink>
+    </w:p>
+    <w:p>
+      <w:pPr>
+        <w:pStyle w:val="TOC2"/>
+        <w:tabs>
+          <w:tab w:val="right" w:leader="dot" w:pos="8828"/>
+        </w:tabs>
+        <w:rPr>
+          <w:rFonts w:eastAsiaTheme="minorEastAsia"/>
+          <w:noProof/>
+          <w:lang w:eastAsia="es-AR"/>
+        </w:rPr>
+      </w:pPr>
+      <w:hyperlink w:anchor="_Toc289622271" w:history="1">
+        <w:r>
+          <w:rPr>
+            <w:rStyle w:val="Hyperlink"/>
+            <w:noProof/>
+          </w:rPr>
+          <w:t>Ventajas del sistema Lo Jack</w:t>
+        </w:r>
+        <w:r>
+          <w:rPr>
+            <w:noProof/>
+            <w:webHidden/>
+          </w:rPr>
+          <w:tab/>
+        </w:r>
+        <w:r>
+          <w:rPr>
+            <w:noProof/>
+            <w:webHidden/>
+          </w:rPr>
+          <w:fldChar w:fldCharType="begin"/>
+        </w:r>
+        <w:r>
+          <w:rPr>
+            <w:noProof/>
+            <w:webHidden/>
+          </w:rPr>
+          <w:instrText xml:space="preserve"> PAGEREF _Toc289622271 \h </w:instrText>
+        </w:r>
+        <w:r>
+          <w:rPr>
+            <w:noProof/>
+            <w:webHidden/>
+          </w:rPr>
+        </w:r>
+        <w:r>
+          <w:rPr>
+            <w:noProof/>
+            <w:webHidden/>
+          </w:rPr>
+          <w:fldChar w:fldCharType="separate"/>
+        </w:r>
+        <w:r>
+          <w:rPr>
+            <w:noProof/>
+            <w:webHidden/>
+          </w:rPr>
+          <w:t>8</w:t>
+        </w:r>
+        <w:r>
+          <w:rPr>
+            <w:noProof/>
+            <w:webHidden/>
+          </w:rPr>
+          <w:fldChar w:fldCharType="end"/>
+        </w:r>
+      </w:hyperlink>
+    </w:p>
+    <w:p>
+      <w:pPr>
+        <w:pStyle w:val="TOC2"/>
+        <w:tabs>
+          <w:tab w:val="right" w:leader="dot" w:pos="8828"/>
+        </w:tabs>
+        <w:rPr>
+          <w:rFonts w:eastAsiaTheme="minorEastAsia"/>
+          <w:noProof/>
+          <w:lang w:eastAsia="es-AR"/>
+        </w:rPr>
+      </w:pPr>
+      <w:hyperlink w:anchor="_Toc289622272" w:history="1">
+        <w:r>
+          <w:rPr>
+            <w:rStyle w:val="Hyperlink"/>
+            <w:noProof/>
+          </w:rPr>
+          <w:t>Información adicional</w:t>
+        </w:r>
+        <w:r>
+          <w:rPr>
+            <w:noProof/>
+            <w:webHidden/>
+          </w:rPr>
+          <w:tab/>
+        </w:r>
+        <w:r>
+          <w:rPr>
+            <w:noProof/>
+            <w:webHidden/>
+          </w:rPr>
+          <w:fldChar w:fldCharType="begin"/>
+        </w:r>
+        <w:r>
+          <w:rPr>
+            <w:noProof/>
+            <w:webHidden/>
+          </w:rPr>
+          <w:instrText xml:space="preserve"> PAGEREF _Toc289622272 \h </w:instrText>
         </w:r>
         <w:r>
           <w:rPr>
@@ -1483,21 +1683,92 @@
           <w:lang w:eastAsia="es-AR"/>
         </w:rPr>
       </w:pPr>
-      <w:hyperlink w:anchor="_Toc289192562" w:history="1">
+      <w:hyperlink w:anchor="_Toc289622273" w:history="1">
         <w:r>
           <w:rPr>
             <w:rStyle w:val="Hyperlink"/>
             <w:noProof/>
             <w:lang w:eastAsia="es-AR"/>
           </w:rPr>
-          <w:t xml:space="preserve">Apéndice D: </w:t>
-        </w:r>
+          <w:t>Apéndice D: Apartado técnico y limitaciones</w:t>
+        </w:r>
+        <w:r>
+          <w:rPr>
+            <w:noProof/>
+            <w:webHidden/>
+          </w:rPr>
+          <w:tab/>
+        </w:r>
+        <w:r>
+          <w:rPr>
+            <w:noProof/>
+            <w:webHidden/>
+          </w:rPr>
+          <w:fldChar w:fldCharType="begin"/>
+        </w:r>
+        <w:r>
+          <w:rPr>
+            <w:noProof/>
+            <w:webHidden/>
+          </w:rPr>
+          <w:instrText xml:space="preserve"> PAGEREF _Toc289622273 \h </w:instrText>
+        </w:r>
+        <w:r>
+          <w:rPr>
+            <w:noProof/>
+            <w:webHidden/>
+          </w:rPr>
+        </w:r>
+        <w:r>
+          <w:rPr>
+            <w:noProof/>
+            <w:webHidden/>
+          </w:rPr>
+          <w:fldChar w:fldCharType="separate"/>
+        </w:r>
+        <w:r>
+          <w:rPr>
+            <w:noProof/>
+            <w:webHidden/>
+          </w:rPr>
+          <w:t>9</w:t>
+        </w:r>
+        <w:r>
+          <w:rPr>
+            <w:noProof/>
+            <w:webHidden/>
+          </w:rPr>
+          <w:fldChar w:fldCharType="end"/>
+        </w:r>
+      </w:hyperlink>
+    </w:p>
+    <w:p>
+      <w:pPr>
+        <w:pStyle w:val="TOC1"/>
+        <w:tabs>
+          <w:tab w:val="right" w:leader="dot" w:pos="8828"/>
+        </w:tabs>
+        <w:rPr>
+          <w:rFonts w:eastAsiaTheme="minorEastAsia"/>
+          <w:noProof/>
+          <w:lang w:eastAsia="es-AR"/>
+        </w:rPr>
+      </w:pPr>
+      <w:hyperlink w:anchor="_Toc289622274" w:history="1">
         <w:r>
           <w:rPr>
             <w:rStyle w:val="Hyperlink"/>
             <w:noProof/>
-          </w:rPr>
-          <w:t>Ley de N°25326</w:t>
+            <w:lang w:eastAsia="es-AR"/>
+          </w:rPr>
+          <w:t xml:space="preserve">Apéndice E: </w:t>
+        </w:r>
+        <w:r>
+          <w:rPr>
+            <w:rStyle w:val="Hyperlink"/>
+            <w:noProof/>
+          </w:rPr>
+          <w:t>Ley de Protección de Datos Personales N°25326</w:t>
         </w:r>
         <w:r>
           <w:rPr>
@@ -1518,7 +1789,7 @@
             <w:noProof/>
             <w:webHidden/>
           </w:rPr>
-          <w:instrText xml:space="preserve"> PAGEREF _Toc289192562 \h </w:instrText>
+          <w:instrText xml:space="preserve"> PAGEREF _Toc289622274 \h </w:instrText>
         </w:r>
         <w:r>
           <w:rPr>
@@ -1538,7 +1809,7 @@
             <w:noProof/>
             <w:webHidden/>
           </w:rPr>
-          <w:t>9</w:t>
+          <w:t>10</w:t>
         </w:r>
         <w:r>
           <w:rPr>
@@ -1589,7 +1860,7 @@
         <w:pStyle w:val="Heading1"/>
         <w:spacing w:after="120"/>
       </w:pPr>
-      <w:bookmarkStart w:id="0" w:name="_Toc289192552"/>
+      <w:bookmarkStart w:id="0" w:name="_Toc289622259"/>
       <w:r>
         <w:t>Introducción</w:t>
       </w:r>
@@ -1633,7 +1904,7 @@
         <w:pStyle w:val="Heading1"/>
         <w:spacing w:after="120"/>
       </w:pPr>
-      <w:bookmarkStart w:id="1" w:name="_Toc289192553"/>
+      <w:bookmarkStart w:id="1" w:name="_Toc289622260"/>
       <w:r>
         <w:t>Objetivo</w:t>
       </w:r>
@@ -1720,7 +1991,19 @@
         <w:rPr>
           <w:rFonts w:cstheme="minorHAnsi"/>
         </w:rPr>
-        <w:t xml:space="preserve"> Mas precisamente, mediante el ofrecimiento de descuentos a </w:t>
+        <w:t xml:space="preserve"> M</w:t>
+      </w:r>
+      <w:r>
+        <w:rPr>
+          <w:rFonts w:cstheme="minorHAnsi"/>
+        </w:rPr>
+        <w:t>á</w:t>
+      </w:r>
+      <w:r>
+        <w:rPr>
+          <w:rFonts w:cstheme="minorHAnsi"/>
+        </w:rPr>
+        <w:t xml:space="preserve">s precisamente, mediante el ofrecimiento de descuentos a </w:t>
       </w:r>
       <w:r>
         <w:rPr>
@@ -1789,7 +2072,13 @@
         <w:t>comprende</w:t>
       </w:r>
       <w:r>
-        <w:t xml:space="preserve">, por medio de la integración de un dispositivo electrónico en cada automóvil asegurado, recolectar del mismo una cantidad finita de parámetros con los cuáles realizar diferentes estadísticas a fin de determinar el perfil de/ de los conductor/es del mismo. </w:t>
+        <w:t>, por medio de la integración de un dispositivo electrónico en cada automóvil asegurado, recolectar del mismo una cantidad finita de parámetros con los cuáles realizar diferentes estadísticas a fin de determinar el perfil de</w:t>
+      </w:r>
+      <w:r>
+        <w:t>l</w:t>
+      </w:r>
+      <w:r>
+        <w:t xml:space="preserve">/ de los conductor/es del mismo. </w:t>
       </w:r>
     </w:p>
     <w:p>
@@ -1831,7 +2120,7 @@
       <w:pPr>
         <w:pStyle w:val="Heading1"/>
       </w:pPr>
-      <w:bookmarkStart w:id="2" w:name="_Toc289192554"/>
+      <w:bookmarkStart w:id="2" w:name="_Toc289622261"/>
       <w:r>
         <w:lastRenderedPageBreak/>
         <w:t>Alcance</w:t>
@@ -1896,32 +2185,43 @@
           <w:b/>
           <w:i/>
         </w:rPr>
-        <w:t xml:space="preserve">data </w:t>
-      </w:r>
-      <w:proofErr w:type="spellStart"/>
-      <w:r>
-        <w:rPr>
-          <w:b/>
-          <w:i/>
-        </w:rPr>
-        <w:t>mining</w:t>
-      </w:r>
-      <w:proofErr w:type="spellEnd"/>
-      <w:r>
-        <w:t>; objetivamente se pretende automatizar y mejorar el análisis de datos mediante la creación de modelos predictivos y de clasificación. Con esto se pretende dar una orientación a los problemas de decisión relacionados con</w:t>
+        <w:t>data mining</w:t>
+      </w:r>
+      <w:r>
+        <w:t xml:space="preserve">; objetivamente se </w:t>
+      </w:r>
+      <w:r>
+        <w:t>intentará</w:t>
+      </w:r>
+      <w:r>
+        <w:t xml:space="preserve"> automatizar y mejorar el análisis de datos mediante la creación de modelos predictivos y de clasificación. Con esto se pretende dar una orientación a los problemas de decisión relacionados con</w:t>
       </w:r>
       <w:r>
         <w:rPr>
           <w:rFonts w:cstheme="minorHAnsi"/>
           <w:color w:val="000000"/>
         </w:rPr>
-        <w:t xml:space="preserve"> determinación de riesgos, calificación de conductores, detección de patrones de comportamiento, entre otros</w:t>
+        <w:t xml:space="preserve"> determinación de riesgos, calificación de conductores</w:t>
       </w:r>
       <w:r>
         <w:rPr>
           <w:rFonts w:cstheme="minorHAnsi"/>
           <w:color w:val="000000"/>
         </w:rPr>
+        <w:t xml:space="preserve"> y </w:t>
+      </w:r>
+      <w:r>
+        <w:rPr>
+          <w:rFonts w:cstheme="minorHAnsi"/>
+          <w:color w:val="000000"/>
+        </w:rPr>
+        <w:t>detección de patrones de comportamiento, entre otros</w:t>
+      </w:r>
+      <w:r>
+        <w:rPr>
+          <w:rFonts w:cstheme="minorHAnsi"/>
+          <w:color w:val="000000"/>
+        </w:rPr>
         <w:t>.</w:t>
       </w:r>
     </w:p>
@@ -1967,7 +2267,7 @@
       <w:pPr>
         <w:pStyle w:val="Heading1"/>
       </w:pPr>
-      <w:bookmarkStart w:id="3" w:name="_Toc289192555"/>
+      <w:bookmarkStart w:id="3" w:name="_Toc289622262"/>
       <w:r>
         <w:lastRenderedPageBreak/>
         <w:t xml:space="preserve">Apéndice A: </w:t>
@@ -1996,7 +2296,7 @@
       <w:pPr>
         <w:pStyle w:val="Heading2"/>
       </w:pPr>
-      <w:bookmarkStart w:id="4" w:name="_Toc289192556"/>
+      <w:bookmarkStart w:id="4" w:name="_Toc289622263"/>
       <w:r>
         <w:t>Contratación de un seguro</w:t>
       </w:r>
@@ -2029,7 +2329,6 @@
         </w:rPr>
         <w:t xml:space="preserve">Determinadas aseguradoras sí exigen ciertos requisitos para con el titular. Estos requisitos se conocen como </w:t>
       </w:r>
-      <w:proofErr w:type="spellStart"/>
       <w:r>
         <w:rPr>
           <w:rFonts w:cstheme="minorHAnsi"/>
@@ -2037,7 +2336,6 @@
         </w:rPr>
         <w:t>scoring</w:t>
       </w:r>
-      <w:proofErr w:type="spellEnd"/>
       <w:r>
         <w:rPr>
           <w:rFonts w:cstheme="minorHAnsi"/>
@@ -2081,7 +2379,7 @@
       <w:pPr>
         <w:pStyle w:val="Heading2"/>
       </w:pPr>
-      <w:bookmarkStart w:id="5" w:name="_Toc289192557"/>
+      <w:bookmarkStart w:id="5" w:name="_Toc289622264"/>
       <w:r>
         <w:t>Variaciones y descuentos</w:t>
       </w:r>
@@ -2134,7 +2432,7 @@
       <w:pPr>
         <w:pStyle w:val="Heading2"/>
       </w:pPr>
-      <w:bookmarkStart w:id="6" w:name="_Toc289192558"/>
+      <w:bookmarkStart w:id="6" w:name="_Toc289622265"/>
       <w:r>
         <w:lastRenderedPageBreak/>
         <w:t>Vigencia de la póliza</w:t>
@@ -2152,21 +2450,7 @@
         <w:rPr>
           <w:rFonts w:cstheme="minorHAnsi"/>
         </w:rPr>
-        <w:t xml:space="preserve">Hoy en día, la mayoría de las compañías aseguradoras se rige por un sistema de vigencia cuatrimestral para sus pólizas. Esto no quita que haya compañías que se manejen con sistemas de vigencia mensual o semestral. Cualquiera de estos sistemas puede llevar a una </w:t>
-      </w:r>
-      <w:proofErr w:type="spellStart"/>
-      <w:r>
-        <w:rPr>
-          <w:rFonts w:cstheme="minorHAnsi"/>
-        </w:rPr>
-        <w:t>refacturación</w:t>
-      </w:r>
-      <w:proofErr w:type="spellEnd"/>
-      <w:r>
-        <w:rPr>
-          <w:rFonts w:cstheme="minorHAnsi"/>
-        </w:rPr>
-        <w:t xml:space="preserve"> del </w:t>
+        <w:t xml:space="preserve">Hoy en día, la mayoría de las compañías aseguradoras se rige por un sistema de vigencia cuatrimestral para sus pólizas. Esto no quita que haya compañías que se manejen con sistemas de vigencia mensual o semestral. Cualquiera de estos sistemas puede llevar a una refacturación del </w:t>
       </w:r>
       <w:r>
         <w:rPr>
@@ -2193,21 +2477,7 @@
         <w:rPr>
           <w:rFonts w:cstheme="minorHAnsi"/>
         </w:rPr>
-        <w:t xml:space="preserve">). Los parámetros en los cuales se basa esta </w:t>
-      </w:r>
-      <w:proofErr w:type="spellStart"/>
-      <w:r>
-        <w:rPr>
-          <w:rFonts w:cstheme="minorHAnsi"/>
-        </w:rPr>
-        <w:t>refacturación</w:t>
-      </w:r>
-      <w:proofErr w:type="spellEnd"/>
-      <w:r>
-        <w:rPr>
-          <w:rFonts w:cstheme="minorHAnsi"/>
-        </w:rPr>
-        <w:t xml:space="preserve"> son los mismos que ya hemos mencionado y se detallan en la siguiente sección.</w:t>
+        <w:t>). Los parámetros en los cuales se basa esta refacturación son los mismos que ya hemos mencionado y se detallan en la siguiente sección.</w:t>
       </w:r>
     </w:p>
     <w:p>
@@ -2216,7 +2486,7 @@
       </w:pPr>
       <w:bookmarkStart w:id="7" w:name="_Ref289109542"/>
       <w:bookmarkStart w:id="8" w:name="_Ref289109614"/>
-      <w:bookmarkStart w:id="9" w:name="_Toc289192559"/>
+      <w:bookmarkStart w:id="9" w:name="_Toc289622266"/>
       <w:r>
         <w:t>Parámetros</w:t>
       </w:r>
@@ -2562,7 +2832,7 @@
         <w:pStyle w:val="Heading1"/>
         <w:spacing w:after="120"/>
       </w:pPr>
-      <w:bookmarkStart w:id="10" w:name="_Toc289192560"/>
+      <w:bookmarkStart w:id="10" w:name="_Toc289622267"/>
       <w:r>
         <w:lastRenderedPageBreak/>
         <w:t>Apéndice B: Compañías aseguradoras en el extranjero</w:t>
@@ -2648,18 +2918,8 @@
           <w:i/>
           <w:lang w:eastAsia="es-AR"/>
         </w:rPr>
-        <w:t xml:space="preserve">data </w:t>
-      </w:r>
-      <w:proofErr w:type="spellStart"/>
-      <w:r>
-        <w:rPr>
-          <w:b/>
-          <w:i/>
-          <w:lang w:eastAsia="es-AR"/>
-        </w:rPr>
-        <w:t>mining</w:t>
-      </w:r>
-      <w:proofErr w:type="spellEnd"/>
+        <w:t>data mining</w:t>
+      </w:r>
       <w:r>
         <w:rPr>
           <w:lang w:eastAsia="es-AR"/>
@@ -2819,19 +3079,11 @@
           <w:lang w:eastAsia="es-AR"/>
         </w:rPr>
       </w:pPr>
-      <w:proofErr w:type="gramStart"/>
-      <w:r>
-        <w:rPr>
-          <w:lang w:eastAsia="es-AR"/>
-        </w:rPr>
-        <w:t>entre</w:t>
-      </w:r>
-      <w:proofErr w:type="gramEnd"/>
-      <w:r>
-        <w:rPr>
-          <w:lang w:eastAsia="es-AR"/>
-        </w:rPr>
-        <w:t xml:space="preserve"> otros. </w:t>
+      <w:r>
+        <w:rPr>
+          <w:lang w:eastAsia="es-AR"/>
+        </w:rPr>
+        <w:t xml:space="preserve">entre otros. </w:t>
       </w:r>
       <w:r>
         <w:rPr>
@@ -2871,28 +3123,268 @@
           <w:i/>
           <w:lang w:eastAsia="es-AR"/>
         </w:rPr>
-        <w:t xml:space="preserve">data </w:t>
-      </w:r>
-      <w:proofErr w:type="spellStart"/>
-      <w:r>
-        <w:rPr>
+        <w:t>data mining</w:t>
+      </w:r>
+      <w:r>
+        <w:rPr>
+          <w:lang w:eastAsia="es-AR"/>
+        </w:rPr>
+        <w:t>: regresión logística, regresión lineal y redes neuronales. Si bien poseen distintos fundamentos matemáticos y estadísticos, los tres métodos permiten estimar el nivel de riesgo o clasificar una nueva instancia (esto es, un nuevo conductor y sus datos) a partir de los datos históricos registrados por la empresa de seguros hasta ese momento.</w:t>
+      </w:r>
+    </w:p>
+    <w:p>
+      <w:pPr>
+        <w:rPr>
+          <w:lang w:eastAsia="es-AR"/>
+        </w:rPr>
+      </w:pPr>
+      <w:r>
+        <w:rPr>
+          <w:lang w:eastAsia="es-AR"/>
+        </w:rPr>
+        <w:br w:type="page"/>
+      </w:r>
+    </w:p>
+    <w:p>
+      <w:pPr>
+        <w:pStyle w:val="Heading1"/>
+        <w:rPr>
+          <w:lang w:eastAsia="es-AR"/>
+        </w:rPr>
+      </w:pPr>
+      <w:bookmarkStart w:id="11" w:name="_Toc289622268"/>
+      <w:r>
+        <w:rPr>
+          <w:lang w:eastAsia="es-AR"/>
+        </w:rPr>
+        <w:lastRenderedPageBreak/>
+        <w:t>Apéndice C: El Sistema Lo Jack</w:t>
+      </w:r>
+      <w:bookmarkEnd w:id="11"/>
+    </w:p>
+    <w:p>
+      <w:pPr>
+        <w:pStyle w:val="Heading2"/>
+      </w:pPr>
+      <w:bookmarkStart w:id="12" w:name="_Toc289622269"/>
+      <w:r>
+        <w:t>¿Qué es Lo Jack?</w:t>
+      </w:r>
+      <w:bookmarkEnd w:id="12"/>
+    </w:p>
+    <w:p>
+      <w:r>
+        <w:tab/>
+        <w:t>Lo Jack es un sistema de Rastreo y Localización de vehículos. Es un sofisticado sistema de recuperación electrónica creado por el Massachusetts Institute of Technology en Estados Unidos. Opera en 25 países y tiene más de 5.000.000 de unidades instaladas. En Argentina hay más de 90.000 usuarios y 19.500 vehículos recuperados. El índice de recupero de vehículos es superior al 98%.  El tiempo promedio para recuperar un auto robado es de 1 hora. Lo Jack no es un alarma ni reemplaza a la compañía de seguros.</w:t>
+      </w:r>
+    </w:p>
+    <w:p>
+      <w:pPr>
+        <w:pStyle w:val="Heading2"/>
+      </w:pPr>
+      <w:bookmarkStart w:id="13" w:name="_Toc289622270"/>
+      <w:r>
+        <w:t>¿Cómo funciona Lo Jack?</w:t>
+      </w:r>
+      <w:bookmarkEnd w:id="13"/>
+    </w:p>
+    <w:p>
+      <w:r>
+        <w:tab/>
+        <w:t>Mediante un dispositivo que se instala oculto dentro del vehículo. En caso de robo, el cliente se comunica con la Central de Operaciones de Lo Jack, a un número 0800, y automáticamente se emite una señal de radiofrecuencia que activa el dispositivo en el vehículo, corta el combustible y emite una señal que es captada por el equipo de rastreo.</w:t>
+      </w:r>
+    </w:p>
+    <w:p>
+      <w:pPr>
+        <w:pStyle w:val="Heading2"/>
+      </w:pPr>
+      <w:bookmarkStart w:id="14" w:name="_Toc289622271"/>
+      <w:r>
+        <w:t>Ventajas del sistema Lo Jack</w:t>
+      </w:r>
+      <w:bookmarkEnd w:id="14"/>
+    </w:p>
+    <w:p>
+      <w:pPr>
+        <w:pStyle w:val="ListParagraph"/>
+        <w:numPr>
+          <w:ilvl w:val="0"/>
+          <w:numId w:val="8"/>
+        </w:numPr>
+      </w:pPr>
+      <w:r>
+        <w:t>Desarrollado por el MIT (Massachusetts Institute of Technology), líder mundial en tecnolo</w:t>
+      </w:r>
+      <w:r>
+        <w:t>gía;</w:t>
+      </w:r>
+    </w:p>
+    <w:p>
+      <w:pPr>
+        <w:pStyle w:val="ListParagraph"/>
+        <w:numPr>
+          <w:ilvl w:val="0"/>
+          <w:numId w:val="8"/>
+        </w:numPr>
+      </w:pPr>
+      <w:r>
+        <w:t>E</w:t>
+      </w:r>
+      <w:r>
+        <w:t>quipos fabricados por Motorola</w:t>
+      </w:r>
+      <w:r>
+        <w:t xml:space="preserve">, </w:t>
+      </w:r>
+      <w:r>
+        <w:t>líder</w:t>
+      </w:r>
+      <w:r>
+        <w:t xml:space="preserve"> mundial</w:t>
+      </w:r>
+      <w:r>
+        <w:t xml:space="preserve"> </w:t>
+      </w:r>
+      <w:r>
+        <w:t>en comunicaciones;</w:t>
+      </w:r>
+    </w:p>
+    <w:p>
+      <w:pPr>
+        <w:pStyle w:val="ListParagraph"/>
+        <w:numPr>
+          <w:ilvl w:val="0"/>
+          <w:numId w:val="8"/>
+        </w:numPr>
+      </w:pPr>
+      <w:r>
+        <w:t>N</w:t>
+      </w:r>
+      <w:r>
+        <w:t>o depende de telefonía celular</w:t>
+      </w:r>
+      <w:r>
+        <w:t xml:space="preserve">, </w:t>
+      </w:r>
+      <w:r>
+        <w:t xml:space="preserve">tiene una </w:t>
+      </w:r>
+      <w:r>
+        <w:t>banda de radiofrecuencia propia;</w:t>
+      </w:r>
+    </w:p>
+    <w:p>
+      <w:pPr>
+        <w:pStyle w:val="ListParagraph"/>
+        <w:numPr>
+          <w:ilvl w:val="0"/>
+          <w:numId w:val="8"/>
+        </w:numPr>
+      </w:pPr>
+      <w:r>
+        <w:t>Tiempo promedio de recuperación: una hora;</w:t>
+      </w:r>
+    </w:p>
+    <w:p>
+      <w:pPr>
+        <w:pStyle w:val="ListParagraph"/>
+        <w:numPr>
+          <w:ilvl w:val="0"/>
+          <w:numId w:val="8"/>
+        </w:numPr>
+      </w:pPr>
+      <w:r>
+        <w:t>La mayoría de las compañías de seguros hacen descuentos a los clientes de Lo Jack</w:t>
+      </w:r>
+      <w:r>
+        <w:t>;</w:t>
+      </w:r>
+    </w:p>
+    <w:p>
+      <w:pPr>
+        <w:pStyle w:val="ListParagraph"/>
+        <w:numPr>
+          <w:ilvl w:val="0"/>
+          <w:numId w:val="8"/>
+        </w:numPr>
+      </w:pPr>
+      <w:r>
+        <w:t>Instalación oculta dentro del vehículo;</w:t>
+      </w:r>
+    </w:p>
+    <w:p>
+      <w:pPr>
+        <w:pStyle w:val="ListParagraph"/>
+        <w:numPr>
+          <w:ilvl w:val="0"/>
+          <w:numId w:val="8"/>
+        </w:numPr>
+      </w:pPr>
+      <w:r>
+        <w:t>Gara</w:t>
+      </w:r>
+      <w:r>
+        <w:t>n</w:t>
+      </w:r>
+      <w:r>
+        <w:t>tía de recuperación de 24 horas</w:t>
+      </w:r>
+      <w:r>
+        <w:t xml:space="preserve"> contra reembolso.</w:t>
+      </w:r>
+    </w:p>
+    <w:p>
+      <w:pPr>
+        <w:pStyle w:val="Heading2"/>
+      </w:pPr>
+      <w:bookmarkStart w:id="15" w:name="_Toc289622272"/>
+      <w:r>
+        <w:t>Información adicional</w:t>
+      </w:r>
+      <w:bookmarkEnd w:id="15"/>
+    </w:p>
+    <w:p>
+      <w:pPr>
+        <w:numPr>
+          <w:ilvl w:val="0"/>
+          <w:numId w:val="7"/>
+        </w:numPr>
+      </w:pPr>
+      <w:r>
+        <w:t>Algunas aseguradoras no aceptan tomar un nuevo cliente, si su vehículo no posee una unidad de Lo Jack instalada o el propio cliente se niega a instalar una.</w:t>
+      </w:r>
+    </w:p>
+    <w:p>
+      <w:pPr>
+        <w:numPr>
+          <w:ilvl w:val="0"/>
+          <w:numId w:val="7"/>
+        </w:numPr>
+      </w:pPr>
+      <w:r>
+        <w:t>La unidad suele ser entregada en comodato por las aseguradoras.</w:t>
+      </w:r>
+    </w:p>
+    <w:p>
+      <w:pPr>
+        <w:numPr>
+          <w:ilvl w:val="0"/>
+          <w:numId w:val="7"/>
+        </w:numPr>
+      </w:pPr>
+      <w:r>
+        <w:t>El costo de instalación está directamente relacionado con el precio del automotor.</w:t>
+      </w:r>
+    </w:p>
+    <w:p>
+      <w:pPr>
+        <w:rPr>
+          <w:rFonts w:asciiTheme="majorHAnsi" w:eastAsiaTheme="majorEastAsia" w:hAnsiTheme="majorHAnsi" w:cstheme="majorBidi"/>
           <w:b/>
-          <w:i/>
-          <w:lang w:eastAsia="es-AR"/>
-        </w:rPr>
-        <w:t>mining</w:t>
-      </w:r>
-      <w:proofErr w:type="spellEnd"/>
-      <w:r>
-        <w:rPr>
-          <w:lang w:eastAsia="es-AR"/>
-        </w:rPr>
-        <w:t>: regresión logística, regresión lineal y redes neuronales. Si bien poseen distintos fundamentos matemáticos y estadísticos, los tres métodos permiten estimar el nivel de riesgo o clasificar una nueva instancia (esto es, un nuevo conductor y sus datos) a partir de los datos históricos registrados por la empresa de seguros hasta ese momento.</w:t>
-      </w:r>
-    </w:p>
-    <w:p>
-      <w:pPr>
-        <w:rPr>
+          <w:bCs/>
+          <w:color w:val="365F91" w:themeColor="accent1" w:themeShade="BF"/>
+          <w:sz w:val="28"/>
+          <w:szCs w:val="28"/>
           <w:lang w:eastAsia="es-AR"/>
         </w:rPr>
       </w:pPr>
@@ -2911,13 +3403,25 @@
           <w:lang w:eastAsia="es-AR"/>
         </w:rPr>
       </w:pPr>
-      <w:bookmarkStart w:id="11" w:name="_Toc289192561"/>
+      <w:bookmarkStart w:id="16" w:name="_Toc289622273"/>
       <w:r>
         <w:rPr>
           <w:lang w:eastAsia="es-AR"/>
         </w:rPr>
         <w:lastRenderedPageBreak/>
-        <w:t xml:space="preserve">Apéndice C: </w:t>
+        <w:t xml:space="preserve">Apéndice </w:t>
+      </w:r>
+      <w:r>
+        <w:rPr>
+          <w:lang w:eastAsia="es-AR"/>
+        </w:rPr>
+        <w:t>D</w:t>
+      </w:r>
+      <w:r>
+        <w:rPr>
+          <w:lang w:eastAsia="es-AR"/>
+        </w:rPr>
+        <w:t xml:space="preserve">: </w:t>
       </w:r>
       <w:r>
         <w:rPr>
@@ -2925,7 +3429,7 @@
         </w:rPr>
         <w:t>Apartado técnico y limitaciones</w:t>
       </w:r>
-      <w:bookmarkEnd w:id="11"/>
+      <w:bookmarkEnd w:id="16"/>
     </w:p>
     <w:p>
       <w:pPr>
@@ -2951,18 +3455,36 @@
         <w:pStyle w:val="Heading1"/>
         <w:spacing w:after="120"/>
       </w:pPr>
-      <w:bookmarkStart w:id="12" w:name="_Toc289192562"/>
+      <w:bookmarkStart w:id="17" w:name="_Toc289622274"/>
       <w:r>
         <w:rPr>
           <w:lang w:eastAsia="es-AR"/>
         </w:rPr>
         <w:lastRenderedPageBreak/>
-        <w:t xml:space="preserve">Apéndice D: </w:t>
-      </w:r>
-      <w:r>
-        <w:t>Ley de N°25326</w:t>
-      </w:r>
-      <w:bookmarkEnd w:id="12"/>
+        <w:t xml:space="preserve">Apéndice </w:t>
+      </w:r>
+      <w:r>
+        <w:rPr>
+          <w:lang w:eastAsia="es-AR"/>
+        </w:rPr>
+        <w:t>E</w:t>
+      </w:r>
+      <w:r>
+        <w:rPr>
+          <w:lang w:eastAsia="es-AR"/>
+        </w:rPr>
+        <w:t xml:space="preserve">: </w:t>
+      </w:r>
+      <w:r>
+        <w:t xml:space="preserve">Ley de </w:t>
+      </w:r>
+      <w:r>
+        <w:t xml:space="preserve">Protección de Datos Personales </w:t>
+      </w:r>
+      <w:r>
+        <w:t>N°25326</w:t>
+      </w:r>
+      <w:bookmarkEnd w:id="17"/>
     </w:p>
     <w:p>
       <w:pPr>
@@ -3070,7 +3592,7 @@
                 <w:b/>
                 <w:noProof/>
               </w:rPr>
-              <w:t>2</w:t>
+              <w:t>3</w:t>
             </w:r>
             <w:r>
               <w:rPr>
@@ -3110,7 +3632,7 @@
                 <w:b/>
                 <w:noProof/>
               </w:rPr>
-              <w:t>9</w:t>
+              <w:t>10</w:t>
             </w:r>
             <w:r>
               <w:rPr>
@@ -3195,6 +3717,119 @@
 <file path=word/numbering.xml><?xml version="1.0" encoding="utf-8"?>
 <w:numbering xmlns:ve="http://schemas.openxmlformats.org/markup-compatibility/2006" xmlns:o="urn:schemas-microsoft-com:office:office" xmlns:r="http://schemas.openxmlformats.org/officeDocument/2006/relationships" xmlns:m="http://schemas.openxmlformats.org/officeDocument/2006/math" xmlns:v="urn:schemas-microsoft-com:vml" xmlns:wp="http://schemas.openxmlformats.org/drawingml/2006/wordprocessingDrawing" xmlns:w10="urn:schemas-microsoft-com:office:word" xmlns:w="http://schemas.openxmlformats.org/wordprocessingml/2006/main" xmlns:wne="http://schemas.microsoft.com/office/word/2006/wordml">
   <w:abstractNum w:abstractNumId="0">
+    <w:nsid w:val="053E4CBF"/>
+    <w:multiLevelType w:val="multilevel"/>
+    <w:tmpl w:val="E9E21868"/>
+    <w:lvl w:ilvl="0">
+      <w:start w:val="1"/>
+      <w:numFmt w:val="bullet"/>
+      <w:lvlText w:val=""/>
+      <w:lvlJc w:val="left"/>
+      <w:pPr>
+        <w:ind w:left="1140" w:hanging="360"/>
+      </w:pPr>
+      <w:rPr>
+        <w:rFonts w:ascii="Wingdings 2" w:hAnsi="Wingdings 2" w:cs="Wingdings 2" w:hint="default"/>
+      </w:rPr>
+    </w:lvl>
+    <w:lvl w:ilvl="1">
+      <w:start w:val="1"/>
+      <w:numFmt w:val="bullet"/>
+      <w:lvlText w:val="◦"/>
+      <w:lvlJc w:val="left"/>
+      <w:pPr>
+        <w:ind w:left="1500" w:hanging="360"/>
+      </w:pPr>
+      <w:rPr>
+        <w:rFonts w:ascii="OpenSymbol" w:hAnsi="OpenSymbol" w:cs="OpenSymbol" w:hint="default"/>
+      </w:rPr>
+    </w:lvl>
+    <w:lvl w:ilvl="2">
+      <w:start w:val="1"/>
+      <w:numFmt w:val="bullet"/>
+      <w:lvlText w:val="▪"/>
+      <w:lvlJc w:val="left"/>
+      <w:pPr>
+        <w:ind w:left="1860" w:hanging="360"/>
+      </w:pPr>
+      <w:rPr>
+        <w:rFonts w:ascii="OpenSymbol" w:hAnsi="OpenSymbol" w:cs="OpenSymbol" w:hint="default"/>
+      </w:rPr>
+    </w:lvl>
+    <w:lvl w:ilvl="3">
+      <w:start w:val="1"/>
+      <w:numFmt w:val="bullet"/>
+      <w:lvlText w:val=""/>
+      <w:lvlJc w:val="left"/>
+      <w:pPr>
+        <w:ind w:left="2220" w:hanging="360"/>
+      </w:pPr>
+      <w:rPr>
+        <w:rFonts w:ascii="Wingdings 2" w:hAnsi="Wingdings 2" w:cs="Wingdings 2" w:hint="default"/>
+      </w:rPr>
+    </w:lvl>
+    <w:lvl w:ilvl="4">
+      <w:start w:val="1"/>
+      <w:numFmt w:val="bullet"/>
+      <w:lvlText w:val="◦"/>
+      <w:lvlJc w:val="left"/>
+      <w:pPr>
+        <w:ind w:left="2580" w:hanging="360"/>
+      </w:pPr>
+      <w:rPr>
+        <w:rFonts w:ascii="OpenSymbol" w:hAnsi="OpenSymbol" w:cs="OpenSymbol" w:hint="default"/>
+      </w:rPr>
+    </w:lvl>
+    <w:lvl w:ilvl="5">
+      <w:start w:val="1"/>
+      <w:numFmt w:val="bullet"/>
+      <w:lvlText w:val="▪"/>
+      <w:lvlJc w:val="left"/>
+      <w:pPr>
+        <w:ind w:left="2940" w:hanging="360"/>
+      </w:pPr>
+      <w:rPr>
+        <w:rFonts w:ascii="OpenSymbol" w:hAnsi="OpenSymbol" w:cs="OpenSymbol" w:hint="default"/>
+      </w:rPr>
+    </w:lvl>
+    <w:lvl w:ilvl="6">
+      <w:start w:val="1"/>
+      <w:numFmt w:val="bullet"/>
+      <w:lvlText w:val=""/>
+      <w:lvlJc w:val="left"/>
+      <w:pPr>
+        <w:ind w:left="3300" w:hanging="360"/>
+      </w:pPr>
+      <w:rPr>
+        <w:rFonts w:ascii="Wingdings 2" w:hAnsi="Wingdings 2" w:cs="Wingdings 2" w:hint="default"/>
+      </w:rPr>
+    </w:lvl>
+    <w:lvl w:ilvl="7">
+      <w:start w:val="1"/>
+      <w:numFmt w:val="bullet"/>
+      <w:lvlText w:val="◦"/>
+      <w:lvlJc w:val="left"/>
+      <w:pPr>
+        <w:ind w:left="3660" w:hanging="360"/>
+      </w:pPr>
+      <w:rPr>
+        <w:rFonts w:ascii="OpenSymbol" w:hAnsi="OpenSymbol" w:cs="OpenSymbol" w:hint="default"/>
+      </w:rPr>
+    </w:lvl>
+    <w:lvl w:ilvl="8">
+      <w:start w:val="1"/>
+      <w:numFmt w:val="bullet"/>
+      <w:lvlText w:val="▪"/>
+      <w:lvlJc w:val="left"/>
+      <w:pPr>
+        <w:ind w:left="4020" w:hanging="360"/>
+      </w:pPr>
+      <w:rPr>
+        <w:rFonts w:ascii="OpenSymbol" w:hAnsi="OpenSymbol" w:cs="OpenSymbol" w:hint="default"/>
+      </w:rPr>
+    </w:lvl>
+  </w:abstractNum>
+  <w:abstractNum w:abstractNumId="1">
     <w:nsid w:val="15CB52A3"/>
     <w:multiLevelType w:val="hybridMultilevel"/>
     <w:tmpl w:val="E9A2A3CE"/>
@@ -3307,7 +3942,7 @@
       </w:rPr>
     </w:lvl>
   </w:abstractNum>
-  <w:abstractNum w:abstractNumId="1">
+  <w:abstractNum w:abstractNumId="2">
     <w:nsid w:val="255A2963"/>
     <w:multiLevelType w:val="hybridMultilevel"/>
     <w:tmpl w:val="08202334"/>
@@ -3420,7 +4055,7 @@
       </w:rPr>
     </w:lvl>
   </w:abstractNum>
-  <w:abstractNum w:abstractNumId="2">
+  <w:abstractNum w:abstractNumId="3">
     <w:nsid w:val="2E537551"/>
     <w:multiLevelType w:val="hybridMultilevel"/>
     <w:tmpl w:val="E1A07498"/>
@@ -3534,7 +4169,348 @@
       </w:rPr>
     </w:lvl>
   </w:abstractNum>
-  <w:abstractNum w:abstractNumId="3">
+  <w:abstractNum w:abstractNumId="4">
+    <w:nsid w:val="415D3E19"/>
+    <w:multiLevelType w:val="multilevel"/>
+    <w:tmpl w:val="DAB868C4"/>
+    <w:lvl w:ilvl="0">
+      <w:start w:val="1"/>
+      <w:numFmt w:val="bullet"/>
+      <w:lvlText w:val=""/>
+      <w:lvlJc w:val="left"/>
+      <w:pPr>
+        <w:ind w:left="720" w:hanging="360"/>
+      </w:pPr>
+      <w:rPr>
+        <w:rFonts w:ascii="Wingdings" w:hAnsi="Wingdings" w:hint="default"/>
+        <w:color w:val="1F497D" w:themeColor="text2"/>
+      </w:rPr>
+    </w:lvl>
+    <w:lvl w:ilvl="1">
+      <w:start w:val="1"/>
+      <w:numFmt w:val="bullet"/>
+      <w:lvlText w:val="◦"/>
+      <w:lvlJc w:val="left"/>
+      <w:pPr>
+        <w:ind w:left="1080" w:hanging="360"/>
+      </w:pPr>
+      <w:rPr>
+        <w:rFonts w:ascii="OpenSymbol" w:hAnsi="OpenSymbol" w:cs="OpenSymbol" w:hint="default"/>
+      </w:rPr>
+    </w:lvl>
+    <w:lvl w:ilvl="2">
+      <w:start w:val="1"/>
+      <w:numFmt w:val="bullet"/>
+      <w:lvlText w:val="▪"/>
+      <w:lvlJc w:val="left"/>
+      <w:pPr>
+        <w:ind w:left="1440" w:hanging="360"/>
+      </w:pPr>
+      <w:rPr>
+        <w:rFonts w:ascii="OpenSymbol" w:hAnsi="OpenSymbol" w:cs="OpenSymbol" w:hint="default"/>
+      </w:rPr>
+    </w:lvl>
+    <w:lvl w:ilvl="3">
+      <w:start w:val="1"/>
+      <w:numFmt w:val="bullet"/>
+      <w:lvlText w:val=""/>
+      <w:lvlJc w:val="left"/>
+      <w:pPr>
+        <w:ind w:left="1800" w:hanging="360"/>
+      </w:pPr>
+      <w:rPr>
+        <w:rFonts w:ascii="Wingdings 2" w:hAnsi="Wingdings 2" w:cs="Wingdings 2" w:hint="default"/>
+      </w:rPr>
+    </w:lvl>
+    <w:lvl w:ilvl="4">
+      <w:start w:val="1"/>
+      <w:numFmt w:val="bullet"/>
+      <w:lvlText w:val="◦"/>
+      <w:lvlJc w:val="left"/>
+      <w:pPr>
+        <w:ind w:left="2160" w:hanging="360"/>
+      </w:pPr>
+      <w:rPr>
+        <w:rFonts w:ascii="OpenSymbol" w:hAnsi="OpenSymbol" w:cs="OpenSymbol" w:hint="default"/>
+      </w:rPr>
+    </w:lvl>
+    <w:lvl w:ilvl="5">
+      <w:start w:val="1"/>
+      <w:numFmt w:val="bullet"/>
+      <w:lvlText w:val="▪"/>
+      <w:lvlJc w:val="left"/>
+      <w:pPr>
+        <w:ind w:left="2520" w:hanging="360"/>
+      </w:pPr>
+      <w:rPr>
+        <w:rFonts w:ascii="OpenSymbol" w:hAnsi="OpenSymbol" w:cs="OpenSymbol" w:hint="default"/>
+      </w:rPr>
+    </w:lvl>
+    <w:lvl w:ilvl="6">
+      <w:start w:val="1"/>
+      <w:numFmt w:val="bullet"/>
+      <w:lvlText w:val=""/>
+      <w:lvlJc w:val="left"/>
+      <w:pPr>
+        <w:ind w:left="2880" w:hanging="360"/>
+      </w:pPr>
+      <w:rPr>
+        <w:rFonts w:ascii="Wingdings 2" w:hAnsi="Wingdings 2" w:cs="Wingdings 2" w:hint="default"/>
+      </w:rPr>
+    </w:lvl>
+    <w:lvl w:ilvl="7">
+      <w:start w:val="1"/>
+      <w:numFmt w:val="bullet"/>
+      <w:lvlText w:val="◦"/>
+      <w:lvlJc w:val="left"/>
+      <w:pPr>
+        <w:ind w:left="3240" w:hanging="360"/>
+      </w:pPr>
+      <w:rPr>
+        <w:rFonts w:ascii="OpenSymbol" w:hAnsi="OpenSymbol" w:cs="OpenSymbol" w:hint="default"/>
+      </w:rPr>
+    </w:lvl>
+    <w:lvl w:ilvl="8">
+      <w:start w:val="1"/>
+      <w:numFmt w:val="bullet"/>
+      <w:lvlText w:val="▪"/>
+      <w:lvlJc w:val="left"/>
+      <w:pPr>
+        <w:ind w:left="3600" w:hanging="360"/>
+      </w:pPr>
+      <w:rPr>
+        <w:rFonts w:ascii="OpenSymbol" w:hAnsi="OpenSymbol" w:cs="OpenSymbol" w:hint="default"/>
+      </w:rPr>
+    </w:lvl>
+  </w:abstractNum>
+  <w:abstractNum w:abstractNumId="5">
+    <w:nsid w:val="450A5645"/>
+    <w:multiLevelType w:val="multilevel"/>
+    <w:tmpl w:val="DAB868C4"/>
+    <w:lvl w:ilvl="0">
+      <w:start w:val="1"/>
+      <w:numFmt w:val="bullet"/>
+      <w:lvlText w:val=""/>
+      <w:lvlJc w:val="left"/>
+      <w:pPr>
+        <w:ind w:left="720" w:hanging="360"/>
+      </w:pPr>
+      <w:rPr>
+        <w:rFonts w:ascii="Wingdings" w:hAnsi="Wingdings" w:hint="default"/>
+        <w:color w:val="1F497D" w:themeColor="text2"/>
+      </w:rPr>
+    </w:lvl>
+    <w:lvl w:ilvl="1">
+      <w:start w:val="1"/>
+      <w:numFmt w:val="bullet"/>
+      <w:lvlText w:val="◦"/>
+      <w:lvlJc w:val="left"/>
+      <w:pPr>
+        <w:ind w:left="1080" w:hanging="360"/>
+      </w:pPr>
+      <w:rPr>
+        <w:rFonts w:ascii="OpenSymbol" w:hAnsi="OpenSymbol" w:cs="OpenSymbol" w:hint="default"/>
+      </w:rPr>
+    </w:lvl>
+    <w:lvl w:ilvl="2">
+      <w:start w:val="1"/>
+      <w:numFmt w:val="bullet"/>
+      <w:lvlText w:val="▪"/>
+      <w:lvlJc w:val="left"/>
+      <w:pPr>
+        <w:ind w:left="1440" w:hanging="360"/>
+      </w:pPr>
+      <w:rPr>
+        <w:rFonts w:ascii="OpenSymbol" w:hAnsi="OpenSymbol" w:cs="OpenSymbol" w:hint="default"/>
+      </w:rPr>
+    </w:lvl>
+    <w:lvl w:ilvl="3">
+      <w:start w:val="1"/>
+      <w:numFmt w:val="bullet"/>
+      <w:lvlText w:val=""/>
+      <w:lvlJc w:val="left"/>
+      <w:pPr>
+        <w:ind w:left="1800" w:hanging="360"/>
+      </w:pPr>
+      <w:rPr>
+        <w:rFonts w:ascii="Wingdings 2" w:hAnsi="Wingdings 2" w:cs="Wingdings 2" w:hint="default"/>
+      </w:rPr>
+    </w:lvl>
+    <w:lvl w:ilvl="4">
+      <w:start w:val="1"/>
+      <w:numFmt w:val="bullet"/>
+      <w:lvlText w:val="◦"/>
+      <w:lvlJc w:val="left"/>
+      <w:pPr>
+        <w:ind w:left="2160" w:hanging="360"/>
+      </w:pPr>
+      <w:rPr>
+        <w:rFonts w:ascii="OpenSymbol" w:hAnsi="OpenSymbol" w:cs="OpenSymbol" w:hint="default"/>
+      </w:rPr>
+    </w:lvl>
+    <w:lvl w:ilvl="5">
+      <w:start w:val="1"/>
+      <w:numFmt w:val="bullet"/>
+      <w:lvlText w:val="▪"/>
+      <w:lvlJc w:val="left"/>
+      <w:pPr>
+        <w:ind w:left="2520" w:hanging="360"/>
+      </w:pPr>
+      <w:rPr>
+        <w:rFonts w:ascii="OpenSymbol" w:hAnsi="OpenSymbol" w:cs="OpenSymbol" w:hint="default"/>
+      </w:rPr>
+    </w:lvl>
+    <w:lvl w:ilvl="6">
+      <w:start w:val="1"/>
+      <w:numFmt w:val="bullet"/>
+      <w:lvlText w:val=""/>
+      <w:lvlJc w:val="left"/>
+      <w:pPr>
+        <w:ind w:left="2880" w:hanging="360"/>
+      </w:pPr>
+      <w:rPr>
+        <w:rFonts w:ascii="Wingdings 2" w:hAnsi="Wingdings 2" w:cs="Wingdings 2" w:hint="default"/>
+      </w:rPr>
+    </w:lvl>
+    <w:lvl w:ilvl="7">
+      <w:start w:val="1"/>
+      <w:numFmt w:val="bullet"/>
+      <w:lvlText w:val="◦"/>
+      <w:lvlJc w:val="left"/>
+      <w:pPr>
+        <w:ind w:left="3240" w:hanging="360"/>
+      </w:pPr>
+      <w:rPr>
+        <w:rFonts w:ascii="OpenSymbol" w:hAnsi="OpenSymbol" w:cs="OpenSymbol" w:hint="default"/>
+      </w:rPr>
+    </w:lvl>
+    <w:lvl w:ilvl="8">
+      <w:start w:val="1"/>
+      <w:numFmt w:val="bullet"/>
+      <w:lvlText w:val="▪"/>
+      <w:lvlJc w:val="left"/>
+      <w:pPr>
+        <w:ind w:left="3600" w:hanging="360"/>
+      </w:pPr>
+      <w:rPr>
+        <w:rFonts w:ascii="OpenSymbol" w:hAnsi="OpenSymbol" w:cs="OpenSymbol" w:hint="default"/>
+      </w:rPr>
+    </w:lvl>
+  </w:abstractNum>
+  <w:abstractNum w:abstractNumId="6">
+    <w:nsid w:val="4E567711"/>
+    <w:multiLevelType w:val="multilevel"/>
+    <w:tmpl w:val="43A2EC3C"/>
+    <w:lvl w:ilvl="0">
+      <w:start w:val="1"/>
+      <w:numFmt w:val="bullet"/>
+      <w:lvlText w:val=""/>
+      <w:lvlJc w:val="left"/>
+      <w:pPr>
+        <w:ind w:left="720" w:hanging="360"/>
+      </w:pPr>
+      <w:rPr>
+        <w:rFonts w:ascii="Wingdings" w:hAnsi="Wingdings" w:hint="default"/>
+      </w:rPr>
+    </w:lvl>
+    <w:lvl w:ilvl="1">
+      <w:start w:val="1"/>
+      <w:numFmt w:val="bullet"/>
+      <w:lvlText w:val="◦"/>
+      <w:lvlJc w:val="left"/>
+      <w:pPr>
+        <w:ind w:left="1080" w:hanging="360"/>
+      </w:pPr>
+      <w:rPr>
+        <w:rFonts w:ascii="OpenSymbol" w:hAnsi="OpenSymbol" w:cs="OpenSymbol" w:hint="default"/>
+      </w:rPr>
+    </w:lvl>
+    <w:lvl w:ilvl="2">
+      <w:start w:val="1"/>
+      <w:numFmt w:val="bullet"/>
+      <w:lvlText w:val="▪"/>
+      <w:lvlJc w:val="left"/>
+      <w:pPr>
+        <w:ind w:left="1440" w:hanging="360"/>
+      </w:pPr>
+      <w:rPr>
+        <w:rFonts w:ascii="OpenSymbol" w:hAnsi="OpenSymbol" w:cs="OpenSymbol" w:hint="default"/>
+      </w:rPr>
+    </w:lvl>
+    <w:lvl w:ilvl="3">
+      <w:start w:val="1"/>
+      <w:numFmt w:val="bullet"/>
+      <w:lvlText w:val=""/>
+      <w:lvlJc w:val="left"/>
+      <w:pPr>
+        <w:ind w:left="1800" w:hanging="360"/>
+      </w:pPr>
+      <w:rPr>
+        <w:rFonts w:ascii="Wingdings 2" w:hAnsi="Wingdings 2" w:cs="Wingdings 2" w:hint="default"/>
+      </w:rPr>
+    </w:lvl>
+    <w:lvl w:ilvl="4">
+      <w:start w:val="1"/>
+      <w:numFmt w:val="bullet"/>
+      <w:lvlText w:val="◦"/>
+      <w:lvlJc w:val="left"/>
+      <w:pPr>
+        <w:ind w:left="2160" w:hanging="360"/>
+      </w:pPr>
+      <w:rPr>
+        <w:rFonts w:ascii="OpenSymbol" w:hAnsi="OpenSymbol" w:cs="OpenSymbol" w:hint="default"/>
+      </w:rPr>
+    </w:lvl>
+    <w:lvl w:ilvl="5">
+      <w:start w:val="1"/>
+      <w:numFmt w:val="bullet"/>
+      <w:lvlText w:val="▪"/>
+      <w:lvlJc w:val="left"/>
+      <w:pPr>
+        <w:ind w:left="2520" w:hanging="360"/>
+      </w:pPr>
+      <w:rPr>
+        <w:rFonts w:ascii="OpenSymbol" w:hAnsi="OpenSymbol" w:cs="OpenSymbol" w:hint="default"/>
+      </w:rPr>
+    </w:lvl>
+    <w:lvl w:ilvl="6">
+      <w:start w:val="1"/>
+      <w:numFmt w:val="bullet"/>
+      <w:lvlText w:val=""/>
+      <w:lvlJc w:val="left"/>
+      <w:pPr>
+        <w:ind w:left="2880" w:hanging="360"/>
+      </w:pPr>
+      <w:rPr>
+        <w:rFonts w:ascii="Wingdings 2" w:hAnsi="Wingdings 2" w:cs="Wingdings 2" w:hint="default"/>
+      </w:rPr>
+    </w:lvl>
+    <w:lvl w:ilvl="7">
+      <w:start w:val="1"/>
+      <w:numFmt w:val="bullet"/>
+      <w:lvlText w:val="◦"/>
+      <w:lvlJc w:val="left"/>
+      <w:pPr>
+        <w:ind w:left="3240" w:hanging="360"/>
+      </w:pPr>
+      <w:rPr>
+        <w:rFonts w:ascii="OpenSymbol" w:hAnsi="OpenSymbol" w:cs="OpenSymbol" w:hint="default"/>
+      </w:rPr>
+    </w:lvl>
+    <w:lvl w:ilvl="8">
+      <w:start w:val="1"/>
+      <w:numFmt w:val="bullet"/>
+      <w:lvlText w:val="▪"/>
+      <w:lvlJc w:val="left"/>
+      <w:pPr>
+        <w:ind w:left="3600" w:hanging="360"/>
+      </w:pPr>
+      <w:rPr>
+        <w:rFonts w:ascii="OpenSymbol" w:hAnsi="OpenSymbol" w:cs="OpenSymbol" w:hint="default"/>
+      </w:rPr>
+    </w:lvl>
+  </w:abstractNum>
+  <w:abstractNum w:abstractNumId="7">
     <w:nsid w:val="6AEB789C"/>
     <w:multiLevelType w:val="hybridMultilevel"/>
     <w:tmpl w:val="94365264"/>
@@ -3647,16 +4623,28 @@
     </w:lvl>
   </w:abstractNum>
   <w:num w:numId="1">
+    <w:abstractNumId w:val="2"/>
+  </w:num>
+  <w:num w:numId="2">
     <w:abstractNumId w:val="1"/>
   </w:num>
-  <w:num w:numId="2">
+  <w:num w:numId="3">
+    <w:abstractNumId w:val="7"/>
+  </w:num>
+  <w:num w:numId="4">
+    <w:abstractNumId w:val="3"/>
+  </w:num>
+  <w:num w:numId="5">
     <w:abstractNumId w:val="0"/>
   </w:num>
-  <w:num w:numId="3">
-    <w:abstractNumId w:val="3"/>
+  <w:num w:numId="6">
+    <w:abstractNumId w:val="6"/>
   </w:num>
-  <w:num w:numId="4">
-    <w:abstractNumId w:val="2"/>
+  <w:num w:numId="7">
+    <w:abstractNumId w:val="5"/>
+  </w:num>
+  <w:num w:numId="8">
+    <w:abstractNumId w:val="4"/>
   </w:num>
 </w:numbering>
 </file>
@@ -4461,7 +5449,7 @@
 </file>
 
 <file path=customXml/itemProps1.xml><?xml version="1.0" encoding="utf-8"?>
-<ds:datastoreItem xmlns:ds="http://schemas.openxmlformats.org/officeDocument/2006/customXml" ds:itemID="{E63A0510-D302-41F9-9339-FE4C357FFDD9}">
+<ds:datastoreItem xmlns:ds="http://schemas.openxmlformats.org/officeDocument/2006/customXml" ds:itemID="{D8FA2304-B51A-46FB-85E5-86548FAF6620}">
   <ds:schemaRefs>
     <ds:schemaRef ds:uri="http://schemas.openxmlformats.org/officeDocument/2006/bibliography"/>
   </ds:schemaRefs>

</xml_diff>

<commit_message>
- Incorporado el informe de GPS al documento general. - Formateo del informe de OBD, falta traducción e incorporación al documento general.
</commit_message>
<xml_diff>
--- a/SCORING VEHICULAR ESTADÍSTICO.docx
+++ b/SCORING VEHICULAR ESTADÍSTICO.docx
@@ -653,22 +653,13 @@
     </w:p>
     <w:p>
       <w:pPr>
-        <w:jc w:val="center"/>
-        <w:rPr>
-          <w:sz w:val="32"/>
-        </w:rPr>
-      </w:pPr>
-      <w:r>
-        <w:rPr>
-          <w:sz w:val="32"/>
-        </w:rPr>
+        <w:pStyle w:val="Title"/>
+      </w:pPr>
+      <w:r>
         <w:lastRenderedPageBreak/>
         <w:t>Í</w:t>
       </w:r>
       <w:r>
-        <w:rPr>
-          <w:sz w:val="32"/>
-        </w:rPr>
         <w:t>ndice de contenidos</w:t>
       </w:r>
     </w:p>
@@ -702,7 +693,7 @@
         </w:rPr>
         <w:fldChar w:fldCharType="separate"/>
       </w:r>
-      <w:hyperlink w:anchor="_Toc289622259" w:history="1">
+      <w:hyperlink w:anchor="_Toc289711433" w:history="1">
         <w:r>
           <w:rPr>
             <w:rStyle w:val="Hyperlink"/>
@@ -729,7 +720,7 @@
             <w:noProof/>
             <w:webHidden/>
           </w:rPr>
-          <w:instrText xml:space="preserve"> PAGEREF _Toc289622259 \h </w:instrText>
+          <w:instrText xml:space="preserve"> PAGEREF _Toc289711433 \h </w:instrText>
         </w:r>
         <w:r>
           <w:rPr>
@@ -772,7 +763,7 @@
           <w:lang w:eastAsia="es-AR"/>
         </w:rPr>
       </w:pPr>
-      <w:hyperlink w:anchor="_Toc289622260" w:history="1">
+      <w:hyperlink w:anchor="_Toc289711434" w:history="1">
         <w:r>
           <w:rPr>
             <w:rStyle w:val="Hyperlink"/>
@@ -799,7 +790,7 @@
             <w:noProof/>
             <w:webHidden/>
           </w:rPr>
-          <w:instrText xml:space="preserve"> PAGEREF _Toc289622260 \h </w:instrText>
+          <w:instrText xml:space="preserve"> PAGEREF _Toc289711434 \h </w:instrText>
         </w:r>
         <w:r>
           <w:rPr>
@@ -842,7 +833,7 @@
           <w:lang w:eastAsia="es-AR"/>
         </w:rPr>
       </w:pPr>
-      <w:hyperlink w:anchor="_Toc289622261" w:history="1">
+      <w:hyperlink w:anchor="_Toc289711435" w:history="1">
         <w:r>
           <w:rPr>
             <w:rStyle w:val="Hyperlink"/>
@@ -869,7 +860,7 @@
             <w:noProof/>
             <w:webHidden/>
           </w:rPr>
-          <w:instrText xml:space="preserve"> PAGEREF _Toc289622261 \h </w:instrText>
+          <w:instrText xml:space="preserve"> PAGEREF _Toc289711435 \h </w:instrText>
         </w:r>
         <w:r>
           <w:rPr>
@@ -912,7 +903,7 @@
           <w:lang w:eastAsia="es-AR"/>
         </w:rPr>
       </w:pPr>
-      <w:hyperlink w:anchor="_Toc289622262" w:history="1">
+      <w:hyperlink w:anchor="_Toc289711436" w:history="1">
         <w:r>
           <w:rPr>
             <w:rStyle w:val="Hyperlink"/>
@@ -939,7 +930,7 @@
             <w:noProof/>
             <w:webHidden/>
           </w:rPr>
-          <w:instrText xml:space="preserve"> PAGEREF _Toc289622262 \h </w:instrText>
+          <w:instrText xml:space="preserve"> PAGEREF _Toc289711436 \h </w:instrText>
         </w:r>
         <w:r>
           <w:rPr>
@@ -982,7 +973,7 @@
           <w:lang w:eastAsia="es-AR"/>
         </w:rPr>
       </w:pPr>
-      <w:hyperlink w:anchor="_Toc289622263" w:history="1">
+      <w:hyperlink w:anchor="_Toc289711437" w:history="1">
         <w:r>
           <w:rPr>
             <w:rStyle w:val="Hyperlink"/>
@@ -1009,7 +1000,7 @@
             <w:noProof/>
             <w:webHidden/>
           </w:rPr>
-          <w:instrText xml:space="preserve"> PAGEREF _Toc289622263 \h </w:instrText>
+          <w:instrText xml:space="preserve"> PAGEREF _Toc289711437 \h </w:instrText>
         </w:r>
         <w:r>
           <w:rPr>
@@ -1052,7 +1043,7 @@
           <w:lang w:eastAsia="es-AR"/>
         </w:rPr>
       </w:pPr>
-      <w:hyperlink w:anchor="_Toc289622264" w:history="1">
+      <w:hyperlink w:anchor="_Toc289711438" w:history="1">
         <w:r>
           <w:rPr>
             <w:rStyle w:val="Hyperlink"/>
@@ -1079,7 +1070,7 @@
             <w:noProof/>
             <w:webHidden/>
           </w:rPr>
-          <w:instrText xml:space="preserve"> PAGEREF _Toc289622264 \h </w:instrText>
+          <w:instrText xml:space="preserve"> PAGEREF _Toc289711438 \h </w:instrText>
         </w:r>
         <w:r>
           <w:rPr>
@@ -1122,7 +1113,7 @@
           <w:lang w:eastAsia="es-AR"/>
         </w:rPr>
       </w:pPr>
-      <w:hyperlink w:anchor="_Toc289622265" w:history="1">
+      <w:hyperlink w:anchor="_Toc289711439" w:history="1">
         <w:r>
           <w:rPr>
             <w:rStyle w:val="Hyperlink"/>
@@ -1149,7 +1140,7 @@
             <w:noProof/>
             <w:webHidden/>
           </w:rPr>
-          <w:instrText xml:space="preserve"> PAGEREF _Toc289622265 \h </w:instrText>
+          <w:instrText xml:space="preserve"> PAGEREF _Toc289711439 \h </w:instrText>
         </w:r>
         <w:r>
           <w:rPr>
@@ -1192,7 +1183,7 @@
           <w:lang w:eastAsia="es-AR"/>
         </w:rPr>
       </w:pPr>
-      <w:hyperlink w:anchor="_Toc289622266" w:history="1">
+      <w:hyperlink w:anchor="_Toc289711440" w:history="1">
         <w:r>
           <w:rPr>
             <w:rStyle w:val="Hyperlink"/>
@@ -1219,7 +1210,7 @@
             <w:noProof/>
             <w:webHidden/>
           </w:rPr>
-          <w:instrText xml:space="preserve"> PAGEREF _Toc289622266 \h </w:instrText>
+          <w:instrText xml:space="preserve"> PAGEREF _Toc289711440 \h </w:instrText>
         </w:r>
         <w:r>
           <w:rPr>
@@ -1262,7 +1253,7 @@
           <w:lang w:eastAsia="es-AR"/>
         </w:rPr>
       </w:pPr>
-      <w:hyperlink w:anchor="_Toc289622267" w:history="1">
+      <w:hyperlink w:anchor="_Toc289711441" w:history="1">
         <w:r>
           <w:rPr>
             <w:rStyle w:val="Hyperlink"/>
@@ -1289,7 +1280,7 @@
             <w:noProof/>
             <w:webHidden/>
           </w:rPr>
-          <w:instrText xml:space="preserve"> PAGEREF _Toc289622267 \h </w:instrText>
+          <w:instrText xml:space="preserve"> PAGEREF _Toc289711441 \h </w:instrText>
         </w:r>
         <w:r>
           <w:rPr>
@@ -1332,14 +1323,14 @@
           <w:lang w:eastAsia="es-AR"/>
         </w:rPr>
       </w:pPr>
-      <w:hyperlink w:anchor="_Toc289622268" w:history="1">
+      <w:hyperlink w:anchor="_Toc289711442" w:history="1">
         <w:r>
           <w:rPr>
             <w:rStyle w:val="Hyperlink"/>
             <w:noProof/>
             <w:lang w:eastAsia="es-AR"/>
           </w:rPr>
-          <w:t>Apéndice C: El Sistema Lo Jack</w:t>
+          <w:t>Apéndice C: EL Sistema GPS</w:t>
         </w:r>
         <w:r>
           <w:rPr>
@@ -1360,7 +1351,7 @@
             <w:noProof/>
             <w:webHidden/>
           </w:rPr>
-          <w:instrText xml:space="preserve"> PAGEREF _Toc289622268 \h </w:instrText>
+          <w:instrText xml:space="preserve"> PAGEREF _Toc289711442 \h </w:instrText>
         </w:r>
         <w:r>
           <w:rPr>
@@ -1403,13 +1394,13 @@
           <w:lang w:eastAsia="es-AR"/>
         </w:rPr>
       </w:pPr>
-      <w:hyperlink w:anchor="_Toc289622269" w:history="1">
+      <w:hyperlink w:anchor="_Toc289711443" w:history="1">
         <w:r>
           <w:rPr>
             <w:rStyle w:val="Hyperlink"/>
             <w:noProof/>
           </w:rPr>
-          <w:t>¿Qué es Lo Jack?</w:t>
+          <w:t>¿Qué es GPS?</w:t>
         </w:r>
         <w:r>
           <w:rPr>
@@ -1430,7 +1421,7 @@
             <w:noProof/>
             <w:webHidden/>
           </w:rPr>
-          <w:instrText xml:space="preserve"> PAGEREF _Toc289622269 \h </w:instrText>
+          <w:instrText xml:space="preserve"> PAGEREF _Toc289711443 \h </w:instrText>
         </w:r>
         <w:r>
           <w:rPr>
@@ -1473,13 +1464,13 @@
           <w:lang w:eastAsia="es-AR"/>
         </w:rPr>
       </w:pPr>
-      <w:hyperlink w:anchor="_Toc289622270" w:history="1">
+      <w:hyperlink w:anchor="_Toc289711444" w:history="1">
         <w:r>
           <w:rPr>
             <w:rStyle w:val="Hyperlink"/>
             <w:noProof/>
           </w:rPr>
-          <w:t>¿Cómo funciona Lo Jack?</w:t>
+          <w:t>¿Cómo funciona?</w:t>
         </w:r>
         <w:r>
           <w:rPr>
@@ -1500,7 +1491,7 @@
             <w:noProof/>
             <w:webHidden/>
           </w:rPr>
-          <w:instrText xml:space="preserve"> PAGEREF _Toc289622270 \h </w:instrText>
+          <w:instrText xml:space="preserve"> PAGEREF _Toc289711444 \h </w:instrText>
         </w:r>
         <w:r>
           <w:rPr>
@@ -1543,13 +1534,13 @@
           <w:lang w:eastAsia="es-AR"/>
         </w:rPr>
       </w:pPr>
-      <w:hyperlink w:anchor="_Toc289622271" w:history="1">
+      <w:hyperlink w:anchor="_Toc289711445" w:history="1">
         <w:r>
           <w:rPr>
             <w:rStyle w:val="Hyperlink"/>
             <w:noProof/>
           </w:rPr>
-          <w:t>Ventajas del sistema Lo Jack</w:t>
+          <w:t>¿Cuál es la precisión de GPS?</w:t>
         </w:r>
         <w:r>
           <w:rPr>
@@ -1570,7 +1561,7 @@
             <w:noProof/>
             <w:webHidden/>
           </w:rPr>
-          <w:instrText xml:space="preserve"> PAGEREF _Toc289622271 \h </w:instrText>
+          <w:instrText xml:space="preserve"> PAGEREF _Toc289711445 \h </w:instrText>
         </w:r>
         <w:r>
           <w:rPr>
@@ -1613,12 +1604,432 @@
           <w:lang w:eastAsia="es-AR"/>
         </w:rPr>
       </w:pPr>
-      <w:hyperlink w:anchor="_Toc289622272" w:history="1">
+      <w:hyperlink w:anchor="_Toc289711446" w:history="1">
         <w:r>
           <w:rPr>
             <w:rStyle w:val="Hyperlink"/>
             <w:noProof/>
           </w:rPr>
+          <w:t>Componentes del sistema</w:t>
+        </w:r>
+        <w:r>
+          <w:rPr>
+            <w:noProof/>
+            <w:webHidden/>
+          </w:rPr>
+          <w:tab/>
+        </w:r>
+        <w:r>
+          <w:rPr>
+            <w:noProof/>
+            <w:webHidden/>
+          </w:rPr>
+          <w:fldChar w:fldCharType="begin"/>
+        </w:r>
+        <w:r>
+          <w:rPr>
+            <w:noProof/>
+            <w:webHidden/>
+          </w:rPr>
+          <w:instrText xml:space="preserve"> PAGEREF _Toc289711446 \h </w:instrText>
+        </w:r>
+        <w:r>
+          <w:rPr>
+            <w:noProof/>
+            <w:webHidden/>
+          </w:rPr>
+        </w:r>
+        <w:r>
+          <w:rPr>
+            <w:noProof/>
+            <w:webHidden/>
+          </w:rPr>
+          <w:fldChar w:fldCharType="separate"/>
+        </w:r>
+        <w:r>
+          <w:rPr>
+            <w:noProof/>
+            <w:webHidden/>
+          </w:rPr>
+          <w:t>9</w:t>
+        </w:r>
+        <w:r>
+          <w:rPr>
+            <w:noProof/>
+            <w:webHidden/>
+          </w:rPr>
+          <w:fldChar w:fldCharType="end"/>
+        </w:r>
+      </w:hyperlink>
+    </w:p>
+    <w:p>
+      <w:pPr>
+        <w:pStyle w:val="TOC3"/>
+        <w:tabs>
+          <w:tab w:val="right" w:leader="dot" w:pos="8828"/>
+        </w:tabs>
+        <w:rPr>
+          <w:rFonts w:eastAsiaTheme="minorEastAsia"/>
+          <w:noProof/>
+          <w:lang w:eastAsia="es-AR"/>
+        </w:rPr>
+      </w:pPr>
+      <w:hyperlink w:anchor="_Toc289711447" w:history="1">
+        <w:r>
+          <w:rPr>
+            <w:rStyle w:val="Hyperlink"/>
+            <w:noProof/>
+          </w:rPr>
+          <w:t>Segmento espacial</w:t>
+        </w:r>
+        <w:r>
+          <w:rPr>
+            <w:noProof/>
+            <w:webHidden/>
+          </w:rPr>
+          <w:tab/>
+        </w:r>
+        <w:r>
+          <w:rPr>
+            <w:noProof/>
+            <w:webHidden/>
+          </w:rPr>
+          <w:fldChar w:fldCharType="begin"/>
+        </w:r>
+        <w:r>
+          <w:rPr>
+            <w:noProof/>
+            <w:webHidden/>
+          </w:rPr>
+          <w:instrText xml:space="preserve"> PAGEREF _Toc289711447 \h </w:instrText>
+        </w:r>
+        <w:r>
+          <w:rPr>
+            <w:noProof/>
+            <w:webHidden/>
+          </w:rPr>
+        </w:r>
+        <w:r>
+          <w:rPr>
+            <w:noProof/>
+            <w:webHidden/>
+          </w:rPr>
+          <w:fldChar w:fldCharType="separate"/>
+        </w:r>
+        <w:r>
+          <w:rPr>
+            <w:noProof/>
+            <w:webHidden/>
+          </w:rPr>
+          <w:t>9</w:t>
+        </w:r>
+        <w:r>
+          <w:rPr>
+            <w:noProof/>
+            <w:webHidden/>
+          </w:rPr>
+          <w:fldChar w:fldCharType="end"/>
+        </w:r>
+      </w:hyperlink>
+    </w:p>
+    <w:p>
+      <w:pPr>
+        <w:pStyle w:val="TOC3"/>
+        <w:tabs>
+          <w:tab w:val="right" w:leader="dot" w:pos="8828"/>
+        </w:tabs>
+        <w:rPr>
+          <w:rFonts w:eastAsiaTheme="minorEastAsia"/>
+          <w:noProof/>
+          <w:lang w:eastAsia="es-AR"/>
+        </w:rPr>
+      </w:pPr>
+      <w:hyperlink w:anchor="_Toc289711448" w:history="1">
+        <w:r>
+          <w:rPr>
+            <w:rStyle w:val="Hyperlink"/>
+            <w:noProof/>
+          </w:rPr>
+          <w:t>Segmento de control</w:t>
+        </w:r>
+        <w:r>
+          <w:rPr>
+            <w:noProof/>
+            <w:webHidden/>
+          </w:rPr>
+          <w:tab/>
+        </w:r>
+        <w:r>
+          <w:rPr>
+            <w:noProof/>
+            <w:webHidden/>
+          </w:rPr>
+          <w:fldChar w:fldCharType="begin"/>
+        </w:r>
+        <w:r>
+          <w:rPr>
+            <w:noProof/>
+            <w:webHidden/>
+          </w:rPr>
+          <w:instrText xml:space="preserve"> PAGEREF _Toc289711448 \h </w:instrText>
+        </w:r>
+        <w:r>
+          <w:rPr>
+            <w:noProof/>
+            <w:webHidden/>
+          </w:rPr>
+        </w:r>
+        <w:r>
+          <w:rPr>
+            <w:noProof/>
+            <w:webHidden/>
+          </w:rPr>
+          <w:fldChar w:fldCharType="separate"/>
+        </w:r>
+        <w:r>
+          <w:rPr>
+            <w:noProof/>
+            <w:webHidden/>
+          </w:rPr>
+          <w:t>9</w:t>
+        </w:r>
+        <w:r>
+          <w:rPr>
+            <w:noProof/>
+            <w:webHidden/>
+          </w:rPr>
+          <w:fldChar w:fldCharType="end"/>
+        </w:r>
+      </w:hyperlink>
+    </w:p>
+    <w:p>
+      <w:pPr>
+        <w:pStyle w:val="TOC3"/>
+        <w:tabs>
+          <w:tab w:val="right" w:leader="dot" w:pos="8828"/>
+        </w:tabs>
+        <w:rPr>
+          <w:rFonts w:eastAsiaTheme="minorEastAsia"/>
+          <w:noProof/>
+          <w:lang w:eastAsia="es-AR"/>
+        </w:rPr>
+      </w:pPr>
+      <w:hyperlink w:anchor="_Toc289711449" w:history="1">
+        <w:r>
+          <w:rPr>
+            <w:rStyle w:val="Hyperlink"/>
+            <w:noProof/>
+          </w:rPr>
+          <w:t>Segmento de usuario</w:t>
+        </w:r>
+        <w:r>
+          <w:rPr>
+            <w:noProof/>
+            <w:webHidden/>
+          </w:rPr>
+          <w:tab/>
+        </w:r>
+        <w:r>
+          <w:rPr>
+            <w:noProof/>
+            <w:webHidden/>
+          </w:rPr>
+          <w:fldChar w:fldCharType="begin"/>
+        </w:r>
+        <w:r>
+          <w:rPr>
+            <w:noProof/>
+            <w:webHidden/>
+          </w:rPr>
+          <w:instrText xml:space="preserve"> PAGEREF _Toc289711449 \h </w:instrText>
+        </w:r>
+        <w:r>
+          <w:rPr>
+            <w:noProof/>
+            <w:webHidden/>
+          </w:rPr>
+        </w:r>
+        <w:r>
+          <w:rPr>
+            <w:noProof/>
+            <w:webHidden/>
+          </w:rPr>
+          <w:fldChar w:fldCharType="separate"/>
+        </w:r>
+        <w:r>
+          <w:rPr>
+            <w:noProof/>
+            <w:webHidden/>
+          </w:rPr>
+          <w:t>9</w:t>
+        </w:r>
+        <w:r>
+          <w:rPr>
+            <w:noProof/>
+            <w:webHidden/>
+          </w:rPr>
+          <w:fldChar w:fldCharType="end"/>
+        </w:r>
+      </w:hyperlink>
+    </w:p>
+    <w:p>
+      <w:pPr>
+        <w:pStyle w:val="TOC2"/>
+        <w:tabs>
+          <w:tab w:val="right" w:leader="dot" w:pos="8828"/>
+        </w:tabs>
+        <w:rPr>
+          <w:rFonts w:eastAsiaTheme="minorEastAsia"/>
+          <w:noProof/>
+          <w:lang w:eastAsia="es-AR"/>
+        </w:rPr>
+      </w:pPr>
+      <w:hyperlink w:anchor="_Toc289711450" w:history="1">
+        <w:r>
+          <w:rPr>
+            <w:rStyle w:val="Hyperlink"/>
+            <w:noProof/>
+          </w:rPr>
+          <w:t>Técnicas y costos</w:t>
+        </w:r>
+        <w:r>
+          <w:rPr>
+            <w:noProof/>
+            <w:webHidden/>
+          </w:rPr>
+          <w:tab/>
+        </w:r>
+        <w:r>
+          <w:rPr>
+            <w:noProof/>
+            <w:webHidden/>
+          </w:rPr>
+          <w:fldChar w:fldCharType="begin"/>
+        </w:r>
+        <w:r>
+          <w:rPr>
+            <w:noProof/>
+            <w:webHidden/>
+          </w:rPr>
+          <w:instrText xml:space="preserve"> PAGEREF _Toc289711450 \h </w:instrText>
+        </w:r>
+        <w:r>
+          <w:rPr>
+            <w:noProof/>
+            <w:webHidden/>
+          </w:rPr>
+        </w:r>
+        <w:r>
+          <w:rPr>
+            <w:noProof/>
+            <w:webHidden/>
+          </w:rPr>
+          <w:fldChar w:fldCharType="separate"/>
+        </w:r>
+        <w:r>
+          <w:rPr>
+            <w:noProof/>
+            <w:webHidden/>
+          </w:rPr>
+          <w:t>9</w:t>
+        </w:r>
+        <w:r>
+          <w:rPr>
+            <w:noProof/>
+            <w:webHidden/>
+          </w:rPr>
+          <w:fldChar w:fldCharType="end"/>
+        </w:r>
+      </w:hyperlink>
+    </w:p>
+    <w:p>
+      <w:pPr>
+        <w:pStyle w:val="TOC2"/>
+        <w:tabs>
+          <w:tab w:val="right" w:leader="dot" w:pos="8828"/>
+        </w:tabs>
+        <w:rPr>
+          <w:rFonts w:eastAsiaTheme="minorEastAsia"/>
+          <w:noProof/>
+          <w:lang w:eastAsia="es-AR"/>
+        </w:rPr>
+      </w:pPr>
+      <w:hyperlink w:anchor="_Toc289711451" w:history="1">
+        <w:r>
+          <w:rPr>
+            <w:rStyle w:val="Hyperlink"/>
+            <w:noProof/>
+          </w:rPr>
+          <w:t>El futuro de GPS</w:t>
+        </w:r>
+        <w:r>
+          <w:rPr>
+            <w:noProof/>
+            <w:webHidden/>
+          </w:rPr>
+          <w:tab/>
+        </w:r>
+        <w:r>
+          <w:rPr>
+            <w:noProof/>
+            <w:webHidden/>
+          </w:rPr>
+          <w:fldChar w:fldCharType="begin"/>
+        </w:r>
+        <w:r>
+          <w:rPr>
+            <w:noProof/>
+            <w:webHidden/>
+          </w:rPr>
+          <w:instrText xml:space="preserve"> PAGEREF _Toc289711451 \h </w:instrText>
+        </w:r>
+        <w:r>
+          <w:rPr>
+            <w:noProof/>
+            <w:webHidden/>
+          </w:rPr>
+        </w:r>
+        <w:r>
+          <w:rPr>
+            <w:noProof/>
+            <w:webHidden/>
+          </w:rPr>
+          <w:fldChar w:fldCharType="separate"/>
+        </w:r>
+        <w:r>
+          <w:rPr>
+            <w:noProof/>
+            <w:webHidden/>
+          </w:rPr>
+          <w:t>10</w:t>
+        </w:r>
+        <w:r>
+          <w:rPr>
+            <w:noProof/>
+            <w:webHidden/>
+          </w:rPr>
+          <w:fldChar w:fldCharType="end"/>
+        </w:r>
+      </w:hyperlink>
+    </w:p>
+    <w:p>
+      <w:pPr>
+        <w:pStyle w:val="TOC2"/>
+        <w:tabs>
+          <w:tab w:val="right" w:leader="dot" w:pos="8828"/>
+        </w:tabs>
+        <w:rPr>
+          <w:rFonts w:eastAsiaTheme="minorEastAsia"/>
+          <w:noProof/>
+          <w:lang w:eastAsia="es-AR"/>
+        </w:rPr>
+      </w:pPr>
+      <w:hyperlink w:anchor="_Toc289711452" w:history="1">
+        <w:r>
+          <w:rPr>
+            <w:rStyle w:val="Hyperlink"/>
+            <w:noProof/>
+          </w:rPr>
           <w:t>Información adicional</w:t>
         </w:r>
         <w:r>
@@ -1640,7 +2051,7 @@
             <w:noProof/>
             <w:webHidden/>
           </w:rPr>
-          <w:instrText xml:space="preserve"> PAGEREF _Toc289622272 \h </w:instrText>
+          <w:instrText xml:space="preserve"> PAGEREF _Toc289711452 \h </w:instrText>
         </w:r>
         <w:r>
           <w:rPr>
@@ -1660,7 +2071,7 @@
             <w:noProof/>
             <w:webHidden/>
           </w:rPr>
-          <w:t>8</w:t>
+          <w:t>10</w:t>
         </w:r>
         <w:r>
           <w:rPr>
@@ -1683,14 +2094,14 @@
           <w:lang w:eastAsia="es-AR"/>
         </w:rPr>
       </w:pPr>
-      <w:hyperlink w:anchor="_Toc289622273" w:history="1">
+      <w:hyperlink w:anchor="_Toc289711453" w:history="1">
         <w:r>
           <w:rPr>
             <w:rStyle w:val="Hyperlink"/>
             <w:noProof/>
             <w:lang w:eastAsia="es-AR"/>
           </w:rPr>
-          <w:t>Apéndice D: Apartado técnico y limitaciones</w:t>
+          <w:t>Apéndice D: El Sistema Lo Jack</w:t>
         </w:r>
         <w:r>
           <w:rPr>
@@ -1711,7 +2122,7 @@
             <w:noProof/>
             <w:webHidden/>
           </w:rPr>
-          <w:instrText xml:space="preserve"> PAGEREF _Toc289622273 \h </w:instrText>
+          <w:instrText xml:space="preserve"> PAGEREF _Toc289711453 \h </w:instrText>
         </w:r>
         <w:r>
           <w:rPr>
@@ -1731,7 +2142,287 @@
             <w:noProof/>
             <w:webHidden/>
           </w:rPr>
-          <w:t>9</w:t>
+          <w:t>11</w:t>
+        </w:r>
+        <w:r>
+          <w:rPr>
+            <w:noProof/>
+            <w:webHidden/>
+          </w:rPr>
+          <w:fldChar w:fldCharType="end"/>
+        </w:r>
+      </w:hyperlink>
+    </w:p>
+    <w:p>
+      <w:pPr>
+        <w:pStyle w:val="TOC2"/>
+        <w:tabs>
+          <w:tab w:val="right" w:leader="dot" w:pos="8828"/>
+        </w:tabs>
+        <w:rPr>
+          <w:rFonts w:eastAsiaTheme="minorEastAsia"/>
+          <w:noProof/>
+          <w:lang w:eastAsia="es-AR"/>
+        </w:rPr>
+      </w:pPr>
+      <w:hyperlink w:anchor="_Toc289711454" w:history="1">
+        <w:r>
+          <w:rPr>
+            <w:rStyle w:val="Hyperlink"/>
+            <w:noProof/>
+          </w:rPr>
+          <w:t>¿Qué es Lo Jack?</w:t>
+        </w:r>
+        <w:r>
+          <w:rPr>
+            <w:noProof/>
+            <w:webHidden/>
+          </w:rPr>
+          <w:tab/>
+        </w:r>
+        <w:r>
+          <w:rPr>
+            <w:noProof/>
+            <w:webHidden/>
+          </w:rPr>
+          <w:fldChar w:fldCharType="begin"/>
+        </w:r>
+        <w:r>
+          <w:rPr>
+            <w:noProof/>
+            <w:webHidden/>
+          </w:rPr>
+          <w:instrText xml:space="preserve"> PAGEREF _Toc289711454 \h </w:instrText>
+        </w:r>
+        <w:r>
+          <w:rPr>
+            <w:noProof/>
+            <w:webHidden/>
+          </w:rPr>
+        </w:r>
+        <w:r>
+          <w:rPr>
+            <w:noProof/>
+            <w:webHidden/>
+          </w:rPr>
+          <w:fldChar w:fldCharType="separate"/>
+        </w:r>
+        <w:r>
+          <w:rPr>
+            <w:noProof/>
+            <w:webHidden/>
+          </w:rPr>
+          <w:t>11</w:t>
+        </w:r>
+        <w:r>
+          <w:rPr>
+            <w:noProof/>
+            <w:webHidden/>
+          </w:rPr>
+          <w:fldChar w:fldCharType="end"/>
+        </w:r>
+      </w:hyperlink>
+    </w:p>
+    <w:p>
+      <w:pPr>
+        <w:pStyle w:val="TOC2"/>
+        <w:tabs>
+          <w:tab w:val="right" w:leader="dot" w:pos="8828"/>
+        </w:tabs>
+        <w:rPr>
+          <w:rFonts w:eastAsiaTheme="minorEastAsia"/>
+          <w:noProof/>
+          <w:lang w:eastAsia="es-AR"/>
+        </w:rPr>
+      </w:pPr>
+      <w:hyperlink w:anchor="_Toc289711455" w:history="1">
+        <w:r>
+          <w:rPr>
+            <w:rStyle w:val="Hyperlink"/>
+            <w:noProof/>
+          </w:rPr>
+          <w:t>¿Cómo funciona Lo Jack?</w:t>
+        </w:r>
+        <w:r>
+          <w:rPr>
+            <w:noProof/>
+            <w:webHidden/>
+          </w:rPr>
+          <w:tab/>
+        </w:r>
+        <w:r>
+          <w:rPr>
+            <w:noProof/>
+            <w:webHidden/>
+          </w:rPr>
+          <w:fldChar w:fldCharType="begin"/>
+        </w:r>
+        <w:r>
+          <w:rPr>
+            <w:noProof/>
+            <w:webHidden/>
+          </w:rPr>
+          <w:instrText xml:space="preserve"> PAGEREF _Toc289711455 \h </w:instrText>
+        </w:r>
+        <w:r>
+          <w:rPr>
+            <w:noProof/>
+            <w:webHidden/>
+          </w:rPr>
+        </w:r>
+        <w:r>
+          <w:rPr>
+            <w:noProof/>
+            <w:webHidden/>
+          </w:rPr>
+          <w:fldChar w:fldCharType="separate"/>
+        </w:r>
+        <w:r>
+          <w:rPr>
+            <w:noProof/>
+            <w:webHidden/>
+          </w:rPr>
+          <w:t>11</w:t>
+        </w:r>
+        <w:r>
+          <w:rPr>
+            <w:noProof/>
+            <w:webHidden/>
+          </w:rPr>
+          <w:fldChar w:fldCharType="end"/>
+        </w:r>
+      </w:hyperlink>
+    </w:p>
+    <w:p>
+      <w:pPr>
+        <w:pStyle w:val="TOC2"/>
+        <w:tabs>
+          <w:tab w:val="right" w:leader="dot" w:pos="8828"/>
+        </w:tabs>
+        <w:rPr>
+          <w:rFonts w:eastAsiaTheme="minorEastAsia"/>
+          <w:noProof/>
+          <w:lang w:eastAsia="es-AR"/>
+        </w:rPr>
+      </w:pPr>
+      <w:hyperlink w:anchor="_Toc289711456" w:history="1">
+        <w:r>
+          <w:rPr>
+            <w:rStyle w:val="Hyperlink"/>
+            <w:noProof/>
+          </w:rPr>
+          <w:t>Ventajas del sistema Lo Jack</w:t>
+        </w:r>
+        <w:r>
+          <w:rPr>
+            <w:noProof/>
+            <w:webHidden/>
+          </w:rPr>
+          <w:tab/>
+        </w:r>
+        <w:r>
+          <w:rPr>
+            <w:noProof/>
+            <w:webHidden/>
+          </w:rPr>
+          <w:fldChar w:fldCharType="begin"/>
+        </w:r>
+        <w:r>
+          <w:rPr>
+            <w:noProof/>
+            <w:webHidden/>
+          </w:rPr>
+          <w:instrText xml:space="preserve"> PAGEREF _Toc289711456 \h </w:instrText>
+        </w:r>
+        <w:r>
+          <w:rPr>
+            <w:noProof/>
+            <w:webHidden/>
+          </w:rPr>
+        </w:r>
+        <w:r>
+          <w:rPr>
+            <w:noProof/>
+            <w:webHidden/>
+          </w:rPr>
+          <w:fldChar w:fldCharType="separate"/>
+        </w:r>
+        <w:r>
+          <w:rPr>
+            <w:noProof/>
+            <w:webHidden/>
+          </w:rPr>
+          <w:t>11</w:t>
+        </w:r>
+        <w:r>
+          <w:rPr>
+            <w:noProof/>
+            <w:webHidden/>
+          </w:rPr>
+          <w:fldChar w:fldCharType="end"/>
+        </w:r>
+      </w:hyperlink>
+    </w:p>
+    <w:p>
+      <w:pPr>
+        <w:pStyle w:val="TOC2"/>
+        <w:tabs>
+          <w:tab w:val="right" w:leader="dot" w:pos="8828"/>
+        </w:tabs>
+        <w:rPr>
+          <w:rFonts w:eastAsiaTheme="minorEastAsia"/>
+          <w:noProof/>
+          <w:lang w:eastAsia="es-AR"/>
+        </w:rPr>
+      </w:pPr>
+      <w:hyperlink w:anchor="_Toc289711457" w:history="1">
+        <w:r>
+          <w:rPr>
+            <w:rStyle w:val="Hyperlink"/>
+            <w:noProof/>
+          </w:rPr>
+          <w:t>Información adicional</w:t>
+        </w:r>
+        <w:r>
+          <w:rPr>
+            <w:noProof/>
+            <w:webHidden/>
+          </w:rPr>
+          <w:tab/>
+        </w:r>
+        <w:r>
+          <w:rPr>
+            <w:noProof/>
+            <w:webHidden/>
+          </w:rPr>
+          <w:fldChar w:fldCharType="begin"/>
+        </w:r>
+        <w:r>
+          <w:rPr>
+            <w:noProof/>
+            <w:webHidden/>
+          </w:rPr>
+          <w:instrText xml:space="preserve"> PAGEREF _Toc289711457 \h </w:instrText>
+        </w:r>
+        <w:r>
+          <w:rPr>
+            <w:noProof/>
+            <w:webHidden/>
+          </w:rPr>
+        </w:r>
+        <w:r>
+          <w:rPr>
+            <w:noProof/>
+            <w:webHidden/>
+          </w:rPr>
+          <w:fldChar w:fldCharType="separate"/>
+        </w:r>
+        <w:r>
+          <w:rPr>
+            <w:noProof/>
+            <w:webHidden/>
+          </w:rPr>
+          <w:t>11</w:t>
         </w:r>
         <w:r>
           <w:rPr>
@@ -1754,19 +2445,90 @@
           <w:lang w:eastAsia="es-AR"/>
         </w:rPr>
       </w:pPr>
-      <w:hyperlink w:anchor="_Toc289622274" w:history="1">
+      <w:hyperlink w:anchor="_Toc289711458" w:history="1">
         <w:r>
           <w:rPr>
             <w:rStyle w:val="Hyperlink"/>
             <w:noProof/>
             <w:lang w:eastAsia="es-AR"/>
           </w:rPr>
-          <w:t xml:space="preserve">Apéndice E: </w:t>
-        </w:r>
+          <w:t>Apéndice E: Apartado técnico y limitaciones</w:t>
+        </w:r>
+        <w:r>
+          <w:rPr>
+            <w:noProof/>
+            <w:webHidden/>
+          </w:rPr>
+          <w:tab/>
+        </w:r>
+        <w:r>
+          <w:rPr>
+            <w:noProof/>
+            <w:webHidden/>
+          </w:rPr>
+          <w:fldChar w:fldCharType="begin"/>
+        </w:r>
+        <w:r>
+          <w:rPr>
+            <w:noProof/>
+            <w:webHidden/>
+          </w:rPr>
+          <w:instrText xml:space="preserve"> PAGEREF _Toc289711458 \h </w:instrText>
+        </w:r>
+        <w:r>
+          <w:rPr>
+            <w:noProof/>
+            <w:webHidden/>
+          </w:rPr>
+        </w:r>
+        <w:r>
+          <w:rPr>
+            <w:noProof/>
+            <w:webHidden/>
+          </w:rPr>
+          <w:fldChar w:fldCharType="separate"/>
+        </w:r>
+        <w:r>
+          <w:rPr>
+            <w:noProof/>
+            <w:webHidden/>
+          </w:rPr>
+          <w:t>12</w:t>
+        </w:r>
+        <w:r>
+          <w:rPr>
+            <w:noProof/>
+            <w:webHidden/>
+          </w:rPr>
+          <w:fldChar w:fldCharType="end"/>
+        </w:r>
+      </w:hyperlink>
+    </w:p>
+    <w:p>
+      <w:pPr>
+        <w:pStyle w:val="TOC1"/>
+        <w:tabs>
+          <w:tab w:val="right" w:leader="dot" w:pos="8828"/>
+        </w:tabs>
+        <w:rPr>
+          <w:rFonts w:eastAsiaTheme="minorEastAsia"/>
+          <w:noProof/>
+          <w:lang w:eastAsia="es-AR"/>
+        </w:rPr>
+      </w:pPr>
+      <w:hyperlink w:anchor="_Toc289711459" w:history="1">
         <w:r>
           <w:rPr>
             <w:rStyle w:val="Hyperlink"/>
             <w:noProof/>
+            <w:lang w:eastAsia="es-AR"/>
+          </w:rPr>
+          <w:t xml:space="preserve">Apéndice F: </w:t>
+        </w:r>
+        <w:r>
+          <w:rPr>
+            <w:rStyle w:val="Hyperlink"/>
+            <w:noProof/>
           </w:rPr>
           <w:t>Ley de Protección de Datos Personales N°25326</w:t>
         </w:r>
@@ -1789,7 +2551,7 @@
             <w:noProof/>
             <w:webHidden/>
           </w:rPr>
-          <w:instrText xml:space="preserve"> PAGEREF _Toc289622274 \h </w:instrText>
+          <w:instrText xml:space="preserve"> PAGEREF _Toc289711459 \h </w:instrText>
         </w:r>
         <w:r>
           <w:rPr>
@@ -1809,7 +2571,7 @@
             <w:noProof/>
             <w:webHidden/>
           </w:rPr>
-          <w:t>10</w:t>
+          <w:t>13</w:t>
         </w:r>
         <w:r>
           <w:rPr>
@@ -1822,6 +2584,77 @@
     </w:p>
     <w:p>
       <w:pPr>
+        <w:pStyle w:val="TOC1"/>
+        <w:tabs>
+          <w:tab w:val="right" w:leader="dot" w:pos="8828"/>
+        </w:tabs>
+        <w:rPr>
+          <w:rFonts w:eastAsiaTheme="minorEastAsia"/>
+          <w:noProof/>
+          <w:lang w:eastAsia="es-AR"/>
+        </w:rPr>
+      </w:pPr>
+      <w:hyperlink w:anchor="_Toc289711460" w:history="1">
+        <w:r>
+          <w:rPr>
+            <w:rStyle w:val="Hyperlink"/>
+            <w:noProof/>
+            <w:lang w:eastAsia="es-AR"/>
+          </w:rPr>
+          <w:t>Bibliografía</w:t>
+        </w:r>
+        <w:r>
+          <w:rPr>
+            <w:noProof/>
+            <w:webHidden/>
+          </w:rPr>
+          <w:tab/>
+        </w:r>
+        <w:r>
+          <w:rPr>
+            <w:noProof/>
+            <w:webHidden/>
+          </w:rPr>
+          <w:fldChar w:fldCharType="begin"/>
+        </w:r>
+        <w:r>
+          <w:rPr>
+            <w:noProof/>
+            <w:webHidden/>
+          </w:rPr>
+          <w:instrText xml:space="preserve"> PAGEREF _Toc289711460 \h </w:instrText>
+        </w:r>
+        <w:r>
+          <w:rPr>
+            <w:noProof/>
+            <w:webHidden/>
+          </w:rPr>
+        </w:r>
+        <w:r>
+          <w:rPr>
+            <w:noProof/>
+            <w:webHidden/>
+          </w:rPr>
+          <w:fldChar w:fldCharType="separate"/>
+        </w:r>
+        <w:r>
+          <w:rPr>
+            <w:noProof/>
+            <w:webHidden/>
+          </w:rPr>
+          <w:t>14</w:t>
+        </w:r>
+        <w:r>
+          <w:rPr>
+            <w:noProof/>
+            <w:webHidden/>
+          </w:rPr>
+          <w:fldChar w:fldCharType="end"/>
+        </w:r>
+      </w:hyperlink>
+    </w:p>
+    <w:p>
+      <w:pPr>
         <w:rPr>
           <w:sz w:val="32"/>
         </w:rPr>
@@ -1835,24 +2668,19 @@
     </w:p>
     <w:p>
       <w:pPr>
-        <w:rPr>
-          <w:sz w:val="32"/>
-        </w:rPr>
-      </w:pPr>
-      <w:r>
-        <w:rPr>
-          <w:sz w:val="32"/>
-        </w:rPr>
-        <w:br w:type="page"/>
-      </w:r>
-    </w:p>
-    <w:p>
-      <w:pPr>
         <w:pStyle w:val="Title"/>
       </w:pPr>
+      <w:proofErr w:type="spellStart"/>
       <w:r>
         <w:lastRenderedPageBreak/>
-        <w:t>SCORING VEHICULAR ESTADÍSTICO</w:t>
+        <w:t>S</w:t>
+      </w:r>
+      <w:r>
+        <w:t>coring</w:t>
+      </w:r>
+      <w:proofErr w:type="spellEnd"/>
+      <w:r>
+        <w:t xml:space="preserve"> Vehicular Estadístico</w:t>
       </w:r>
     </w:p>
     <w:p>
@@ -1860,7 +2688,7 @@
         <w:pStyle w:val="Heading1"/>
         <w:spacing w:after="120"/>
       </w:pPr>
-      <w:bookmarkStart w:id="0" w:name="_Toc289622259"/>
+      <w:bookmarkStart w:id="0" w:name="_Toc289711433"/>
       <w:r>
         <w:t>Introducción</w:t>
       </w:r>
@@ -1904,7 +2732,7 @@
         <w:pStyle w:val="Heading1"/>
         <w:spacing w:after="120"/>
       </w:pPr>
-      <w:bookmarkStart w:id="1" w:name="_Toc289622260"/>
+      <w:bookmarkStart w:id="1" w:name="_Toc289711434"/>
       <w:r>
         <w:t>Objetivo</w:t>
       </w:r>
@@ -2120,7 +2948,7 @@
       <w:pPr>
         <w:pStyle w:val="Heading1"/>
       </w:pPr>
-      <w:bookmarkStart w:id="2" w:name="_Toc289622261"/>
+      <w:bookmarkStart w:id="2" w:name="_Toc289711435"/>
       <w:r>
         <w:lastRenderedPageBreak/>
         <w:t>Alcance</w:t>
@@ -2267,7 +3095,7 @@
       <w:pPr>
         <w:pStyle w:val="Heading1"/>
       </w:pPr>
-      <w:bookmarkStart w:id="3" w:name="_Toc289622262"/>
+      <w:bookmarkStart w:id="3" w:name="_Toc289711436"/>
       <w:r>
         <w:lastRenderedPageBreak/>
         <w:t xml:space="preserve">Apéndice A: </w:t>
@@ -2296,7 +3124,7 @@
       <w:pPr>
         <w:pStyle w:val="Heading2"/>
       </w:pPr>
-      <w:bookmarkStart w:id="4" w:name="_Toc289622263"/>
+      <w:bookmarkStart w:id="4" w:name="_Toc289711437"/>
       <w:r>
         <w:t>Contratación de un seguro</w:t>
       </w:r>
@@ -2379,7 +3207,7 @@
       <w:pPr>
         <w:pStyle w:val="Heading2"/>
       </w:pPr>
-      <w:bookmarkStart w:id="5" w:name="_Toc289622264"/>
+      <w:bookmarkStart w:id="5" w:name="_Toc289711438"/>
       <w:r>
         <w:t>Variaciones y descuentos</w:t>
       </w:r>
@@ -2432,7 +3260,7 @@
       <w:pPr>
         <w:pStyle w:val="Heading2"/>
       </w:pPr>
-      <w:bookmarkStart w:id="6" w:name="_Toc289622265"/>
+      <w:bookmarkStart w:id="6" w:name="_Toc289711439"/>
       <w:r>
         <w:lastRenderedPageBreak/>
         <w:t>Vigencia de la póliza</w:t>
@@ -2486,7 +3314,7 @@
       </w:pPr>
       <w:bookmarkStart w:id="7" w:name="_Ref289109542"/>
       <w:bookmarkStart w:id="8" w:name="_Ref289109614"/>
-      <w:bookmarkStart w:id="9" w:name="_Toc289622266"/>
+      <w:bookmarkStart w:id="9" w:name="_Toc289711440"/>
       <w:r>
         <w:t>Parámetros</w:t>
       </w:r>
@@ -2832,7 +3660,7 @@
         <w:pStyle w:val="Heading1"/>
         <w:spacing w:after="120"/>
       </w:pPr>
-      <w:bookmarkStart w:id="10" w:name="_Toc289622267"/>
+      <w:bookmarkStart w:id="10" w:name="_Toc289711441"/>
       <w:r>
         <w:lastRenderedPageBreak/>
         <w:t>Apéndice B: Compañías aseguradoras en el extranjero</w:t>
@@ -3152,13 +3980,13 @@
           <w:lang w:eastAsia="es-AR"/>
         </w:rPr>
       </w:pPr>
-      <w:bookmarkStart w:id="11" w:name="_Toc289622268"/>
+      <w:bookmarkStart w:id="11" w:name="_Toc289711442"/>
       <w:r>
         <w:rPr>
           <w:lang w:eastAsia="es-AR"/>
         </w:rPr>
         <w:lastRenderedPageBreak/>
-        <w:t>Apéndice C: El Sistema Lo Jack</w:t>
+        <w:t>Apéndice C: EL Sistema GPS</w:t>
       </w:r>
       <w:bookmarkEnd w:id="11"/>
     </w:p>
@@ -3166,135 +3994,478 @@
       <w:pPr>
         <w:pStyle w:val="Heading2"/>
       </w:pPr>
-      <w:bookmarkStart w:id="12" w:name="_Toc289622269"/>
-      <w:r>
-        <w:t>¿Qué es Lo Jack?</w:t>
+      <w:bookmarkStart w:id="12" w:name="_Toc289711443"/>
+      <w:r>
+        <w:t>¿Qué es GPS?</w:t>
       </w:r>
       <w:bookmarkEnd w:id="12"/>
     </w:p>
     <w:p>
-      <w:r>
-        <w:tab/>
-        <w:t>Lo Jack es un sistema de Rastreo y Localización de vehículos. Es un sofisticado sistema de recuperación electrónica creado por el Massachusetts Institute of Technology en Estados Unidos. Opera en 25 países y tiene más de 5.000.000 de unidades instaladas. En Argentina hay más de 90.000 usuarios y 19.500 vehículos recuperados. El índice de recupero de vehículos es superior al 98%.  El tiempo promedio para recuperar un auto robado es de 1 hora. Lo Jack no es un alarma ni reemplaza a la compañía de seguros.</w:t>
+      <w:pPr>
+        <w:pStyle w:val="NoSpacing"/>
+        <w:ind w:firstLine="708"/>
+      </w:pPr>
+      <w:r>
+        <w:t xml:space="preserve">El Sistema de Posicionamiento Global (Global </w:t>
+      </w:r>
+      <w:proofErr w:type="spellStart"/>
+      <w:r>
+        <w:t>Positioning</w:t>
+      </w:r>
+      <w:proofErr w:type="spellEnd"/>
+      <w:r>
+        <w:t xml:space="preserve"> </w:t>
+      </w:r>
+      <w:proofErr w:type="spellStart"/>
+      <w:r>
+        <w:t>System</w:t>
+      </w:r>
+      <w:proofErr w:type="spellEnd"/>
+      <w:r>
+        <w:t>) es un sistema de navegación basado en satélites, compuesto por 24 de éstos que fueron puestos en órbita por el Departamento de Defensa de los Estados Unidos.</w:t>
+      </w:r>
+    </w:p>
+    <w:p>
+      <w:pPr>
+        <w:pStyle w:val="NoSpacing"/>
+        <w:ind w:firstLine="708"/>
+      </w:pPr>
+      <w:r>
+        <w:t>En un comienzo, GPS serviría a aplicaciones militares, pero en la década de 1980 el gobierno hizo público el sistema para uso civil.</w:t>
+      </w:r>
+      <w:r>
+        <w:t xml:space="preserve"> </w:t>
+      </w:r>
+    </w:p>
+    <w:p>
+      <w:pPr>
+        <w:pStyle w:val="NoSpacing"/>
+        <w:ind w:firstLine="708"/>
+      </w:pPr>
+      <w:r>
+        <w:t>GPS funciona bajo cualquier condición climática, en cualquier lugar del mundo, las 24 horas del día. No hay tarifas de suscripción ni cargos de configuración para el usuario de GPS.</w:t>
       </w:r>
     </w:p>
     <w:p>
       <w:pPr>
         <w:pStyle w:val="Heading2"/>
       </w:pPr>
-      <w:bookmarkStart w:id="13" w:name="_Toc289622270"/>
-      <w:r>
-        <w:t>¿Cómo funciona Lo Jack?</w:t>
+      <w:bookmarkStart w:id="13" w:name="_Toc289711444"/>
+      <w:r>
+        <w:t>¿Cómo funciona?</w:t>
       </w:r>
       <w:bookmarkEnd w:id="13"/>
     </w:p>
     <w:p>
-      <w:r>
-        <w:tab/>
-        <w:t>Mediante un dispositivo que se instala oculto dentro del vehículo. En caso de robo, el cliente se comunica con la Central de Operaciones de Lo Jack, a un número 0800, y automáticamente se emite una señal de radiofrecuencia que activa el dispositivo en el vehículo, corta el combustible y emite una señal que es captada por el equipo de rastreo.</w:t>
+      <w:pPr>
+        <w:pStyle w:val="NoSpacing"/>
+        <w:ind w:firstLine="708"/>
+      </w:pPr>
+      <w:r>
+        <w:t>Los satélites de GPS rodean la tierra dos veces por dí</w:t>
+      </w:r>
+      <w:r>
+        <w:t xml:space="preserve">a, en una órbita bien definida. </w:t>
+      </w:r>
+      <w:r>
+        <w:t>Transmiten en su trayectoria, información en forma de señales. Los receptores de GPS, toman esta información y mediante técnicas de triangulación, calculan la posición del usuario. En esencia, los receptores de GPS comparan el tiempo en que una señal fue transmitida por un satélite, con el tiempo en que fue recibida. La diferencia entre estos dos tiempos, le indica a los receptores la distancia a la que se encuentra el satélite. Reuniendo esta misma información de los distintos satélites, los receptores pueden determinar la posición del usuario y mostrársela a éste en su dispositivo personal.</w:t>
+      </w:r>
+    </w:p>
+    <w:p>
+      <w:pPr>
+        <w:pStyle w:val="NoSpacing"/>
+        <w:ind w:firstLine="708"/>
+      </w:pPr>
+      <w:r>
+        <w:t>Un receptor de GPS tiene que estar adherido a la señal de al menos tres satélites para poder calcular una posición bidimensional (latitud y longitud) y a partir de eso seguir una trayectoria. Con cuatro (o más) satélites a la vista, el receptor puede determinar una posición tridimensional (latitud, longitud y altitud). Una vez que la posición del usuario ha sido determinada, la unidad GPS puede calcular información adicional como ser la velocidad, dirección, trayectoria, distancia de viaje, distancia a destino, horarios de salida y puesta del sol, etc.</w:t>
       </w:r>
     </w:p>
     <w:p>
       <w:pPr>
         <w:pStyle w:val="Heading2"/>
       </w:pPr>
-      <w:bookmarkStart w:id="14" w:name="_Toc289622271"/>
-      <w:r>
-        <w:t>Ventajas del sistema Lo Jack</w:t>
+      <w:bookmarkStart w:id="14" w:name="_Toc289711445"/>
+      <w:r>
+        <w:t>¿Cuál es la precisión de GPS?</w:t>
       </w:r>
       <w:bookmarkEnd w:id="14"/>
     </w:p>
     <w:p>
       <w:pPr>
-        <w:pStyle w:val="ListParagraph"/>
+        <w:pStyle w:val="NoSpacing"/>
+        <w:ind w:firstLine="708"/>
+      </w:pPr>
+      <w:r>
+        <w:t>Gracias a su diseño de múltiples canales en paralelo, los receptores GPS actuales son extremadamente precisos. Incluso bajo densos follajes o en entornos urbanos con altos edificios, la mayoría de los equipos se adhieren rápidamente a los satélites al iniciarse y mantienen una fuerte conexión con los mismos. Sin embargo, ciertas condiciones atmosféricas y otras fuentes de error pueden afectar la precisión de los receptores. Aún así, el promedio de precisión de los equipos es menor a los 15 metros.</w:t>
+      </w:r>
+    </w:p>
+    <w:p>
+      <w:pPr>
+        <w:pStyle w:val="NoSpacing"/>
+        <w:ind w:firstLine="708"/>
+      </w:pPr>
+      <w:r>
+        <w:t xml:space="preserve">Nuevas versiones de los dispositivos GPS, incluyen una nueva característica conocida como WAAS - Sistema de Aumento de </w:t>
+      </w:r>
+      <w:proofErr w:type="spellStart"/>
+      <w:r>
+        <w:t>Areas</w:t>
+      </w:r>
+      <w:proofErr w:type="spellEnd"/>
+      <w:r>
+        <w:t xml:space="preserve"> Extensas (</w:t>
+      </w:r>
+      <w:proofErr w:type="spellStart"/>
+      <w:r>
+        <w:t>Wide</w:t>
+      </w:r>
+      <w:proofErr w:type="spellEnd"/>
+      <w:r>
+        <w:t xml:space="preserve"> </w:t>
+      </w:r>
+      <w:proofErr w:type="spellStart"/>
+      <w:r>
+        <w:t>Area</w:t>
+      </w:r>
+      <w:proofErr w:type="spellEnd"/>
+      <w:r>
+        <w:t xml:space="preserve"> </w:t>
+      </w:r>
+      <w:proofErr w:type="spellStart"/>
+      <w:r>
+        <w:t>Augmentation</w:t>
+      </w:r>
+      <w:proofErr w:type="spellEnd"/>
+      <w:r>
+        <w:t xml:space="preserve"> </w:t>
+      </w:r>
+      <w:proofErr w:type="spellStart"/>
+      <w:r>
+        <w:t>System</w:t>
+      </w:r>
+      <w:proofErr w:type="spellEnd"/>
+      <w:r>
+        <w:t>). Esta característica puede mejorar sustancialmente la precisión de los equipos, hasta menos de tres metros en promedio.</w:t>
+      </w:r>
+    </w:p>
+    <w:p>
+      <w:pPr>
+        <w:pStyle w:val="NoSpacing"/>
+        <w:ind w:firstLine="708"/>
+      </w:pPr>
+      <w:r>
+        <w:t>Existe otra fuente de mejora en la precisión de los equipos. Los llamados GPS Diferenciales (DGPS), corrigen la señal del GPS a un rango de entre tres y cinco metros. El sistema se basa en una red de torres que reciben señales de GPS y transmiten una señal corregida por transmisores de dirección. Por el lado de los usuarios, se requiere un receptor de dirección diferencial y una</w:t>
+      </w:r>
+      <w:r>
+        <w:t xml:space="preserve"> antena</w:t>
+      </w:r>
+      <w:r>
+        <w:t xml:space="preserve"> direccional, además de la unidad GPS.</w:t>
+      </w:r>
+    </w:p>
+    <w:p>
+      <w:pPr>
+        <w:rPr>
+          <w:rFonts w:asciiTheme="majorHAnsi" w:eastAsiaTheme="majorEastAsia" w:hAnsiTheme="majorHAnsi" w:cstheme="majorBidi"/>
+          <w:b/>
+          <w:bCs/>
+          <w:color w:val="4F81BD" w:themeColor="accent1"/>
+          <w:sz w:val="26"/>
+          <w:szCs w:val="26"/>
+        </w:rPr>
+      </w:pPr>
+      <w:r>
+        <w:br w:type="page"/>
+      </w:r>
+    </w:p>
+    <w:p>
+      <w:pPr>
+        <w:pStyle w:val="Heading2"/>
+      </w:pPr>
+      <w:bookmarkStart w:id="15" w:name="_Toc289711446"/>
+      <w:r>
+        <w:lastRenderedPageBreak/>
+        <w:t>Componentes del sistema</w:t>
+      </w:r>
+      <w:bookmarkEnd w:id="15"/>
+    </w:p>
+    <w:p>
+      <w:pPr>
+        <w:pStyle w:val="NoSpacing"/>
+        <w:ind w:firstLine="708"/>
+      </w:pPr>
+      <w:r>
+        <w:t>El sistema GPS está compuesto por tres segmentos: espacial, de control y de usuario.</w:t>
+      </w:r>
+    </w:p>
+    <w:p>
+      <w:pPr>
+        <w:pStyle w:val="Heading3"/>
+      </w:pPr>
+      <w:bookmarkStart w:id="16" w:name="_Toc289711447"/>
+      <w:r>
+        <w:t>Segmento espacial</w:t>
+      </w:r>
+      <w:bookmarkEnd w:id="16"/>
+    </w:p>
+    <w:p>
+      <w:pPr>
+        <w:pStyle w:val="NoSpacing"/>
+        <w:ind w:firstLine="708"/>
+      </w:pPr>
+      <w:r>
+        <w:t xml:space="preserve">Este segmento está compuesto de veinticuatro satélites orbitando la tierra a unos </w:t>
+      </w:r>
+      <w:r>
+        <w:rPr>
+          <w:szCs w:val="24"/>
+        </w:rPr>
+        <w:t>19312</w:t>
+      </w:r>
+      <w:r>
+        <w:t xml:space="preserve"> kilómetros. Los satélites se encuentran constantemente en movimiento, completando dos órbitas en menos de veinticuatro horas. Los mismos viajan a una velocidad de aproximadamente 11265 kilómetros por hora.</w:t>
+      </w:r>
+    </w:p>
+    <w:p>
+      <w:pPr>
+        <w:pStyle w:val="NoSpacing"/>
+        <w:ind w:firstLine="708"/>
+      </w:pPr>
+      <w:r>
+        <w:t>Los satélites GPS se alimentan de energía solar, poseen baterías de respaldo para poder mantenerse en funcionamiento en caso de producirse un eclipse solar. Pequeños propulsores a cada lado, los mantienen volando en la dirección correcta.</w:t>
+      </w:r>
+    </w:p>
+    <w:p>
+      <w:pPr>
+        <w:pStyle w:val="Heading3"/>
+      </w:pPr>
+      <w:bookmarkStart w:id="17" w:name="_Toc289711448"/>
+      <w:r>
+        <w:t>Segmento de control</w:t>
+      </w:r>
+      <w:bookmarkEnd w:id="17"/>
+    </w:p>
+    <w:p>
+      <w:pPr>
+        <w:pStyle w:val="NoSpacing"/>
+        <w:ind w:firstLine="708"/>
+      </w:pPr>
+      <w:r>
+        <w:t>El segmento de control está compuesto por estaciones de control y monitoreo distribuidas en todo el mundo. Estas estaciones mantienen a los satélites en sus correspondientes órbitas mediante el envío de comandos indicando ciertas maniobras y el ajuste de los relojes de los satélites. Además, se realiza un seguimiento de la posición de los satélites, se actualiza la información de navegación y se mantiene el estado de la constelación en general.</w:t>
+      </w:r>
+    </w:p>
+    <w:p>
+      <w:pPr>
+        <w:pStyle w:val="Heading3"/>
+      </w:pPr>
+      <w:bookmarkStart w:id="18" w:name="_Toc289711449"/>
+      <w:r>
+        <w:t>Segmento de usuario</w:t>
+      </w:r>
+      <w:bookmarkEnd w:id="18"/>
+    </w:p>
+    <w:p>
+      <w:pPr>
+        <w:pStyle w:val="NoSpacing"/>
+        <w:ind w:firstLine="708"/>
+      </w:pPr>
+      <w:r>
+        <w:t>Finalmente, el segmento de usuario consta del equipo receptor de GPS. El mismo recibe las señales de los satélites GPS y utiliza la información transmitida para calcular la posición tridimensional del usuario, así como la hora.</w:t>
+      </w:r>
+    </w:p>
+    <w:p>
+      <w:pPr>
+        <w:pStyle w:val="Heading2"/>
+      </w:pPr>
+      <w:bookmarkStart w:id="19" w:name="_Toc289711450"/>
+      <w:r>
+        <w:t>Técnicas y costos</w:t>
+      </w:r>
+      <w:bookmarkEnd w:id="19"/>
+    </w:p>
+    <w:p>
+      <w:pPr>
+        <w:pStyle w:val="NoSpacing"/>
+      </w:pPr>
+      <w:r>
+        <w:t>Los costos de los receptores, varían l</w:t>
+      </w:r>
+      <w:r>
+        <w:t>ó</w:t>
+      </w:r>
+      <w:r>
+        <w:t>gicamente dependiendo de las capacidades de cada equipo. Los dispositivos estándar, de uso civil, puede conseguirse por menos de U$S200, inclusive algunos de estos ya poseen correcciones diferenciales. Receptores que poseen almacenamiento de archivos para procesamiento futuro, cuestan entre U$S2</w:t>
+      </w:r>
+      <w:r>
+        <w:t>.</w:t>
+      </w:r>
+      <w:r>
+        <w:t>000 y U$S5</w:t>
+      </w:r>
+      <w:r>
+        <w:t>.</w:t>
+      </w:r>
+      <w:r>
+        <w:t>000. Existen equipos que pueden actuar como receptores de referencias DGPS (calculando y proveyendo información de corrección) además de servicios de localización, estos se encuentran en un rango superior al antes mencionado, pudiendo alcanzar los U$S40</w:t>
+      </w:r>
+      <w:r>
+        <w:t>.</w:t>
+      </w:r>
+      <w:r>
+        <w:t>000. Los dispositivos de uso exclusivo militar, no solo tienen precios aún mayores sino que también pueden ser difíciles de conseguir.</w:t>
+      </w:r>
+    </w:p>
+    <w:p>
+      <w:pPr>
+        <w:pStyle w:val="NoSpacing"/>
+      </w:pPr>
+      <w:r>
+        <w:t>Otros factores que pueden influir en el costo total de un dispositivo son:</w:t>
+      </w:r>
+    </w:p>
+    <w:p>
+      <w:pPr>
+        <w:pStyle w:val="NoSpacing"/>
         <w:numPr>
           <w:ilvl w:val="0"/>
-          <w:numId w:val="8"/>
+          <w:numId w:val="9"/>
         </w:numPr>
       </w:pPr>
       <w:r>
-        <w:t>Desarrollado por el MIT (Massachusetts Institute of Technology), líder mundial en tecnolo</w:t>
-      </w:r>
-      <w:r>
-        <w:t>gía;</w:t>
-      </w:r>
-    </w:p>
-    <w:p>
-      <w:pPr>
-        <w:pStyle w:val="ListParagraph"/>
+        <w:t>Múltiples receptores;</w:t>
+      </w:r>
+    </w:p>
+    <w:p>
+      <w:pPr>
+        <w:pStyle w:val="NoSpacing"/>
         <w:numPr>
           <w:ilvl w:val="0"/>
-          <w:numId w:val="8"/>
+          <w:numId w:val="9"/>
         </w:numPr>
       </w:pPr>
       <w:r>
-        <w:t>E</w:t>
-      </w:r>
-      <w:r>
-        <w:t>quipos fabricados por Motorola</w:t>
-      </w:r>
-      <w:r>
-        <w:t xml:space="preserve">, </w:t>
-      </w:r>
-      <w:r>
-        <w:t>líder</w:t>
-      </w:r>
-      <w:r>
-        <w:t xml:space="preserve"> mundial</w:t>
-      </w:r>
-      <w:r>
-        <w:t xml:space="preserve"> </w:t>
-      </w:r>
-      <w:r>
-        <w:t>en comunicaciones;</w:t>
-      </w:r>
-    </w:p>
-    <w:p>
-      <w:pPr>
-        <w:pStyle w:val="ListParagraph"/>
+        <w:t>Software de post-procesamiento.</w:t>
+      </w:r>
+    </w:p>
+    <w:p>
+      <w:pPr>
+        <w:pStyle w:val="NoSpacing"/>
+      </w:pPr>
+    </w:p>
+    <w:p>
+      <w:pPr>
+        <w:pStyle w:val="NoSpacing"/>
+        <w:ind w:firstLine="360"/>
+      </w:pPr>
+      <w:r>
+        <w:t>En base a la necesidad y la finalidad del uso de un dispositivo, se suelen identificar cuatro categorías, cuyo parámetro principal es la precisión del equipo:</w:t>
+      </w:r>
+    </w:p>
+    <w:p>
+      <w:pPr>
+        <w:pStyle w:val="NoSpacing"/>
         <w:numPr>
           <w:ilvl w:val="0"/>
-          <w:numId w:val="8"/>
+          <w:numId w:val="10"/>
         </w:numPr>
       </w:pPr>
       <w:r>
-        <w:t>N</w:t>
-      </w:r>
-      <w:r>
-        <w:t>o depende de telefonía celular</w:t>
-      </w:r>
-      <w:r>
-        <w:t xml:space="preserve">, </w:t>
-      </w:r>
-      <w:r>
-        <w:t xml:space="preserve">tiene una </w:t>
-      </w:r>
-      <w:r>
-        <w:t>banda de radiofrecuencia propia;</w:t>
-      </w:r>
-    </w:p>
-    <w:p>
-      <w:pPr>
-        <w:pStyle w:val="ListParagraph"/>
+        <w:t xml:space="preserve">Bajo costo: </w:t>
+      </w:r>
+      <w:r>
+        <w:t>r</w:t>
+      </w:r>
+      <w:r>
+        <w:t xml:space="preserve">eceptor único </w:t>
+      </w:r>
+      <w:r>
+        <w:t xml:space="preserve">SPS - </w:t>
+      </w:r>
+      <w:r>
+        <w:t xml:space="preserve">Servicio de Posicionamiento Estándar </w:t>
+      </w:r>
+      <w:r>
+        <w:t xml:space="preserve"> (</w:t>
+      </w:r>
+      <w:r>
+        <w:t xml:space="preserve">Standard </w:t>
+      </w:r>
+      <w:proofErr w:type="spellStart"/>
+      <w:r>
+        <w:t>Positioning</w:t>
+      </w:r>
+      <w:proofErr w:type="spellEnd"/>
+      <w:r>
+        <w:t xml:space="preserve"> </w:t>
+      </w:r>
+      <w:proofErr w:type="spellStart"/>
+      <w:r>
+        <w:t>Service</w:t>
+      </w:r>
+      <w:proofErr w:type="spellEnd"/>
+      <w:r>
+        <w:t>), precisión de 100 metros;</w:t>
+      </w:r>
+    </w:p>
+    <w:p>
+      <w:pPr>
+        <w:pStyle w:val="NoSpacing"/>
         <w:numPr>
           <w:ilvl w:val="0"/>
-          <w:numId w:val="8"/>
+          <w:numId w:val="10"/>
         </w:numPr>
       </w:pPr>
       <w:r>
-        <w:t>Tiempo promedio de recuperación: una hora;</w:t>
-      </w:r>
-    </w:p>
-    <w:p>
-      <w:pPr>
-        <w:pStyle w:val="ListParagraph"/>
+        <w:t>Costo medio: capacidades diferenciales</w:t>
+      </w:r>
+      <w:r>
+        <w:t xml:space="preserve"> SPS</w:t>
+      </w:r>
+      <w:r>
+        <w:t>, precisión de 1 a 10 metros;</w:t>
+      </w:r>
+    </w:p>
+    <w:p>
+      <w:pPr>
+        <w:pStyle w:val="NoSpacing"/>
         <w:numPr>
           <w:ilvl w:val="0"/>
-          <w:numId w:val="8"/>
+          <w:numId w:val="10"/>
         </w:numPr>
       </w:pPr>
       <w:r>
-        <w:t>La mayoría de las compañías de seguros hacen descuentos a los clientes de Lo Jack</w:t>
+        <w:t xml:space="preserve">Alto costo: </w:t>
+      </w:r>
+      <w:r>
+        <w:t xml:space="preserve">receptor </w:t>
+      </w:r>
+      <w:r>
+        <w:t xml:space="preserve">único PPS </w:t>
+      </w:r>
+      <w:r>
+        <w:t xml:space="preserve">– Servicio de Posicionamiento Preciso (Precise </w:t>
+      </w:r>
+      <w:proofErr w:type="spellStart"/>
+      <w:r>
+        <w:t>Positioning</w:t>
+      </w:r>
+      <w:proofErr w:type="spellEnd"/>
+      <w:r>
+        <w:t xml:space="preserve"> </w:t>
+      </w:r>
+      <w:proofErr w:type="spellStart"/>
+      <w:r>
+        <w:t>Service</w:t>
+      </w:r>
+      <w:proofErr w:type="spellEnd"/>
+      <w:r>
+        <w:t xml:space="preserve">), precisión de </w:t>
+      </w:r>
+      <w:r>
+        <w:t>20 metr</w:t>
+      </w:r>
+      <w:r>
+        <w:t>os</w:t>
       </w:r>
       <w:r>
         <w:t>;</w:t>
@@ -3302,79 +4473,131 @@
     </w:p>
     <w:p>
       <w:pPr>
-        <w:pStyle w:val="ListParagraph"/>
+        <w:pStyle w:val="NoSpacing"/>
         <w:numPr>
           <w:ilvl w:val="0"/>
-          <w:numId w:val="8"/>
+          <w:numId w:val="10"/>
         </w:numPr>
       </w:pPr>
       <w:r>
-        <w:t>Instalación oculta dentro del vehículo;</w:t>
-      </w:r>
-    </w:p>
-    <w:p>
-      <w:pPr>
-        <w:pStyle w:val="ListParagraph"/>
+        <w:t xml:space="preserve">Alto costo: portador diferencial, precisión de </w:t>
+      </w:r>
+      <w:r>
+        <w:t xml:space="preserve">1 mm </w:t>
+      </w:r>
+      <w:r>
+        <w:t>a</w:t>
+      </w:r>
+      <w:r>
+        <w:t xml:space="preserve"> 1 cm</w:t>
+      </w:r>
+      <w:r>
+        <w:t>.</w:t>
+      </w:r>
+    </w:p>
+    <w:p>
+      <w:pPr>
+        <w:pStyle w:val="Heading2"/>
+      </w:pPr>
+      <w:bookmarkStart w:id="20" w:name="_Toc289711451"/>
+      <w:r>
+        <w:lastRenderedPageBreak/>
+        <w:t>El futuro de GPS</w:t>
+      </w:r>
+      <w:bookmarkEnd w:id="20"/>
+    </w:p>
+    <w:p>
+      <w:pPr>
+        <w:pStyle w:val="NoSpacing"/>
+        <w:ind w:firstLine="708"/>
+      </w:pPr>
+      <w:r>
+        <w:t>Se encuentran bajo desarrollo, una segunda y tercera señal abierta a civiles. La segunda señal mejorará la precisión y soportará nuevas aplicaciones útiles para los usuarios cotidianos. La tercera señal, estará enteramente dedicada al soporte de aplicaciones civiles, tales como la navegación.</w:t>
+      </w:r>
+    </w:p>
+    <w:p>
+      <w:pPr>
+        <w:pStyle w:val="Heading2"/>
+      </w:pPr>
+      <w:bookmarkStart w:id="21" w:name="_Toc289711452"/>
+      <w:r>
+        <w:t>Información adicional</w:t>
+      </w:r>
+      <w:bookmarkEnd w:id="21"/>
+    </w:p>
+    <w:p>
+      <w:pPr>
+        <w:pStyle w:val="NoSpacing"/>
+        <w:ind w:firstLine="360"/>
+      </w:pPr>
+      <w:r>
+        <w:t>A continuación presentamos algunos datos interesantes acerca de los satélites GPS (también conocidos como NAVSTAR, el cual es el nombre oficial asignado por el Departamento de Defensa de los Estados Unidos):</w:t>
+      </w:r>
+    </w:p>
+    <w:p>
+      <w:pPr>
+        <w:pStyle w:val="NoSpacing"/>
         <w:numPr>
           <w:ilvl w:val="0"/>
-          <w:numId w:val="8"/>
+          <w:numId w:val="12"/>
         </w:numPr>
       </w:pPr>
       <w:r>
-        <w:t>Gara</w:t>
-      </w:r>
-      <w:r>
-        <w:t>n</w:t>
-      </w:r>
-      <w:r>
-        <w:t>tía de recuperación de 24 horas</w:t>
-      </w:r>
-      <w:r>
-        <w:t xml:space="preserve"> contra reembolso.</w:t>
-      </w:r>
-    </w:p>
-    <w:p>
-      <w:pPr>
-        <w:pStyle w:val="Heading2"/>
-      </w:pPr>
-      <w:bookmarkStart w:id="15" w:name="_Toc289622272"/>
-      <w:r>
-        <w:t>Información adicional</w:t>
-      </w:r>
-      <w:bookmarkEnd w:id="15"/>
-    </w:p>
-    <w:p>
-      <w:pPr>
+        <w:t>El primer satélite GPS fue lanzado en 1978.</w:t>
+      </w:r>
+    </w:p>
+    <w:p>
+      <w:pPr>
+        <w:pStyle w:val="NoSpacing"/>
         <w:numPr>
           <w:ilvl w:val="0"/>
-          <w:numId w:val="7"/>
+          <w:numId w:val="12"/>
         </w:numPr>
       </w:pPr>
       <w:r>
-        <w:t>Algunas aseguradoras no aceptan tomar un nuevo cliente, si su vehículo no posee una unidad de Lo Jack instalada o el propio cliente se niega a instalar una.</w:t>
-      </w:r>
-    </w:p>
-    <w:p>
-      <w:pPr>
+        <w:t>En 1994 se logró tener una constelación completa, de 24 satélites.</w:t>
+      </w:r>
+    </w:p>
+    <w:p>
+      <w:pPr>
+        <w:pStyle w:val="NoSpacing"/>
         <w:numPr>
           <w:ilvl w:val="0"/>
-          <w:numId w:val="7"/>
+          <w:numId w:val="12"/>
         </w:numPr>
       </w:pPr>
       <w:r>
-        <w:t>La unidad suele ser entregada en comodato por las aseguradoras.</w:t>
-      </w:r>
-    </w:p>
-    <w:p>
-      <w:pPr>
+        <w:t>Cada satélite se construye con el fin de durar alrededor de 10 años. Constantemente se construyen reemplazos y son lanzados en órbita.</w:t>
+      </w:r>
+    </w:p>
+    <w:p>
+      <w:pPr>
+        <w:pStyle w:val="NoSpacing"/>
         <w:numPr>
           <w:ilvl w:val="0"/>
-          <w:numId w:val="7"/>
+          <w:numId w:val="12"/>
         </w:numPr>
       </w:pPr>
       <w:r>
-        <w:t>El costo de instalación está directamente relacionado con el precio del automotor.</w:t>
-      </w:r>
+        <w:t>Un satélite GPS pesa aproximadamente 900 kilogramos y tiene un ancho de alrededor de 5 metros con sus paneles solares extendidos.</w:t>
+      </w:r>
+    </w:p>
+    <w:p>
+      <w:pPr>
+        <w:pStyle w:val="NoSpacing"/>
+        <w:numPr>
+          <w:ilvl w:val="0"/>
+          <w:numId w:val="12"/>
+        </w:numPr>
+      </w:pPr>
+      <w:r>
+        <w:t xml:space="preserve">El poder de transmisión es de tan solo 50 watts (o menos). </w:t>
+      </w:r>
+    </w:p>
+    <w:p>
+      <w:pPr>
+        <w:pStyle w:val="NoSpacing"/>
+      </w:pPr>
     </w:p>
     <w:p>
       <w:pPr>
@@ -3398,12 +4621,11 @@
     <w:p>
       <w:pPr>
         <w:pStyle w:val="Heading1"/>
-        <w:spacing w:after="120"/>
-        <w:rPr>
-          <w:lang w:eastAsia="es-AR"/>
-        </w:rPr>
-      </w:pPr>
-      <w:bookmarkStart w:id="16" w:name="_Toc289622273"/>
+        <w:rPr>
+          <w:lang w:eastAsia="es-AR"/>
+        </w:rPr>
+      </w:pPr>
+      <w:bookmarkStart w:id="22" w:name="_Toc289711453"/>
       <w:r>
         <w:rPr>
           <w:lang w:eastAsia="es-AR"/>
@@ -3421,28 +4643,236 @@
         <w:rPr>
           <w:lang w:eastAsia="es-AR"/>
         </w:rPr>
-        <w:t xml:space="preserve">: </w:t>
-      </w:r>
-      <w:r>
-        <w:rPr>
-          <w:lang w:eastAsia="es-AR"/>
-        </w:rPr>
-        <w:t>Apartado técnico y limitaciones</w:t>
-      </w:r>
-      <w:bookmarkEnd w:id="16"/>
-    </w:p>
-    <w:p>
-      <w:pPr>
-        <w:rPr>
-          <w:lang w:eastAsia="es-AR"/>
-        </w:rPr>
-      </w:pPr>
-      <w:r>
-        <w:rPr>
-          <w:lang w:eastAsia="es-AR"/>
-        </w:rPr>
+        <w:t>: El Sistema Lo Jack</w:t>
+      </w:r>
+      <w:bookmarkEnd w:id="22"/>
+    </w:p>
+    <w:p>
+      <w:pPr>
+        <w:pStyle w:val="Heading2"/>
+      </w:pPr>
+      <w:bookmarkStart w:id="23" w:name="_Toc289711454"/>
+      <w:r>
+        <w:t>¿Qué es Lo Jack?</w:t>
+      </w:r>
+      <w:bookmarkEnd w:id="23"/>
+    </w:p>
+    <w:p>
+      <w:r>
         <w:tab/>
-      </w:r>
+        <w:t>Lo Jack es un sistema de Rastreo y Localización de vehículos. Es un sofisticado sistema de recuperación electrónica creado por el Massachusetts Institute of Technology en Estados Unidos. Opera en 25 países y tiene más de 5.000.000 de unidades instaladas. En Argentina hay más de 90.000 usuarios y 19.500 vehículos recuperados. El índice de recupero de vehículos es superior al 98%.  El tiempo promedio para recuperar un auto robado es de 1 hora. Lo Jack no es un alarma ni reemplaza a la compañía de seguros.</w:t>
+      </w:r>
+    </w:p>
+    <w:p>
+      <w:pPr>
+        <w:pStyle w:val="Heading2"/>
+      </w:pPr>
+      <w:bookmarkStart w:id="24" w:name="_Toc289711455"/>
+      <w:r>
+        <w:t>¿Cómo funciona Lo Jack?</w:t>
+      </w:r>
+      <w:bookmarkEnd w:id="24"/>
+    </w:p>
+    <w:p>
+      <w:r>
+        <w:tab/>
+        <w:t>Mediante un dispositivo que se instala oculto dentro del vehículo. En caso de robo, el cliente se comunica con la Central de Operaciones de Lo Jack, a un número 0800, y automáticamente se emite una señal de radiofrecuencia que activa el dispositivo en el vehículo, corta el combustible y emite una señal que es captada por el equipo de rastreo.</w:t>
+      </w:r>
+    </w:p>
+    <w:p>
+      <w:pPr>
+        <w:pStyle w:val="Heading2"/>
+      </w:pPr>
+      <w:bookmarkStart w:id="25" w:name="_Toc289711456"/>
+      <w:r>
+        <w:t>Ventajas del sistema Lo Jack</w:t>
+      </w:r>
+      <w:bookmarkEnd w:id="25"/>
+    </w:p>
+    <w:p>
+      <w:pPr>
+        <w:pStyle w:val="ListParagraph"/>
+        <w:numPr>
+          <w:ilvl w:val="0"/>
+          <w:numId w:val="8"/>
+        </w:numPr>
+      </w:pPr>
+      <w:r>
+        <w:t>Desarrollado por el MIT (Massachusetts Institute of Technology), líder mundial en tecnolo</w:t>
+      </w:r>
+      <w:r>
+        <w:t>gía;</w:t>
+      </w:r>
+    </w:p>
+    <w:p>
+      <w:pPr>
+        <w:pStyle w:val="ListParagraph"/>
+        <w:numPr>
+          <w:ilvl w:val="0"/>
+          <w:numId w:val="8"/>
+        </w:numPr>
+      </w:pPr>
+      <w:r>
+        <w:t>E</w:t>
+      </w:r>
+      <w:r>
+        <w:t>quipos fabricados por Motorola</w:t>
+      </w:r>
+      <w:r>
+        <w:t xml:space="preserve">, </w:t>
+      </w:r>
+      <w:r>
+        <w:t>líder</w:t>
+      </w:r>
+      <w:r>
+        <w:t xml:space="preserve"> mundial</w:t>
+      </w:r>
+      <w:r>
+        <w:t xml:space="preserve"> </w:t>
+      </w:r>
+      <w:r>
+        <w:t>en comunicaciones;</w:t>
+      </w:r>
+    </w:p>
+    <w:p>
+      <w:pPr>
+        <w:pStyle w:val="ListParagraph"/>
+        <w:numPr>
+          <w:ilvl w:val="0"/>
+          <w:numId w:val="8"/>
+        </w:numPr>
+      </w:pPr>
+      <w:r>
+        <w:t>N</w:t>
+      </w:r>
+      <w:r>
+        <w:t>o depende de telefonía celular</w:t>
+      </w:r>
+      <w:r>
+        <w:t xml:space="preserve">, </w:t>
+      </w:r>
+      <w:r>
+        <w:t xml:space="preserve">tiene una </w:t>
+      </w:r>
+      <w:r>
+        <w:t>banda de radiofrecuencia propia;</w:t>
+      </w:r>
+    </w:p>
+    <w:p>
+      <w:pPr>
+        <w:pStyle w:val="ListParagraph"/>
+        <w:numPr>
+          <w:ilvl w:val="0"/>
+          <w:numId w:val="8"/>
+        </w:numPr>
+      </w:pPr>
+      <w:r>
+        <w:t>Tiempo promedio de recuperación: una hora;</w:t>
+      </w:r>
+    </w:p>
+    <w:p>
+      <w:pPr>
+        <w:pStyle w:val="ListParagraph"/>
+        <w:numPr>
+          <w:ilvl w:val="0"/>
+          <w:numId w:val="8"/>
+        </w:numPr>
+      </w:pPr>
+      <w:r>
+        <w:t>La mayoría de las compañías de seguros hacen descuentos a los clientes de Lo Jack</w:t>
+      </w:r>
+      <w:r>
+        <w:t>;</w:t>
+      </w:r>
+    </w:p>
+    <w:p>
+      <w:pPr>
+        <w:pStyle w:val="ListParagraph"/>
+        <w:numPr>
+          <w:ilvl w:val="0"/>
+          <w:numId w:val="8"/>
+        </w:numPr>
+      </w:pPr>
+      <w:r>
+        <w:t>Instalación oculta dentro del vehículo;</w:t>
+      </w:r>
+    </w:p>
+    <w:p>
+      <w:pPr>
+        <w:pStyle w:val="ListParagraph"/>
+        <w:numPr>
+          <w:ilvl w:val="0"/>
+          <w:numId w:val="8"/>
+        </w:numPr>
+      </w:pPr>
+      <w:r>
+        <w:t>Gara</w:t>
+      </w:r>
+      <w:r>
+        <w:t>n</w:t>
+      </w:r>
+      <w:r>
+        <w:t>tía de recuperación de 24 horas</w:t>
+      </w:r>
+      <w:r>
+        <w:t xml:space="preserve"> contra reembolso.</w:t>
+      </w:r>
+    </w:p>
+    <w:p>
+      <w:pPr>
+        <w:pStyle w:val="Heading2"/>
+      </w:pPr>
+      <w:bookmarkStart w:id="26" w:name="_Toc289711457"/>
+      <w:r>
+        <w:t>Información adicional</w:t>
+      </w:r>
+      <w:bookmarkEnd w:id="26"/>
+    </w:p>
+    <w:p>
+      <w:pPr>
+        <w:numPr>
+          <w:ilvl w:val="0"/>
+          <w:numId w:val="7"/>
+        </w:numPr>
+      </w:pPr>
+      <w:r>
+        <w:t>Algunas aseguradoras no aceptan tomar un nuevo cliente, si su vehículo no posee una unidad de Lo Jack instalada o el propio cliente se niega a instalar una.</w:t>
+      </w:r>
+    </w:p>
+    <w:p>
+      <w:pPr>
+        <w:numPr>
+          <w:ilvl w:val="0"/>
+          <w:numId w:val="7"/>
+        </w:numPr>
+      </w:pPr>
+      <w:r>
+        <w:t>La unidad suele ser entregada en comodato por las aseguradoras.</w:t>
+      </w:r>
+    </w:p>
+    <w:p>
+      <w:pPr>
+        <w:numPr>
+          <w:ilvl w:val="0"/>
+          <w:numId w:val="7"/>
+        </w:numPr>
+      </w:pPr>
+      <w:r>
+        <w:t>El costo de instalación está directamente relacionado con el precio del automotor.</w:t>
+      </w:r>
+    </w:p>
+    <w:p>
+      <w:pPr>
+        <w:rPr>
+          <w:rFonts w:asciiTheme="majorHAnsi" w:eastAsiaTheme="majorEastAsia" w:hAnsiTheme="majorHAnsi" w:cstheme="majorBidi"/>
+          <w:b/>
+          <w:bCs/>
+          <w:color w:val="365F91" w:themeColor="accent1" w:themeShade="BF"/>
+          <w:sz w:val="28"/>
+          <w:szCs w:val="28"/>
+          <w:lang w:eastAsia="es-AR"/>
+        </w:rPr>
+      </w:pPr>
       <w:r>
         <w:rPr>
           <w:lang w:eastAsia="es-AR"/>
@@ -3454,8 +4884,11 @@
       <w:pPr>
         <w:pStyle w:val="Heading1"/>
         <w:spacing w:after="120"/>
-      </w:pPr>
-      <w:bookmarkStart w:id="17" w:name="_Toc289622274"/>
+        <w:rPr>
+          <w:lang w:eastAsia="es-AR"/>
+        </w:rPr>
+      </w:pPr>
+      <w:bookmarkStart w:id="27" w:name="_Toc289711458"/>
       <w:r>
         <w:rPr>
           <w:lang w:eastAsia="es-AR"/>
@@ -3476,6 +4909,52 @@
         <w:t xml:space="preserve">: </w:t>
       </w:r>
       <w:r>
+        <w:rPr>
+          <w:lang w:eastAsia="es-AR"/>
+        </w:rPr>
+        <w:t>Apartado técnico y limitaciones</w:t>
+      </w:r>
+      <w:bookmarkEnd w:id="27"/>
+    </w:p>
+    <w:p>
+      <w:pPr>
+        <w:rPr>
+          <w:lang w:eastAsia="es-AR"/>
+        </w:rPr>
+      </w:pPr>
+      <w:r>
+        <w:rPr>
+          <w:lang w:eastAsia="es-AR"/>
+        </w:rPr>
+        <w:br w:type="page"/>
+      </w:r>
+    </w:p>
+    <w:p>
+      <w:pPr>
+        <w:pStyle w:val="Heading1"/>
+        <w:spacing w:after="120"/>
+      </w:pPr>
+      <w:bookmarkStart w:id="28" w:name="_Toc289711459"/>
+      <w:r>
+        <w:rPr>
+          <w:lang w:eastAsia="es-AR"/>
+        </w:rPr>
+        <w:lastRenderedPageBreak/>
+        <w:t xml:space="preserve">Apéndice </w:t>
+      </w:r>
+      <w:r>
+        <w:rPr>
+          <w:lang w:eastAsia="es-AR"/>
+        </w:rPr>
+        <w:t>F</w:t>
+      </w:r>
+      <w:r>
+        <w:rPr>
+          <w:lang w:eastAsia="es-AR"/>
+        </w:rPr>
+        <w:t xml:space="preserve">: </w:t>
+      </w:r>
+      <w:r>
         <w:t xml:space="preserve">Ley de </w:t>
       </w:r>
       <w:r>
@@ -3484,23 +4963,172 @@
       <w:r>
         <w:t>N°25326</w:t>
       </w:r>
-      <w:bookmarkEnd w:id="17"/>
+      <w:bookmarkEnd w:id="28"/>
     </w:p>
     <w:p>
       <w:pPr>
         <w:ind w:firstLine="708"/>
-        <w:rPr>
-          <w:lang w:eastAsia="es-AR"/>
-        </w:rPr>
       </w:pPr>
       <w:r>
         <w:t>La Ley de Protección de Datos personales…</w:t>
       </w:r>
     </w:p>
+    <w:p>
+      <w:r>
+        <w:br w:type="page"/>
+      </w:r>
+    </w:p>
+    <w:p>
+      <w:pPr>
+        <w:pStyle w:val="Heading1"/>
+        <w:spacing w:line="360" w:lineRule="auto"/>
+        <w:rPr>
+          <w:lang w:eastAsia="es-AR"/>
+        </w:rPr>
+      </w:pPr>
+      <w:bookmarkStart w:id="29" w:name="_Toc289711460"/>
+      <w:r>
+        <w:rPr>
+          <w:lang w:eastAsia="es-AR"/>
+        </w:rPr>
+        <w:lastRenderedPageBreak/>
+        <w:t>Bibliografía</w:t>
+      </w:r>
+      <w:bookmarkEnd w:id="29"/>
+    </w:p>
+    <w:p>
+      <w:pPr>
+        <w:pStyle w:val="ListParagraph"/>
+        <w:numPr>
+          <w:ilvl w:val="0"/>
+          <w:numId w:val="13"/>
+        </w:numPr>
+        <w:spacing w:line="360" w:lineRule="auto"/>
+      </w:pPr>
+      <w:hyperlink r:id="rId9">
+        <w:r>
+          <w:rPr>
+            <w:rStyle w:val="InternetLink"/>
+            <w:sz w:val="24"/>
+          </w:rPr>
+          <w:t>http://www8.garmin.com/aboutGPS/</w:t>
+        </w:r>
+      </w:hyperlink>
+      <w:r>
+        <w:t xml:space="preserve"> </w:t>
+      </w:r>
+    </w:p>
+    <w:p>
+      <w:pPr>
+        <w:pStyle w:val="ListParagraph"/>
+        <w:numPr>
+          <w:ilvl w:val="0"/>
+          <w:numId w:val="13"/>
+        </w:numPr>
+        <w:spacing w:line="360" w:lineRule="auto"/>
+      </w:pPr>
+      <w:hyperlink r:id="rId10">
+        <w:r>
+          <w:rPr>
+            <w:rStyle w:val="InternetLink"/>
+            <w:sz w:val="24"/>
+          </w:rPr>
+          <w:t>http://www.gps.gov/systems/gps/</w:t>
+        </w:r>
+      </w:hyperlink>
+      <w:r>
+        <w:t xml:space="preserve"> </w:t>
+      </w:r>
+    </w:p>
+    <w:p>
+      <w:pPr>
+        <w:pStyle w:val="ListParagraph"/>
+        <w:numPr>
+          <w:ilvl w:val="0"/>
+          <w:numId w:val="13"/>
+        </w:numPr>
+        <w:spacing w:line="360" w:lineRule="auto"/>
+      </w:pPr>
+      <w:hyperlink r:id="rId11">
+        <w:r>
+          <w:rPr>
+            <w:rStyle w:val="InternetLink"/>
+            <w:sz w:val="24"/>
+          </w:rPr>
+          <w:t>http://www.colorado.edu/geography/</w:t>
+        </w:r>
+        <w:r>
+          <w:rPr>
+            <w:rStyle w:val="InternetLink"/>
+            <w:sz w:val="24"/>
+          </w:rPr>
+          <w:t>g</w:t>
+        </w:r>
+        <w:r>
+          <w:rPr>
+            <w:rStyle w:val="InternetLink"/>
+            <w:sz w:val="24"/>
+          </w:rPr>
+          <w:t>craft/notes/gps/gps_f.html</w:t>
+        </w:r>
+      </w:hyperlink>
+      <w:r>
+        <w:t xml:space="preserve"> </w:t>
+      </w:r>
+    </w:p>
+    <w:p>
+      <w:pPr>
+        <w:pStyle w:val="ListParagraph"/>
+        <w:numPr>
+          <w:ilvl w:val="0"/>
+          <w:numId w:val="13"/>
+        </w:numPr>
+        <w:spacing w:line="360" w:lineRule="auto"/>
+      </w:pPr>
+      <w:hyperlink r:id="rId12">
+        <w:r>
+          <w:rPr>
+            <w:rStyle w:val="InternetLink"/>
+          </w:rPr>
+          <w:t>http://www.pencomputing.com/frames/obd2.html</w:t>
+        </w:r>
+      </w:hyperlink>
+      <w:r>
+        <w:t xml:space="preserve"> </w:t>
+      </w:r>
+    </w:p>
+    <w:p>
+      <w:pPr>
+        <w:pStyle w:val="ListParagraph"/>
+        <w:numPr>
+          <w:ilvl w:val="0"/>
+          <w:numId w:val="13"/>
+        </w:numPr>
+        <w:spacing w:line="360" w:lineRule="auto"/>
+      </w:pPr>
+      <w:hyperlink r:id="rId13">
+        <w:r>
+          <w:rPr>
+            <w:rStyle w:val="InternetLink"/>
+          </w:rPr>
+          <w:t>http://www.ehow.com/how_6608575_read-car-computer.html</w:t>
+        </w:r>
+      </w:hyperlink>
+      <w:r>
+        <w:t xml:space="preserve"> </w:t>
+      </w:r>
+    </w:p>
+    <w:p>
+      <w:pPr>
+        <w:rPr>
+          <w:lang w:eastAsia="es-AR"/>
+        </w:rPr>
+      </w:pPr>
+    </w:p>
     <w:sectPr>
-      <w:headerReference w:type="default" r:id="rId9"/>
-      <w:footerReference w:type="default" r:id="rId10"/>
-      <w:footerReference w:type="first" r:id="rId11"/>
+      <w:headerReference w:type="default" r:id="rId14"/>
+      <w:footerReference w:type="default" r:id="rId15"/>
+      <w:footerReference w:type="first" r:id="rId16"/>
       <w:pgSz w:w="12240" w:h="15840"/>
       <w:pgMar w:top="1417" w:right="1701" w:bottom="1417" w:left="1701" w:header="708" w:footer="708" w:gutter="0"/>
       <w:pgNumType w:start="1"/>
@@ -3592,7 +5220,7 @@
                 <w:b/>
                 <w:noProof/>
               </w:rPr>
-              <w:t>3</w:t>
+              <w:t>12</w:t>
             </w:r>
             <w:r>
               <w:rPr>
@@ -3632,7 +5260,7 @@
                 <w:b/>
                 <w:noProof/>
               </w:rPr>
-              <w:t>10</w:t>
+              <w:t>14</w:t>
             </w:r>
             <w:r>
               <w:rPr>
@@ -4170,6 +5798,210 @@
     </w:lvl>
   </w:abstractNum>
   <w:abstractNum w:abstractNumId="4">
+    <w:nsid w:val="3BE633A4"/>
+    <w:multiLevelType w:val="hybridMultilevel"/>
+    <w:tmpl w:val="B9C0B31E"/>
+    <w:lvl w:ilvl="0" w:tplc="04822862">
+      <w:start w:val="1"/>
+      <w:numFmt w:val="bullet"/>
+      <w:lvlText w:val=""/>
+      <w:lvlJc w:val="left"/>
+      <w:pPr>
+        <w:ind w:left="720" w:hanging="360"/>
+      </w:pPr>
+      <w:rPr>
+        <w:rFonts w:ascii="Wingdings" w:hAnsi="Wingdings" w:hint="default"/>
+        <w:color w:val="1F497D" w:themeColor="text2"/>
+      </w:rPr>
+    </w:lvl>
+    <w:lvl w:ilvl="1" w:tplc="2C0A0019" w:tentative="1">
+      <w:start w:val="1"/>
+      <w:numFmt w:val="lowerLetter"/>
+      <w:lvlText w:val="%2."/>
+      <w:lvlJc w:val="left"/>
+      <w:pPr>
+        <w:ind w:left="1440" w:hanging="360"/>
+      </w:pPr>
+    </w:lvl>
+    <w:lvl w:ilvl="2" w:tplc="2C0A001B" w:tentative="1">
+      <w:start w:val="1"/>
+      <w:numFmt w:val="lowerRoman"/>
+      <w:lvlText w:val="%3."/>
+      <w:lvlJc w:val="right"/>
+      <w:pPr>
+        <w:ind w:left="2160" w:hanging="180"/>
+      </w:pPr>
+    </w:lvl>
+    <w:lvl w:ilvl="3" w:tplc="2C0A000F" w:tentative="1">
+      <w:start w:val="1"/>
+      <w:numFmt w:val="decimal"/>
+      <w:lvlText w:val="%4."/>
+      <w:lvlJc w:val="left"/>
+      <w:pPr>
+        <w:ind w:left="2880" w:hanging="360"/>
+      </w:pPr>
+    </w:lvl>
+    <w:lvl w:ilvl="4" w:tplc="2C0A0019" w:tentative="1">
+      <w:start w:val="1"/>
+      <w:numFmt w:val="lowerLetter"/>
+      <w:lvlText w:val="%5."/>
+      <w:lvlJc w:val="left"/>
+      <w:pPr>
+        <w:ind w:left="3600" w:hanging="360"/>
+      </w:pPr>
+    </w:lvl>
+    <w:lvl w:ilvl="5" w:tplc="2C0A001B" w:tentative="1">
+      <w:start w:val="1"/>
+      <w:numFmt w:val="lowerRoman"/>
+      <w:lvlText w:val="%6."/>
+      <w:lvlJc w:val="right"/>
+      <w:pPr>
+        <w:ind w:left="4320" w:hanging="180"/>
+      </w:pPr>
+    </w:lvl>
+    <w:lvl w:ilvl="6" w:tplc="2C0A000F" w:tentative="1">
+      <w:start w:val="1"/>
+      <w:numFmt w:val="decimal"/>
+      <w:lvlText w:val="%7."/>
+      <w:lvlJc w:val="left"/>
+      <w:pPr>
+        <w:ind w:left="5040" w:hanging="360"/>
+      </w:pPr>
+    </w:lvl>
+    <w:lvl w:ilvl="7" w:tplc="2C0A0019" w:tentative="1">
+      <w:start w:val="1"/>
+      <w:numFmt w:val="lowerLetter"/>
+      <w:lvlText w:val="%8."/>
+      <w:lvlJc w:val="left"/>
+      <w:pPr>
+        <w:ind w:left="5760" w:hanging="360"/>
+      </w:pPr>
+    </w:lvl>
+    <w:lvl w:ilvl="8" w:tplc="2C0A001B" w:tentative="1">
+      <w:start w:val="1"/>
+      <w:numFmt w:val="lowerRoman"/>
+      <w:lvlText w:val="%9."/>
+      <w:lvlJc w:val="right"/>
+      <w:pPr>
+        <w:ind w:left="6480" w:hanging="180"/>
+      </w:pPr>
+    </w:lvl>
+  </w:abstractNum>
+  <w:abstractNum w:abstractNumId="5">
+    <w:nsid w:val="3C70427F"/>
+    <w:multiLevelType w:val="hybridMultilevel"/>
+    <w:tmpl w:val="7A6E691E"/>
+    <w:lvl w:ilvl="0" w:tplc="04822862">
+      <w:start w:val="1"/>
+      <w:numFmt w:val="bullet"/>
+      <w:lvlText w:val=""/>
+      <w:lvlJc w:val="left"/>
+      <w:pPr>
+        <w:ind w:left="720" w:hanging="360"/>
+      </w:pPr>
+      <w:rPr>
+        <w:rFonts w:ascii="Wingdings" w:hAnsi="Wingdings" w:hint="default"/>
+        <w:color w:val="1F497D" w:themeColor="text2"/>
+      </w:rPr>
+    </w:lvl>
+    <w:lvl w:ilvl="1" w:tplc="2C0A0003" w:tentative="1">
+      <w:start w:val="1"/>
+      <w:numFmt w:val="bullet"/>
+      <w:lvlText w:val="o"/>
+      <w:lvlJc w:val="left"/>
+      <w:pPr>
+        <w:ind w:left="1440" w:hanging="360"/>
+      </w:pPr>
+      <w:rPr>
+        <w:rFonts w:ascii="Courier New" w:hAnsi="Courier New" w:cs="Courier New" w:hint="default"/>
+      </w:rPr>
+    </w:lvl>
+    <w:lvl w:ilvl="2" w:tplc="2C0A0005" w:tentative="1">
+      <w:start w:val="1"/>
+      <w:numFmt w:val="bullet"/>
+      <w:lvlText w:val=""/>
+      <w:lvlJc w:val="left"/>
+      <w:pPr>
+        <w:ind w:left="2160" w:hanging="360"/>
+      </w:pPr>
+      <w:rPr>
+        <w:rFonts w:ascii="Wingdings" w:hAnsi="Wingdings" w:hint="default"/>
+      </w:rPr>
+    </w:lvl>
+    <w:lvl w:ilvl="3" w:tplc="2C0A0001" w:tentative="1">
+      <w:start w:val="1"/>
+      <w:numFmt w:val="bullet"/>
+      <w:lvlText w:val=""/>
+      <w:lvlJc w:val="left"/>
+      <w:pPr>
+        <w:ind w:left="2880" w:hanging="360"/>
+      </w:pPr>
+      <w:rPr>
+        <w:rFonts w:ascii="Symbol" w:hAnsi="Symbol" w:hint="default"/>
+      </w:rPr>
+    </w:lvl>
+    <w:lvl w:ilvl="4" w:tplc="2C0A0003" w:tentative="1">
+      <w:start w:val="1"/>
+      <w:numFmt w:val="bullet"/>
+      <w:lvlText w:val="o"/>
+      <w:lvlJc w:val="left"/>
+      <w:pPr>
+        <w:ind w:left="3600" w:hanging="360"/>
+      </w:pPr>
+      <w:rPr>
+        <w:rFonts w:ascii="Courier New" w:hAnsi="Courier New" w:cs="Courier New" w:hint="default"/>
+      </w:rPr>
+    </w:lvl>
+    <w:lvl w:ilvl="5" w:tplc="2C0A0005" w:tentative="1">
+      <w:start w:val="1"/>
+      <w:numFmt w:val="bullet"/>
+      <w:lvlText w:val=""/>
+      <w:lvlJc w:val="left"/>
+      <w:pPr>
+        <w:ind w:left="4320" w:hanging="360"/>
+      </w:pPr>
+      <w:rPr>
+        <w:rFonts w:ascii="Wingdings" w:hAnsi="Wingdings" w:hint="default"/>
+      </w:rPr>
+    </w:lvl>
+    <w:lvl w:ilvl="6" w:tplc="2C0A0001" w:tentative="1">
+      <w:start w:val="1"/>
+      <w:numFmt w:val="bullet"/>
+      <w:lvlText w:val=""/>
+      <w:lvlJc w:val="left"/>
+      <w:pPr>
+        <w:ind w:left="5040" w:hanging="360"/>
+      </w:pPr>
+      <w:rPr>
+        <w:rFonts w:ascii="Symbol" w:hAnsi="Symbol" w:hint="default"/>
+      </w:rPr>
+    </w:lvl>
+    <w:lvl w:ilvl="7" w:tplc="2C0A0003" w:tentative="1">
+      <w:start w:val="1"/>
+      <w:numFmt w:val="bullet"/>
+      <w:lvlText w:val="o"/>
+      <w:lvlJc w:val="left"/>
+      <w:pPr>
+        <w:ind w:left="5760" w:hanging="360"/>
+      </w:pPr>
+      <w:rPr>
+        <w:rFonts w:ascii="Courier New" w:hAnsi="Courier New" w:cs="Courier New" w:hint="default"/>
+      </w:rPr>
+    </w:lvl>
+    <w:lvl w:ilvl="8" w:tplc="2C0A0005" w:tentative="1">
+      <w:start w:val="1"/>
+      <w:numFmt w:val="bullet"/>
+      <w:lvlText w:val=""/>
+      <w:lvlJc w:val="left"/>
+      <w:pPr>
+        <w:ind w:left="6480" w:hanging="360"/>
+      </w:pPr>
+      <w:rPr>
+        <w:rFonts w:ascii="Wingdings" w:hAnsi="Wingdings" w:hint="default"/>
+      </w:rPr>
+    </w:lvl>
+  </w:abstractNum>
+  <w:abstractNum w:abstractNumId="6">
     <w:nsid w:val="415D3E19"/>
     <w:multiLevelType w:val="multilevel"/>
     <w:tmpl w:val="DAB868C4"/>
@@ -4283,7 +6115,7 @@
       </w:rPr>
     </w:lvl>
   </w:abstractNum>
-  <w:abstractNum w:abstractNumId="5">
+  <w:abstractNum w:abstractNumId="7">
     <w:nsid w:val="450A5645"/>
     <w:multiLevelType w:val="multilevel"/>
     <w:tmpl w:val="DAB868C4"/>
@@ -4397,7 +6229,7 @@
       </w:rPr>
     </w:lvl>
   </w:abstractNum>
-  <w:abstractNum w:abstractNumId="6">
+  <w:abstractNum w:abstractNumId="8">
     <w:nsid w:val="4E567711"/>
     <w:multiLevelType w:val="multilevel"/>
     <w:tmpl w:val="43A2EC3C"/>
@@ -4510,7 +6342,235 @@
       </w:rPr>
     </w:lvl>
   </w:abstractNum>
-  <w:abstractNum w:abstractNumId="7">
+  <w:abstractNum w:abstractNumId="9">
+    <w:nsid w:val="518C294C"/>
+    <w:multiLevelType w:val="hybridMultilevel"/>
+    <w:tmpl w:val="22161C8A"/>
+    <w:lvl w:ilvl="0" w:tplc="DCA2EF7A">
+      <w:start w:val="1"/>
+      <w:numFmt w:val="bullet"/>
+      <w:lvlText w:val=""/>
+      <w:lvlJc w:val="left"/>
+      <w:pPr>
+        <w:ind w:left="720" w:hanging="360"/>
+      </w:pPr>
+      <w:rPr>
+        <w:rFonts w:ascii="Wingdings" w:hAnsi="Wingdings" w:hint="default"/>
+        <w:color w:val="548DD4" w:themeColor="text2" w:themeTint="99"/>
+      </w:rPr>
+    </w:lvl>
+    <w:lvl w:ilvl="1" w:tplc="2C0A0003" w:tentative="1">
+      <w:start w:val="1"/>
+      <w:numFmt w:val="bullet"/>
+      <w:lvlText w:val="o"/>
+      <w:lvlJc w:val="left"/>
+      <w:pPr>
+        <w:ind w:left="1440" w:hanging="360"/>
+      </w:pPr>
+      <w:rPr>
+        <w:rFonts w:ascii="Courier New" w:hAnsi="Courier New" w:cs="Courier New" w:hint="default"/>
+      </w:rPr>
+    </w:lvl>
+    <w:lvl w:ilvl="2" w:tplc="2C0A0005" w:tentative="1">
+      <w:start w:val="1"/>
+      <w:numFmt w:val="bullet"/>
+      <w:lvlText w:val=""/>
+      <w:lvlJc w:val="left"/>
+      <w:pPr>
+        <w:ind w:left="2160" w:hanging="360"/>
+      </w:pPr>
+      <w:rPr>
+        <w:rFonts w:ascii="Wingdings" w:hAnsi="Wingdings" w:hint="default"/>
+      </w:rPr>
+    </w:lvl>
+    <w:lvl w:ilvl="3" w:tplc="2C0A0001" w:tentative="1">
+      <w:start w:val="1"/>
+      <w:numFmt w:val="bullet"/>
+      <w:lvlText w:val=""/>
+      <w:lvlJc w:val="left"/>
+      <w:pPr>
+        <w:ind w:left="2880" w:hanging="360"/>
+      </w:pPr>
+      <w:rPr>
+        <w:rFonts w:ascii="Symbol" w:hAnsi="Symbol" w:hint="default"/>
+      </w:rPr>
+    </w:lvl>
+    <w:lvl w:ilvl="4" w:tplc="2C0A0003" w:tentative="1">
+      <w:start w:val="1"/>
+      <w:numFmt w:val="bullet"/>
+      <w:lvlText w:val="o"/>
+      <w:lvlJc w:val="left"/>
+      <w:pPr>
+        <w:ind w:left="3600" w:hanging="360"/>
+      </w:pPr>
+      <w:rPr>
+        <w:rFonts w:ascii="Courier New" w:hAnsi="Courier New" w:cs="Courier New" w:hint="default"/>
+      </w:rPr>
+    </w:lvl>
+    <w:lvl w:ilvl="5" w:tplc="2C0A0005" w:tentative="1">
+      <w:start w:val="1"/>
+      <w:numFmt w:val="bullet"/>
+      <w:lvlText w:val=""/>
+      <w:lvlJc w:val="left"/>
+      <w:pPr>
+        <w:ind w:left="4320" w:hanging="360"/>
+      </w:pPr>
+      <w:rPr>
+        <w:rFonts w:ascii="Wingdings" w:hAnsi="Wingdings" w:hint="default"/>
+      </w:rPr>
+    </w:lvl>
+    <w:lvl w:ilvl="6" w:tplc="2C0A0001" w:tentative="1">
+      <w:start w:val="1"/>
+      <w:numFmt w:val="bullet"/>
+      <w:lvlText w:val=""/>
+      <w:lvlJc w:val="left"/>
+      <w:pPr>
+        <w:ind w:left="5040" w:hanging="360"/>
+      </w:pPr>
+      <w:rPr>
+        <w:rFonts w:ascii="Symbol" w:hAnsi="Symbol" w:hint="default"/>
+      </w:rPr>
+    </w:lvl>
+    <w:lvl w:ilvl="7" w:tplc="2C0A0003" w:tentative="1">
+      <w:start w:val="1"/>
+      <w:numFmt w:val="bullet"/>
+      <w:lvlText w:val="o"/>
+      <w:lvlJc w:val="left"/>
+      <w:pPr>
+        <w:ind w:left="5760" w:hanging="360"/>
+      </w:pPr>
+      <w:rPr>
+        <w:rFonts w:ascii="Courier New" w:hAnsi="Courier New" w:cs="Courier New" w:hint="default"/>
+      </w:rPr>
+    </w:lvl>
+    <w:lvl w:ilvl="8" w:tplc="2C0A0005" w:tentative="1">
+      <w:start w:val="1"/>
+      <w:numFmt w:val="bullet"/>
+      <w:lvlText w:val=""/>
+      <w:lvlJc w:val="left"/>
+      <w:pPr>
+        <w:ind w:left="6480" w:hanging="360"/>
+      </w:pPr>
+      <w:rPr>
+        <w:rFonts w:ascii="Wingdings" w:hAnsi="Wingdings" w:hint="default"/>
+      </w:rPr>
+    </w:lvl>
+  </w:abstractNum>
+  <w:abstractNum w:abstractNumId="10">
+    <w:nsid w:val="64705D2C"/>
+    <w:multiLevelType w:val="hybridMultilevel"/>
+    <w:tmpl w:val="55E00B66"/>
+    <w:lvl w:ilvl="0" w:tplc="DCA2EF7A">
+      <w:start w:val="1"/>
+      <w:numFmt w:val="bullet"/>
+      <w:lvlText w:val=""/>
+      <w:lvlJc w:val="left"/>
+      <w:pPr>
+        <w:ind w:left="720" w:hanging="360"/>
+      </w:pPr>
+      <w:rPr>
+        <w:rFonts w:ascii="Wingdings" w:hAnsi="Wingdings" w:hint="default"/>
+        <w:color w:val="548DD4" w:themeColor="text2" w:themeTint="99"/>
+      </w:rPr>
+    </w:lvl>
+    <w:lvl w:ilvl="1" w:tplc="2C0A0003" w:tentative="1">
+      <w:start w:val="1"/>
+      <w:numFmt w:val="bullet"/>
+      <w:lvlText w:val="o"/>
+      <w:lvlJc w:val="left"/>
+      <w:pPr>
+        <w:ind w:left="1440" w:hanging="360"/>
+      </w:pPr>
+      <w:rPr>
+        <w:rFonts w:ascii="Courier New" w:hAnsi="Courier New" w:cs="Courier New" w:hint="default"/>
+      </w:rPr>
+    </w:lvl>
+    <w:lvl w:ilvl="2" w:tplc="2C0A0005" w:tentative="1">
+      <w:start w:val="1"/>
+      <w:numFmt w:val="bullet"/>
+      <w:lvlText w:val=""/>
+      <w:lvlJc w:val="left"/>
+      <w:pPr>
+        <w:ind w:left="2160" w:hanging="360"/>
+      </w:pPr>
+      <w:rPr>
+        <w:rFonts w:ascii="Wingdings" w:hAnsi="Wingdings" w:hint="default"/>
+      </w:rPr>
+    </w:lvl>
+    <w:lvl w:ilvl="3" w:tplc="2C0A0001" w:tentative="1">
+      <w:start w:val="1"/>
+      <w:numFmt w:val="bullet"/>
+      <w:lvlText w:val=""/>
+      <w:lvlJc w:val="left"/>
+      <w:pPr>
+        <w:ind w:left="2880" w:hanging="360"/>
+      </w:pPr>
+      <w:rPr>
+        <w:rFonts w:ascii="Symbol" w:hAnsi="Symbol" w:hint="default"/>
+      </w:rPr>
+    </w:lvl>
+    <w:lvl w:ilvl="4" w:tplc="2C0A0003" w:tentative="1">
+      <w:start w:val="1"/>
+      <w:numFmt w:val="bullet"/>
+      <w:lvlText w:val="o"/>
+      <w:lvlJc w:val="left"/>
+      <w:pPr>
+        <w:ind w:left="3600" w:hanging="360"/>
+      </w:pPr>
+      <w:rPr>
+        <w:rFonts w:ascii="Courier New" w:hAnsi="Courier New" w:cs="Courier New" w:hint="default"/>
+      </w:rPr>
+    </w:lvl>
+    <w:lvl w:ilvl="5" w:tplc="2C0A0005" w:tentative="1">
+      <w:start w:val="1"/>
+      <w:numFmt w:val="bullet"/>
+      <w:lvlText w:val=""/>
+      <w:lvlJc w:val="left"/>
+      <w:pPr>
+        <w:ind w:left="4320" w:hanging="360"/>
+      </w:pPr>
+      <w:rPr>
+        <w:rFonts w:ascii="Wingdings" w:hAnsi="Wingdings" w:hint="default"/>
+      </w:rPr>
+    </w:lvl>
+    <w:lvl w:ilvl="6" w:tplc="2C0A0001" w:tentative="1">
+      <w:start w:val="1"/>
+      <w:numFmt w:val="bullet"/>
+      <w:lvlText w:val=""/>
+      <w:lvlJc w:val="left"/>
+      <w:pPr>
+        <w:ind w:left="5040" w:hanging="360"/>
+      </w:pPr>
+      <w:rPr>
+        <w:rFonts w:ascii="Symbol" w:hAnsi="Symbol" w:hint="default"/>
+      </w:rPr>
+    </w:lvl>
+    <w:lvl w:ilvl="7" w:tplc="2C0A0003" w:tentative="1">
+      <w:start w:val="1"/>
+      <w:numFmt w:val="bullet"/>
+      <w:lvlText w:val="o"/>
+      <w:lvlJc w:val="left"/>
+      <w:pPr>
+        <w:ind w:left="5760" w:hanging="360"/>
+      </w:pPr>
+      <w:rPr>
+        <w:rFonts w:ascii="Courier New" w:hAnsi="Courier New" w:cs="Courier New" w:hint="default"/>
+      </w:rPr>
+    </w:lvl>
+    <w:lvl w:ilvl="8" w:tplc="2C0A0005" w:tentative="1">
+      <w:start w:val="1"/>
+      <w:numFmt w:val="bullet"/>
+      <w:lvlText w:val=""/>
+      <w:lvlJc w:val="left"/>
+      <w:pPr>
+        <w:ind w:left="6480" w:hanging="360"/>
+      </w:pPr>
+      <w:rPr>
+        <w:rFonts w:ascii="Wingdings" w:hAnsi="Wingdings" w:hint="default"/>
+      </w:rPr>
+    </w:lvl>
+  </w:abstractNum>
+  <w:abstractNum w:abstractNumId="11">
     <w:nsid w:val="6AEB789C"/>
     <w:multiLevelType w:val="hybridMultilevel"/>
     <w:tmpl w:val="94365264"/>
@@ -4523,6 +6583,120 @@
       </w:pPr>
       <w:rPr>
         <w:rFonts w:ascii="Symbol" w:eastAsiaTheme="minorHAnsi" w:hAnsi="Symbol" w:cstheme="minorBidi" w:hint="default"/>
+      </w:rPr>
+    </w:lvl>
+    <w:lvl w:ilvl="1" w:tplc="2C0A0003" w:tentative="1">
+      <w:start w:val="1"/>
+      <w:numFmt w:val="bullet"/>
+      <w:lvlText w:val="o"/>
+      <w:lvlJc w:val="left"/>
+      <w:pPr>
+        <w:ind w:left="1440" w:hanging="360"/>
+      </w:pPr>
+      <w:rPr>
+        <w:rFonts w:ascii="Courier New" w:hAnsi="Courier New" w:cs="Courier New" w:hint="default"/>
+      </w:rPr>
+    </w:lvl>
+    <w:lvl w:ilvl="2" w:tplc="2C0A0005" w:tentative="1">
+      <w:start w:val="1"/>
+      <w:numFmt w:val="bullet"/>
+      <w:lvlText w:val=""/>
+      <w:lvlJc w:val="left"/>
+      <w:pPr>
+        <w:ind w:left="2160" w:hanging="360"/>
+      </w:pPr>
+      <w:rPr>
+        <w:rFonts w:ascii="Wingdings" w:hAnsi="Wingdings" w:hint="default"/>
+      </w:rPr>
+    </w:lvl>
+    <w:lvl w:ilvl="3" w:tplc="2C0A0001" w:tentative="1">
+      <w:start w:val="1"/>
+      <w:numFmt w:val="bullet"/>
+      <w:lvlText w:val=""/>
+      <w:lvlJc w:val="left"/>
+      <w:pPr>
+        <w:ind w:left="2880" w:hanging="360"/>
+      </w:pPr>
+      <w:rPr>
+        <w:rFonts w:ascii="Symbol" w:hAnsi="Symbol" w:hint="default"/>
+      </w:rPr>
+    </w:lvl>
+    <w:lvl w:ilvl="4" w:tplc="2C0A0003" w:tentative="1">
+      <w:start w:val="1"/>
+      <w:numFmt w:val="bullet"/>
+      <w:lvlText w:val="o"/>
+      <w:lvlJc w:val="left"/>
+      <w:pPr>
+        <w:ind w:left="3600" w:hanging="360"/>
+      </w:pPr>
+      <w:rPr>
+        <w:rFonts w:ascii="Courier New" w:hAnsi="Courier New" w:cs="Courier New" w:hint="default"/>
+      </w:rPr>
+    </w:lvl>
+    <w:lvl w:ilvl="5" w:tplc="2C0A0005" w:tentative="1">
+      <w:start w:val="1"/>
+      <w:numFmt w:val="bullet"/>
+      <w:lvlText w:val=""/>
+      <w:lvlJc w:val="left"/>
+      <w:pPr>
+        <w:ind w:left="4320" w:hanging="360"/>
+      </w:pPr>
+      <w:rPr>
+        <w:rFonts w:ascii="Wingdings" w:hAnsi="Wingdings" w:hint="default"/>
+      </w:rPr>
+    </w:lvl>
+    <w:lvl w:ilvl="6" w:tplc="2C0A0001" w:tentative="1">
+      <w:start w:val="1"/>
+      <w:numFmt w:val="bullet"/>
+      <w:lvlText w:val=""/>
+      <w:lvlJc w:val="left"/>
+      <w:pPr>
+        <w:ind w:left="5040" w:hanging="360"/>
+      </w:pPr>
+      <w:rPr>
+        <w:rFonts w:ascii="Symbol" w:hAnsi="Symbol" w:hint="default"/>
+      </w:rPr>
+    </w:lvl>
+    <w:lvl w:ilvl="7" w:tplc="2C0A0003" w:tentative="1">
+      <w:start w:val="1"/>
+      <w:numFmt w:val="bullet"/>
+      <w:lvlText w:val="o"/>
+      <w:lvlJc w:val="left"/>
+      <w:pPr>
+        <w:ind w:left="5760" w:hanging="360"/>
+      </w:pPr>
+      <w:rPr>
+        <w:rFonts w:ascii="Courier New" w:hAnsi="Courier New" w:cs="Courier New" w:hint="default"/>
+      </w:rPr>
+    </w:lvl>
+    <w:lvl w:ilvl="8" w:tplc="2C0A0005" w:tentative="1">
+      <w:start w:val="1"/>
+      <w:numFmt w:val="bullet"/>
+      <w:lvlText w:val=""/>
+      <w:lvlJc w:val="left"/>
+      <w:pPr>
+        <w:ind w:left="6480" w:hanging="360"/>
+      </w:pPr>
+      <w:rPr>
+        <w:rFonts w:ascii="Wingdings" w:hAnsi="Wingdings" w:hint="default"/>
+      </w:rPr>
+    </w:lvl>
+  </w:abstractNum>
+  <w:abstractNum w:abstractNumId="12">
+    <w:nsid w:val="7EE3291D"/>
+    <w:multiLevelType w:val="hybridMultilevel"/>
+    <w:tmpl w:val="D1287B62"/>
+    <w:lvl w:ilvl="0" w:tplc="04822862">
+      <w:start w:val="1"/>
+      <w:numFmt w:val="bullet"/>
+      <w:lvlText w:val=""/>
+      <w:lvlJc w:val="left"/>
+      <w:pPr>
+        <w:ind w:left="720" w:hanging="360"/>
+      </w:pPr>
+      <w:rPr>
+        <w:rFonts w:ascii="Wingdings" w:hAnsi="Wingdings" w:hint="default"/>
+        <w:color w:val="1F497D" w:themeColor="text2"/>
       </w:rPr>
     </w:lvl>
     <w:lvl w:ilvl="1" w:tplc="2C0A0003" w:tentative="1">
@@ -4629,7 +6803,7 @@
     <w:abstractNumId w:val="1"/>
   </w:num>
   <w:num w:numId="3">
-    <w:abstractNumId w:val="7"/>
+    <w:abstractNumId w:val="11"/>
   </w:num>
   <w:num w:numId="4">
     <w:abstractNumId w:val="3"/>
@@ -4638,13 +6812,28 @@
     <w:abstractNumId w:val="0"/>
   </w:num>
   <w:num w:numId="6">
+    <w:abstractNumId w:val="8"/>
+  </w:num>
+  <w:num w:numId="7">
+    <w:abstractNumId w:val="7"/>
+  </w:num>
+  <w:num w:numId="8">
     <w:abstractNumId w:val="6"/>
   </w:num>
-  <w:num w:numId="7">
+  <w:num w:numId="9">
+    <w:abstractNumId w:val="4"/>
+  </w:num>
+  <w:num w:numId="10">
+    <w:abstractNumId w:val="12"/>
+  </w:num>
+  <w:num w:numId="11">
+    <w:abstractNumId w:val="9"/>
+  </w:num>
+  <w:num w:numId="12">
     <w:abstractNumId w:val="5"/>
   </w:num>
-  <w:num w:numId="8">
-    <w:abstractNumId w:val="4"/>
+  <w:num w:numId="13">
+    <w:abstractNumId w:val="10"/>
   </w:num>
 </w:numbering>
 </file>
@@ -5158,6 +7347,47 @@
       <w:ind w:left="220"/>
     </w:pPr>
   </w:style>
+  <w:style w:type="character" w:customStyle="1" w:styleId="InternetLink">
+    <w:name w:val="Internet Link"/>
+    <w:rsid w:val="000D5E22"/>
+    <w:rPr>
+      <w:color w:val="000080"/>
+      <w:u w:val="single"/>
+      <w:lang w:val="en-US" w:eastAsia="en-US" w:bidi="en-US"/>
+    </w:rPr>
+  </w:style>
+  <w:style w:type="paragraph" w:styleId="TOC3">
+    <w:name w:val="toc 3"/>
+    <w:basedOn w:val="Normal"/>
+    <w:next w:val="Normal"/>
+    <w:autoRedefine/>
+    <w:uiPriority w:val="39"/>
+    <w:unhideWhenUsed/>
+    <w:rsid w:val="005D1890"/>
+    <w:pPr>
+      <w:spacing w:after="100"/>
+      <w:ind w:left="440"/>
+    </w:pPr>
+  </w:style>
+  <w:style w:type="paragraph" w:customStyle="1" w:styleId="Textbody">
+    <w:name w:val="Text body"/>
+    <w:basedOn w:val="Normal"/>
+    <w:rsid w:val="007313B9"/>
+    <w:pPr>
+      <w:widowControl w:val="0"/>
+      <w:tabs>
+        <w:tab w:val="left" w:pos="706"/>
+      </w:tabs>
+      <w:suppressAutoHyphens/>
+      <w:spacing w:after="120"/>
+    </w:pPr>
+    <w:rPr>
+      <w:rFonts w:ascii="Times New Roman" w:eastAsia="Andale Sans UI" w:hAnsi="Times New Roman" w:cs="Tahoma"/>
+      <w:sz w:val="24"/>
+      <w:szCs w:val="24"/>
+      <w:lang w:val="en-US" w:bidi="en-US"/>
+    </w:rPr>
+  </w:style>
 </w:styles>
 </file>
 
@@ -5449,7 +7679,7 @@
 </file>
 
 <file path=customXml/itemProps1.xml><?xml version="1.0" encoding="utf-8"?>
-<ds:datastoreItem xmlns:ds="http://schemas.openxmlformats.org/officeDocument/2006/customXml" ds:itemID="{D8FA2304-B51A-46FB-85E5-86548FAF6620}">
+<ds:datastoreItem xmlns:ds="http://schemas.openxmlformats.org/officeDocument/2006/customXml" ds:itemID="{9D31714A-CF34-4075-B842-08007001D342}">
   <ds:schemaRefs>
     <ds:schemaRef ds:uri="http://schemas.openxmlformats.org/officeDocument/2006/bibliography"/>
   </ds:schemaRefs>

</xml_diff>

<commit_message>
- Terminado el informe de OBD. - Incorporación del informe OBD al documento general.
</commit_message>
<xml_diff>
--- a/SCORING VEHICULAR ESTADÍSTICO.docx
+++ b/SCORING VEHICULAR ESTADÍSTICO.docx
@@ -693,7 +693,7 @@
         </w:rPr>
         <w:fldChar w:fldCharType="separate"/>
       </w:r>
-      <w:hyperlink w:anchor="_Toc289711433" w:history="1">
+      <w:hyperlink w:anchor="_Toc289804999" w:history="1">
         <w:r>
           <w:rPr>
             <w:rStyle w:val="Hyperlink"/>
@@ -720,7 +720,7 @@
             <w:noProof/>
             <w:webHidden/>
           </w:rPr>
-          <w:instrText xml:space="preserve"> PAGEREF _Toc289711433 \h </w:instrText>
+          <w:instrText xml:space="preserve"> PAGEREF _Toc289804999 \h </w:instrText>
         </w:r>
         <w:r>
           <w:rPr>
@@ -740,7 +740,7 @@
             <w:noProof/>
             <w:webHidden/>
           </w:rPr>
-          <w:t>3</w:t>
+          <w:t>4</w:t>
         </w:r>
         <w:r>
           <w:rPr>
@@ -763,7 +763,7 @@
           <w:lang w:eastAsia="es-AR"/>
         </w:rPr>
       </w:pPr>
-      <w:hyperlink w:anchor="_Toc289711434" w:history="1">
+      <w:hyperlink w:anchor="_Toc289805000" w:history="1">
         <w:r>
           <w:rPr>
             <w:rStyle w:val="Hyperlink"/>
@@ -790,7 +790,7 @@
             <w:noProof/>
             <w:webHidden/>
           </w:rPr>
-          <w:instrText xml:space="preserve"> PAGEREF _Toc289711434 \h </w:instrText>
+          <w:instrText xml:space="preserve"> PAGEREF _Toc289805000 \h </w:instrText>
         </w:r>
         <w:r>
           <w:rPr>
@@ -810,7 +810,7 @@
             <w:noProof/>
             <w:webHidden/>
           </w:rPr>
-          <w:t>3</w:t>
+          <w:t>4</w:t>
         </w:r>
         <w:r>
           <w:rPr>
@@ -833,7 +833,7 @@
           <w:lang w:eastAsia="es-AR"/>
         </w:rPr>
       </w:pPr>
-      <w:hyperlink w:anchor="_Toc289711435" w:history="1">
+      <w:hyperlink w:anchor="_Toc289805001" w:history="1">
         <w:r>
           <w:rPr>
             <w:rStyle w:val="Hyperlink"/>
@@ -860,7 +860,7 @@
             <w:noProof/>
             <w:webHidden/>
           </w:rPr>
-          <w:instrText xml:space="preserve"> PAGEREF _Toc289711435 \h </w:instrText>
+          <w:instrText xml:space="preserve"> PAGEREF _Toc289805001 \h </w:instrText>
         </w:r>
         <w:r>
           <w:rPr>
@@ -880,7 +880,7 @@
             <w:noProof/>
             <w:webHidden/>
           </w:rPr>
-          <w:t>4</w:t>
+          <w:t>5</w:t>
         </w:r>
         <w:r>
           <w:rPr>
@@ -903,7 +903,7 @@
           <w:lang w:eastAsia="es-AR"/>
         </w:rPr>
       </w:pPr>
-      <w:hyperlink w:anchor="_Toc289711436" w:history="1">
+      <w:hyperlink w:anchor="_Toc289805002" w:history="1">
         <w:r>
           <w:rPr>
             <w:rStyle w:val="Hyperlink"/>
@@ -930,7 +930,7 @@
             <w:noProof/>
             <w:webHidden/>
           </w:rPr>
-          <w:instrText xml:space="preserve"> PAGEREF _Toc289711436 \h </w:instrText>
+          <w:instrText xml:space="preserve"> PAGEREF _Toc289805002 \h </w:instrText>
         </w:r>
         <w:r>
           <w:rPr>
@@ -950,7 +950,7 @@
             <w:noProof/>
             <w:webHidden/>
           </w:rPr>
-          <w:t>5</w:t>
+          <w:t>6</w:t>
         </w:r>
         <w:r>
           <w:rPr>
@@ -973,7 +973,7 @@
           <w:lang w:eastAsia="es-AR"/>
         </w:rPr>
       </w:pPr>
-      <w:hyperlink w:anchor="_Toc289711437" w:history="1">
+      <w:hyperlink w:anchor="_Toc289805003" w:history="1">
         <w:r>
           <w:rPr>
             <w:rStyle w:val="Hyperlink"/>
@@ -1000,7 +1000,7 @@
             <w:noProof/>
             <w:webHidden/>
           </w:rPr>
-          <w:instrText xml:space="preserve"> PAGEREF _Toc289711437 \h </w:instrText>
+          <w:instrText xml:space="preserve"> PAGEREF _Toc289805003 \h </w:instrText>
         </w:r>
         <w:r>
           <w:rPr>
@@ -1020,7 +1020,7 @@
             <w:noProof/>
             <w:webHidden/>
           </w:rPr>
-          <w:t>5</w:t>
+          <w:t>6</w:t>
         </w:r>
         <w:r>
           <w:rPr>
@@ -1043,7 +1043,7 @@
           <w:lang w:eastAsia="es-AR"/>
         </w:rPr>
       </w:pPr>
-      <w:hyperlink w:anchor="_Toc289711438" w:history="1">
+      <w:hyperlink w:anchor="_Toc289805004" w:history="1">
         <w:r>
           <w:rPr>
             <w:rStyle w:val="Hyperlink"/>
@@ -1070,7 +1070,7 @@
             <w:noProof/>
             <w:webHidden/>
           </w:rPr>
-          <w:instrText xml:space="preserve"> PAGEREF _Toc289711438 \h </w:instrText>
+          <w:instrText xml:space="preserve"> PAGEREF _Toc289805004 \h </w:instrText>
         </w:r>
         <w:r>
           <w:rPr>
@@ -1090,7 +1090,7 @@
             <w:noProof/>
             <w:webHidden/>
           </w:rPr>
-          <w:t>5</w:t>
+          <w:t>6</w:t>
         </w:r>
         <w:r>
           <w:rPr>
@@ -1113,7 +1113,7 @@
           <w:lang w:eastAsia="es-AR"/>
         </w:rPr>
       </w:pPr>
-      <w:hyperlink w:anchor="_Toc289711439" w:history="1">
+      <w:hyperlink w:anchor="_Toc289805005" w:history="1">
         <w:r>
           <w:rPr>
             <w:rStyle w:val="Hyperlink"/>
@@ -1140,7 +1140,7 @@
             <w:noProof/>
             <w:webHidden/>
           </w:rPr>
-          <w:instrText xml:space="preserve"> PAGEREF _Toc289711439 \h </w:instrText>
+          <w:instrText xml:space="preserve"> PAGEREF _Toc289805005 \h </w:instrText>
         </w:r>
         <w:r>
           <w:rPr>
@@ -1160,7 +1160,7 @@
             <w:noProof/>
             <w:webHidden/>
           </w:rPr>
-          <w:t>6</w:t>
+          <w:t>7</w:t>
         </w:r>
         <w:r>
           <w:rPr>
@@ -1183,7 +1183,7 @@
           <w:lang w:eastAsia="es-AR"/>
         </w:rPr>
       </w:pPr>
-      <w:hyperlink w:anchor="_Toc289711440" w:history="1">
+      <w:hyperlink w:anchor="_Toc289805006" w:history="1">
         <w:r>
           <w:rPr>
             <w:rStyle w:val="Hyperlink"/>
@@ -1210,7 +1210,7 @@
             <w:noProof/>
             <w:webHidden/>
           </w:rPr>
-          <w:instrText xml:space="preserve"> PAGEREF _Toc289711440 \h </w:instrText>
+          <w:instrText xml:space="preserve"> PAGEREF _Toc289805006 \h </w:instrText>
         </w:r>
         <w:r>
           <w:rPr>
@@ -1230,7 +1230,7 @@
             <w:noProof/>
             <w:webHidden/>
           </w:rPr>
-          <w:t>6</w:t>
+          <w:t>7</w:t>
         </w:r>
         <w:r>
           <w:rPr>
@@ -1253,7 +1253,7 @@
           <w:lang w:eastAsia="es-AR"/>
         </w:rPr>
       </w:pPr>
-      <w:hyperlink w:anchor="_Toc289711441" w:history="1">
+      <w:hyperlink w:anchor="_Toc289805007" w:history="1">
         <w:r>
           <w:rPr>
             <w:rStyle w:val="Hyperlink"/>
@@ -1280,7 +1280,7 @@
             <w:noProof/>
             <w:webHidden/>
           </w:rPr>
-          <w:instrText xml:space="preserve"> PAGEREF _Toc289711441 \h </w:instrText>
+          <w:instrText xml:space="preserve"> PAGEREF _Toc289805007 \h </w:instrText>
         </w:r>
         <w:r>
           <w:rPr>
@@ -1300,7 +1300,7 @@
             <w:noProof/>
             <w:webHidden/>
           </w:rPr>
-          <w:t>7</w:t>
+          <w:t>8</w:t>
         </w:r>
         <w:r>
           <w:rPr>
@@ -1323,7 +1323,7 @@
           <w:lang w:eastAsia="es-AR"/>
         </w:rPr>
       </w:pPr>
-      <w:hyperlink w:anchor="_Toc289711442" w:history="1">
+      <w:hyperlink w:anchor="_Toc289805008" w:history="1">
         <w:r>
           <w:rPr>
             <w:rStyle w:val="Hyperlink"/>
@@ -1351,7 +1351,7 @@
             <w:noProof/>
             <w:webHidden/>
           </w:rPr>
-          <w:instrText xml:space="preserve"> PAGEREF _Toc289711442 \h </w:instrText>
+          <w:instrText xml:space="preserve"> PAGEREF _Toc289805008 \h </w:instrText>
         </w:r>
         <w:r>
           <w:rPr>
@@ -1371,7 +1371,7 @@
             <w:noProof/>
             <w:webHidden/>
           </w:rPr>
-          <w:t>8</w:t>
+          <w:t>9</w:t>
         </w:r>
         <w:r>
           <w:rPr>
@@ -1394,7 +1394,7 @@
           <w:lang w:eastAsia="es-AR"/>
         </w:rPr>
       </w:pPr>
-      <w:hyperlink w:anchor="_Toc289711443" w:history="1">
+      <w:hyperlink w:anchor="_Toc289805009" w:history="1">
         <w:r>
           <w:rPr>
             <w:rStyle w:val="Hyperlink"/>
@@ -1421,7 +1421,7 @@
             <w:noProof/>
             <w:webHidden/>
           </w:rPr>
-          <w:instrText xml:space="preserve"> PAGEREF _Toc289711443 \h </w:instrText>
+          <w:instrText xml:space="preserve"> PAGEREF _Toc289805009 \h </w:instrText>
         </w:r>
         <w:r>
           <w:rPr>
@@ -1441,7 +1441,7 @@
             <w:noProof/>
             <w:webHidden/>
           </w:rPr>
-          <w:t>8</w:t>
+          <w:t>9</w:t>
         </w:r>
         <w:r>
           <w:rPr>
@@ -1464,7 +1464,7 @@
           <w:lang w:eastAsia="es-AR"/>
         </w:rPr>
       </w:pPr>
-      <w:hyperlink w:anchor="_Toc289711444" w:history="1">
+      <w:hyperlink w:anchor="_Toc289805010" w:history="1">
         <w:r>
           <w:rPr>
             <w:rStyle w:val="Hyperlink"/>
@@ -1491,7 +1491,7 @@
             <w:noProof/>
             <w:webHidden/>
           </w:rPr>
-          <w:instrText xml:space="preserve"> PAGEREF _Toc289711444 \h </w:instrText>
+          <w:instrText xml:space="preserve"> PAGEREF _Toc289805010 \h </w:instrText>
         </w:r>
         <w:r>
           <w:rPr>
@@ -1511,7 +1511,7 @@
             <w:noProof/>
             <w:webHidden/>
           </w:rPr>
-          <w:t>8</w:t>
+          <w:t>9</w:t>
         </w:r>
         <w:r>
           <w:rPr>
@@ -1534,7 +1534,7 @@
           <w:lang w:eastAsia="es-AR"/>
         </w:rPr>
       </w:pPr>
-      <w:hyperlink w:anchor="_Toc289711445" w:history="1">
+      <w:hyperlink w:anchor="_Toc289805011" w:history="1">
         <w:r>
           <w:rPr>
             <w:rStyle w:val="Hyperlink"/>
@@ -1561,7 +1561,7 @@
             <w:noProof/>
             <w:webHidden/>
           </w:rPr>
-          <w:instrText xml:space="preserve"> PAGEREF _Toc289711445 \h </w:instrText>
+          <w:instrText xml:space="preserve"> PAGEREF _Toc289805011 \h </w:instrText>
         </w:r>
         <w:r>
           <w:rPr>
@@ -1581,7 +1581,7 @@
             <w:noProof/>
             <w:webHidden/>
           </w:rPr>
-          <w:t>8</w:t>
+          <w:t>9</w:t>
         </w:r>
         <w:r>
           <w:rPr>
@@ -1604,7 +1604,7 @@
           <w:lang w:eastAsia="es-AR"/>
         </w:rPr>
       </w:pPr>
-      <w:hyperlink w:anchor="_Toc289711446" w:history="1">
+      <w:hyperlink w:anchor="_Toc289805012" w:history="1">
         <w:r>
           <w:rPr>
             <w:rStyle w:val="Hyperlink"/>
@@ -1631,7 +1631,7 @@
             <w:noProof/>
             <w:webHidden/>
           </w:rPr>
-          <w:instrText xml:space="preserve"> PAGEREF _Toc289711446 \h </w:instrText>
+          <w:instrText xml:space="preserve"> PAGEREF _Toc289805012 \h </w:instrText>
         </w:r>
         <w:r>
           <w:rPr>
@@ -1651,7 +1651,7 @@
             <w:noProof/>
             <w:webHidden/>
           </w:rPr>
-          <w:t>9</w:t>
+          <w:t>10</w:t>
         </w:r>
         <w:r>
           <w:rPr>
@@ -1674,7 +1674,7 @@
           <w:lang w:eastAsia="es-AR"/>
         </w:rPr>
       </w:pPr>
-      <w:hyperlink w:anchor="_Toc289711447" w:history="1">
+      <w:hyperlink w:anchor="_Toc289805013" w:history="1">
         <w:r>
           <w:rPr>
             <w:rStyle w:val="Hyperlink"/>
@@ -1701,7 +1701,7 @@
             <w:noProof/>
             <w:webHidden/>
           </w:rPr>
-          <w:instrText xml:space="preserve"> PAGEREF _Toc289711447 \h </w:instrText>
+          <w:instrText xml:space="preserve"> PAGEREF _Toc289805013 \h </w:instrText>
         </w:r>
         <w:r>
           <w:rPr>
@@ -1721,7 +1721,7 @@
             <w:noProof/>
             <w:webHidden/>
           </w:rPr>
-          <w:t>9</w:t>
+          <w:t>10</w:t>
         </w:r>
         <w:r>
           <w:rPr>
@@ -1744,7 +1744,7 @@
           <w:lang w:eastAsia="es-AR"/>
         </w:rPr>
       </w:pPr>
-      <w:hyperlink w:anchor="_Toc289711448" w:history="1">
+      <w:hyperlink w:anchor="_Toc289805014" w:history="1">
         <w:r>
           <w:rPr>
             <w:rStyle w:val="Hyperlink"/>
@@ -1771,7 +1771,7 @@
             <w:noProof/>
             <w:webHidden/>
           </w:rPr>
-          <w:instrText xml:space="preserve"> PAGEREF _Toc289711448 \h </w:instrText>
+          <w:instrText xml:space="preserve"> PAGEREF _Toc289805014 \h </w:instrText>
         </w:r>
         <w:r>
           <w:rPr>
@@ -1791,7 +1791,7 @@
             <w:noProof/>
             <w:webHidden/>
           </w:rPr>
-          <w:t>9</w:t>
+          <w:t>10</w:t>
         </w:r>
         <w:r>
           <w:rPr>
@@ -1814,7 +1814,7 @@
           <w:lang w:eastAsia="es-AR"/>
         </w:rPr>
       </w:pPr>
-      <w:hyperlink w:anchor="_Toc289711449" w:history="1">
+      <w:hyperlink w:anchor="_Toc289805015" w:history="1">
         <w:r>
           <w:rPr>
             <w:rStyle w:val="Hyperlink"/>
@@ -1841,7 +1841,7 @@
             <w:noProof/>
             <w:webHidden/>
           </w:rPr>
-          <w:instrText xml:space="preserve"> PAGEREF _Toc289711449 \h </w:instrText>
+          <w:instrText xml:space="preserve"> PAGEREF _Toc289805015 \h </w:instrText>
         </w:r>
         <w:r>
           <w:rPr>
@@ -1861,7 +1861,7 @@
             <w:noProof/>
             <w:webHidden/>
           </w:rPr>
-          <w:t>9</w:t>
+          <w:t>10</w:t>
         </w:r>
         <w:r>
           <w:rPr>
@@ -1884,7 +1884,7 @@
           <w:lang w:eastAsia="es-AR"/>
         </w:rPr>
       </w:pPr>
-      <w:hyperlink w:anchor="_Toc289711450" w:history="1">
+      <w:hyperlink w:anchor="_Toc289805016" w:history="1">
         <w:r>
           <w:rPr>
             <w:rStyle w:val="Hyperlink"/>
@@ -1911,7 +1911,7 @@
             <w:noProof/>
             <w:webHidden/>
           </w:rPr>
-          <w:instrText xml:space="preserve"> PAGEREF _Toc289711450 \h </w:instrText>
+          <w:instrText xml:space="preserve"> PAGEREF _Toc289805016 \h </w:instrText>
         </w:r>
         <w:r>
           <w:rPr>
@@ -1931,7 +1931,7 @@
             <w:noProof/>
             <w:webHidden/>
           </w:rPr>
-          <w:t>9</w:t>
+          <w:t>10</w:t>
         </w:r>
         <w:r>
           <w:rPr>
@@ -1954,7 +1954,7 @@
           <w:lang w:eastAsia="es-AR"/>
         </w:rPr>
       </w:pPr>
-      <w:hyperlink w:anchor="_Toc289711451" w:history="1">
+      <w:hyperlink w:anchor="_Toc289805017" w:history="1">
         <w:r>
           <w:rPr>
             <w:rStyle w:val="Hyperlink"/>
@@ -1981,7 +1981,7 @@
             <w:noProof/>
             <w:webHidden/>
           </w:rPr>
-          <w:instrText xml:space="preserve"> PAGEREF _Toc289711451 \h </w:instrText>
+          <w:instrText xml:space="preserve"> PAGEREF _Toc289805017 \h </w:instrText>
         </w:r>
         <w:r>
           <w:rPr>
@@ -2001,7 +2001,7 @@
             <w:noProof/>
             <w:webHidden/>
           </w:rPr>
-          <w:t>10</w:t>
+          <w:t>11</w:t>
         </w:r>
         <w:r>
           <w:rPr>
@@ -2024,7 +2024,7 @@
           <w:lang w:eastAsia="es-AR"/>
         </w:rPr>
       </w:pPr>
-      <w:hyperlink w:anchor="_Toc289711452" w:history="1">
+      <w:hyperlink w:anchor="_Toc289805018" w:history="1">
         <w:r>
           <w:rPr>
             <w:rStyle w:val="Hyperlink"/>
@@ -2051,7 +2051,7 @@
             <w:noProof/>
             <w:webHidden/>
           </w:rPr>
-          <w:instrText xml:space="preserve"> PAGEREF _Toc289711452 \h </w:instrText>
+          <w:instrText xml:space="preserve"> PAGEREF _Toc289805018 \h </w:instrText>
         </w:r>
         <w:r>
           <w:rPr>
@@ -2071,7 +2071,7 @@
             <w:noProof/>
             <w:webHidden/>
           </w:rPr>
-          <w:t>10</w:t>
+          <w:t>11</w:t>
         </w:r>
         <w:r>
           <w:rPr>
@@ -2094,7 +2094,7 @@
           <w:lang w:eastAsia="es-AR"/>
         </w:rPr>
       </w:pPr>
-      <w:hyperlink w:anchor="_Toc289711453" w:history="1">
+      <w:hyperlink w:anchor="_Toc289805019" w:history="1">
         <w:r>
           <w:rPr>
             <w:rStyle w:val="Hyperlink"/>
@@ -2122,7 +2122,7 @@
             <w:noProof/>
             <w:webHidden/>
           </w:rPr>
-          <w:instrText xml:space="preserve"> PAGEREF _Toc289711453 \h </w:instrText>
+          <w:instrText xml:space="preserve"> PAGEREF _Toc289805019 \h </w:instrText>
         </w:r>
         <w:r>
           <w:rPr>
@@ -2142,7 +2142,7 @@
             <w:noProof/>
             <w:webHidden/>
           </w:rPr>
-          <w:t>11</w:t>
+          <w:t>12</w:t>
         </w:r>
         <w:r>
           <w:rPr>
@@ -2165,7 +2165,7 @@
           <w:lang w:eastAsia="es-AR"/>
         </w:rPr>
       </w:pPr>
-      <w:hyperlink w:anchor="_Toc289711454" w:history="1">
+      <w:hyperlink w:anchor="_Toc289805020" w:history="1">
         <w:r>
           <w:rPr>
             <w:rStyle w:val="Hyperlink"/>
@@ -2192,7 +2192,7 @@
             <w:noProof/>
             <w:webHidden/>
           </w:rPr>
-          <w:instrText xml:space="preserve"> PAGEREF _Toc289711454 \h </w:instrText>
+          <w:instrText xml:space="preserve"> PAGEREF _Toc289805020 \h </w:instrText>
         </w:r>
         <w:r>
           <w:rPr>
@@ -2212,7 +2212,7 @@
             <w:noProof/>
             <w:webHidden/>
           </w:rPr>
-          <w:t>11</w:t>
+          <w:t>12</w:t>
         </w:r>
         <w:r>
           <w:rPr>
@@ -2235,7 +2235,7 @@
           <w:lang w:eastAsia="es-AR"/>
         </w:rPr>
       </w:pPr>
-      <w:hyperlink w:anchor="_Toc289711455" w:history="1">
+      <w:hyperlink w:anchor="_Toc289805021" w:history="1">
         <w:r>
           <w:rPr>
             <w:rStyle w:val="Hyperlink"/>
@@ -2262,7 +2262,7 @@
             <w:noProof/>
             <w:webHidden/>
           </w:rPr>
-          <w:instrText xml:space="preserve"> PAGEREF _Toc289711455 \h </w:instrText>
+          <w:instrText xml:space="preserve"> PAGEREF _Toc289805021 \h </w:instrText>
         </w:r>
         <w:r>
           <w:rPr>
@@ -2282,7 +2282,7 @@
             <w:noProof/>
             <w:webHidden/>
           </w:rPr>
-          <w:t>11</w:t>
+          <w:t>12</w:t>
         </w:r>
         <w:r>
           <w:rPr>
@@ -2305,7 +2305,7 @@
           <w:lang w:eastAsia="es-AR"/>
         </w:rPr>
       </w:pPr>
-      <w:hyperlink w:anchor="_Toc289711456" w:history="1">
+      <w:hyperlink w:anchor="_Toc289805022" w:history="1">
         <w:r>
           <w:rPr>
             <w:rStyle w:val="Hyperlink"/>
@@ -2332,7 +2332,7 @@
             <w:noProof/>
             <w:webHidden/>
           </w:rPr>
-          <w:instrText xml:space="preserve"> PAGEREF _Toc289711456 \h </w:instrText>
+          <w:instrText xml:space="preserve"> PAGEREF _Toc289805022 \h </w:instrText>
         </w:r>
         <w:r>
           <w:rPr>
@@ -2352,7 +2352,7 @@
             <w:noProof/>
             <w:webHidden/>
           </w:rPr>
-          <w:t>11</w:t>
+          <w:t>12</w:t>
         </w:r>
         <w:r>
           <w:rPr>
@@ -2375,7 +2375,7 @@
           <w:lang w:eastAsia="es-AR"/>
         </w:rPr>
       </w:pPr>
-      <w:hyperlink w:anchor="_Toc289711457" w:history="1">
+      <w:hyperlink w:anchor="_Toc289805023" w:history="1">
         <w:r>
           <w:rPr>
             <w:rStyle w:val="Hyperlink"/>
@@ -2402,7 +2402,7 @@
             <w:noProof/>
             <w:webHidden/>
           </w:rPr>
-          <w:instrText xml:space="preserve"> PAGEREF _Toc289711457 \h </w:instrText>
+          <w:instrText xml:space="preserve"> PAGEREF _Toc289805023 \h </w:instrText>
         </w:r>
         <w:r>
           <w:rPr>
@@ -2422,7 +2422,7 @@
             <w:noProof/>
             <w:webHidden/>
           </w:rPr>
-          <w:t>11</w:t>
+          <w:t>12</w:t>
         </w:r>
         <w:r>
           <w:rPr>
@@ -2445,14 +2445,13 @@
           <w:lang w:eastAsia="es-AR"/>
         </w:rPr>
       </w:pPr>
-      <w:hyperlink w:anchor="_Toc289711458" w:history="1">
+      <w:hyperlink w:anchor="_Toc289805024" w:history="1">
         <w:r>
           <w:rPr>
             <w:rStyle w:val="Hyperlink"/>
             <w:noProof/>
-            <w:lang w:eastAsia="es-AR"/>
-          </w:rPr>
-          <w:t>Apéndice E: Apartado técnico y limitaciones</w:t>
+          </w:rPr>
+          <w:t>Apéndice E: La Computadora en su Auto</w:t>
         </w:r>
         <w:r>
           <w:rPr>
@@ -2473,7 +2472,7 @@
             <w:noProof/>
             <w:webHidden/>
           </w:rPr>
-          <w:instrText xml:space="preserve"> PAGEREF _Toc289711458 \h </w:instrText>
+          <w:instrText xml:space="preserve"> PAGEREF _Toc289805024 \h </w:instrText>
         </w:r>
         <w:r>
           <w:rPr>
@@ -2493,7 +2492,357 @@
             <w:noProof/>
             <w:webHidden/>
           </w:rPr>
-          <w:t>12</w:t>
+          <w:t>13</w:t>
+        </w:r>
+        <w:r>
+          <w:rPr>
+            <w:noProof/>
+            <w:webHidden/>
+          </w:rPr>
+          <w:fldChar w:fldCharType="end"/>
+        </w:r>
+      </w:hyperlink>
+    </w:p>
+    <w:p>
+      <w:pPr>
+        <w:pStyle w:val="TOC2"/>
+        <w:tabs>
+          <w:tab w:val="right" w:leader="dot" w:pos="8828"/>
+        </w:tabs>
+        <w:rPr>
+          <w:rFonts w:eastAsiaTheme="minorEastAsia"/>
+          <w:noProof/>
+          <w:lang w:eastAsia="es-AR"/>
+        </w:rPr>
+      </w:pPr>
+      <w:hyperlink w:anchor="_Toc289805025" w:history="1">
+        <w:r>
+          <w:rPr>
+            <w:rStyle w:val="Hyperlink"/>
+            <w:noProof/>
+          </w:rPr>
+          <w:t>El Cerebro del Auto</w:t>
+        </w:r>
+        <w:r>
+          <w:rPr>
+            <w:noProof/>
+            <w:webHidden/>
+          </w:rPr>
+          <w:tab/>
+        </w:r>
+        <w:r>
+          <w:rPr>
+            <w:noProof/>
+            <w:webHidden/>
+          </w:rPr>
+          <w:fldChar w:fldCharType="begin"/>
+        </w:r>
+        <w:r>
+          <w:rPr>
+            <w:noProof/>
+            <w:webHidden/>
+          </w:rPr>
+          <w:instrText xml:space="preserve"> PAGEREF _Toc289805025 \h </w:instrText>
+        </w:r>
+        <w:r>
+          <w:rPr>
+            <w:noProof/>
+            <w:webHidden/>
+          </w:rPr>
+        </w:r>
+        <w:r>
+          <w:rPr>
+            <w:noProof/>
+            <w:webHidden/>
+          </w:rPr>
+          <w:fldChar w:fldCharType="separate"/>
+        </w:r>
+        <w:r>
+          <w:rPr>
+            <w:noProof/>
+            <w:webHidden/>
+          </w:rPr>
+          <w:t>13</w:t>
+        </w:r>
+        <w:r>
+          <w:rPr>
+            <w:noProof/>
+            <w:webHidden/>
+          </w:rPr>
+          <w:fldChar w:fldCharType="end"/>
+        </w:r>
+      </w:hyperlink>
+    </w:p>
+    <w:p>
+      <w:pPr>
+        <w:pStyle w:val="TOC2"/>
+        <w:tabs>
+          <w:tab w:val="right" w:leader="dot" w:pos="8828"/>
+        </w:tabs>
+        <w:rPr>
+          <w:rFonts w:eastAsiaTheme="minorEastAsia"/>
+          <w:noProof/>
+          <w:lang w:eastAsia="es-AR"/>
+        </w:rPr>
+      </w:pPr>
+      <w:hyperlink w:anchor="_Toc289805026" w:history="1">
+        <w:r>
+          <w:rPr>
+            <w:rStyle w:val="Hyperlink"/>
+            <w:noProof/>
+          </w:rPr>
+          <w:t>OBD – Diagnóstico a Bordo (On Board Diagnostics)</w:t>
+        </w:r>
+        <w:r>
+          <w:rPr>
+            <w:noProof/>
+            <w:webHidden/>
+          </w:rPr>
+          <w:tab/>
+        </w:r>
+        <w:r>
+          <w:rPr>
+            <w:noProof/>
+            <w:webHidden/>
+          </w:rPr>
+          <w:fldChar w:fldCharType="begin"/>
+        </w:r>
+        <w:r>
+          <w:rPr>
+            <w:noProof/>
+            <w:webHidden/>
+          </w:rPr>
+          <w:instrText xml:space="preserve"> PAGEREF _Toc289805026 \h </w:instrText>
+        </w:r>
+        <w:r>
+          <w:rPr>
+            <w:noProof/>
+            <w:webHidden/>
+          </w:rPr>
+        </w:r>
+        <w:r>
+          <w:rPr>
+            <w:noProof/>
+            <w:webHidden/>
+          </w:rPr>
+          <w:fldChar w:fldCharType="separate"/>
+        </w:r>
+        <w:r>
+          <w:rPr>
+            <w:noProof/>
+            <w:webHidden/>
+          </w:rPr>
+          <w:t>13</w:t>
+        </w:r>
+        <w:r>
+          <w:rPr>
+            <w:noProof/>
+            <w:webHidden/>
+          </w:rPr>
+          <w:fldChar w:fldCharType="end"/>
+        </w:r>
+      </w:hyperlink>
+    </w:p>
+    <w:p>
+      <w:pPr>
+        <w:pStyle w:val="TOC2"/>
+        <w:tabs>
+          <w:tab w:val="right" w:leader="dot" w:pos="8828"/>
+        </w:tabs>
+        <w:rPr>
+          <w:rFonts w:eastAsiaTheme="minorEastAsia"/>
+          <w:noProof/>
+          <w:lang w:eastAsia="es-AR"/>
+        </w:rPr>
+      </w:pPr>
+      <w:hyperlink w:anchor="_Toc289805027" w:history="1">
+        <w:r>
+          <w:rPr>
+            <w:rStyle w:val="Hyperlink"/>
+            <w:noProof/>
+          </w:rPr>
+          <w:t>Registros de Datos en OBD-II</w:t>
+        </w:r>
+        <w:r>
+          <w:rPr>
+            <w:noProof/>
+            <w:webHidden/>
+          </w:rPr>
+          <w:tab/>
+        </w:r>
+        <w:r>
+          <w:rPr>
+            <w:noProof/>
+            <w:webHidden/>
+          </w:rPr>
+          <w:fldChar w:fldCharType="begin"/>
+        </w:r>
+        <w:r>
+          <w:rPr>
+            <w:noProof/>
+            <w:webHidden/>
+          </w:rPr>
+          <w:instrText xml:space="preserve"> PAGEREF _Toc289805027 \h </w:instrText>
+        </w:r>
+        <w:r>
+          <w:rPr>
+            <w:noProof/>
+            <w:webHidden/>
+          </w:rPr>
+        </w:r>
+        <w:r>
+          <w:rPr>
+            <w:noProof/>
+            <w:webHidden/>
+          </w:rPr>
+          <w:fldChar w:fldCharType="separate"/>
+        </w:r>
+        <w:r>
+          <w:rPr>
+            <w:noProof/>
+            <w:webHidden/>
+          </w:rPr>
+          <w:t>13</w:t>
+        </w:r>
+        <w:r>
+          <w:rPr>
+            <w:noProof/>
+            <w:webHidden/>
+          </w:rPr>
+          <w:fldChar w:fldCharType="end"/>
+        </w:r>
+      </w:hyperlink>
+    </w:p>
+    <w:p>
+      <w:pPr>
+        <w:pStyle w:val="TOC2"/>
+        <w:tabs>
+          <w:tab w:val="right" w:leader="dot" w:pos="8828"/>
+        </w:tabs>
+        <w:rPr>
+          <w:rFonts w:eastAsiaTheme="minorEastAsia"/>
+          <w:noProof/>
+          <w:lang w:eastAsia="es-AR"/>
+        </w:rPr>
+      </w:pPr>
+      <w:hyperlink w:anchor="_Toc289805028" w:history="1">
+        <w:r>
+          <w:rPr>
+            <w:rStyle w:val="Hyperlink"/>
+            <w:noProof/>
+          </w:rPr>
+          <w:t>¿Cómo espiar la Computadora de su Auto?</w:t>
+        </w:r>
+        <w:r>
+          <w:rPr>
+            <w:noProof/>
+            <w:webHidden/>
+          </w:rPr>
+          <w:tab/>
+        </w:r>
+        <w:r>
+          <w:rPr>
+            <w:noProof/>
+            <w:webHidden/>
+          </w:rPr>
+          <w:fldChar w:fldCharType="begin"/>
+        </w:r>
+        <w:r>
+          <w:rPr>
+            <w:noProof/>
+            <w:webHidden/>
+          </w:rPr>
+          <w:instrText xml:space="preserve"> PAGEREF _Toc289805028 \h </w:instrText>
+        </w:r>
+        <w:r>
+          <w:rPr>
+            <w:noProof/>
+            <w:webHidden/>
+          </w:rPr>
+        </w:r>
+        <w:r>
+          <w:rPr>
+            <w:noProof/>
+            <w:webHidden/>
+          </w:rPr>
+          <w:fldChar w:fldCharType="separate"/>
+        </w:r>
+        <w:r>
+          <w:rPr>
+            <w:noProof/>
+            <w:webHidden/>
+          </w:rPr>
+          <w:t>14</w:t>
+        </w:r>
+        <w:r>
+          <w:rPr>
+            <w:noProof/>
+            <w:webHidden/>
+          </w:rPr>
+          <w:fldChar w:fldCharType="end"/>
+        </w:r>
+      </w:hyperlink>
+    </w:p>
+    <w:p>
+      <w:pPr>
+        <w:pStyle w:val="TOC3"/>
+        <w:tabs>
+          <w:tab w:val="right" w:leader="dot" w:pos="8828"/>
+        </w:tabs>
+        <w:rPr>
+          <w:rFonts w:eastAsiaTheme="minorEastAsia"/>
+          <w:noProof/>
+          <w:lang w:eastAsia="es-AR"/>
+        </w:rPr>
+      </w:pPr>
+      <w:hyperlink w:anchor="_Toc289805029" w:history="1">
+        <w:r>
+          <w:rPr>
+            <w:rStyle w:val="Hyperlink"/>
+            <w:noProof/>
+          </w:rPr>
+          <w:t>Instrucciones</w:t>
+        </w:r>
+        <w:r>
+          <w:rPr>
+            <w:noProof/>
+            <w:webHidden/>
+          </w:rPr>
+          <w:tab/>
+        </w:r>
+        <w:r>
+          <w:rPr>
+            <w:noProof/>
+            <w:webHidden/>
+          </w:rPr>
+          <w:fldChar w:fldCharType="begin"/>
+        </w:r>
+        <w:r>
+          <w:rPr>
+            <w:noProof/>
+            <w:webHidden/>
+          </w:rPr>
+          <w:instrText xml:space="preserve"> PAGEREF _Toc289805029 \h </w:instrText>
+        </w:r>
+        <w:r>
+          <w:rPr>
+            <w:noProof/>
+            <w:webHidden/>
+          </w:rPr>
+        </w:r>
+        <w:r>
+          <w:rPr>
+            <w:noProof/>
+            <w:webHidden/>
+          </w:rPr>
+          <w:fldChar w:fldCharType="separate"/>
+        </w:r>
+        <w:r>
+          <w:rPr>
+            <w:noProof/>
+            <w:webHidden/>
+          </w:rPr>
+          <w:t>14</w:t>
         </w:r>
         <w:r>
           <w:rPr>
@@ -2516,21 +2865,14 @@
           <w:lang w:eastAsia="es-AR"/>
         </w:rPr>
       </w:pPr>
-      <w:hyperlink w:anchor="_Toc289711459" w:history="1">
+      <w:hyperlink w:anchor="_Toc289805030" w:history="1">
         <w:r>
           <w:rPr>
             <w:rStyle w:val="Hyperlink"/>
             <w:noProof/>
             <w:lang w:eastAsia="es-AR"/>
           </w:rPr>
-          <w:t xml:space="preserve">Apéndice F: </w:t>
-        </w:r>
-        <w:r>
-          <w:rPr>
-            <w:rStyle w:val="Hyperlink"/>
-            <w:noProof/>
-          </w:rPr>
-          <w:t>Ley de Protección de Datos Personales N°25326</w:t>
+          <w:t>Apéndice F: Apartado técnico y limitaciones</w:t>
         </w:r>
         <w:r>
           <w:rPr>
@@ -2551,7 +2893,7 @@
             <w:noProof/>
             <w:webHidden/>
           </w:rPr>
-          <w:instrText xml:space="preserve"> PAGEREF _Toc289711459 \h </w:instrText>
+          <w:instrText xml:space="preserve"> PAGEREF _Toc289805030 \h </w:instrText>
         </w:r>
         <w:r>
           <w:rPr>
@@ -2571,7 +2913,7 @@
             <w:noProof/>
             <w:webHidden/>
           </w:rPr>
-          <w:t>13</w:t>
+          <w:t>15</w:t>
         </w:r>
         <w:r>
           <w:rPr>
@@ -2594,13 +2936,91 @@
           <w:lang w:eastAsia="es-AR"/>
         </w:rPr>
       </w:pPr>
-      <w:hyperlink w:anchor="_Toc289711460" w:history="1">
+      <w:hyperlink w:anchor="_Toc289805031" w:history="1">
         <w:r>
           <w:rPr>
             <w:rStyle w:val="Hyperlink"/>
             <w:noProof/>
             <w:lang w:eastAsia="es-AR"/>
           </w:rPr>
+          <w:t xml:space="preserve">Apéndice G: </w:t>
+        </w:r>
+        <w:r>
+          <w:rPr>
+            <w:rStyle w:val="Hyperlink"/>
+            <w:noProof/>
+          </w:rPr>
+          <w:t>Ley de Protección de Datos Personales N°25326</w:t>
+        </w:r>
+        <w:r>
+          <w:rPr>
+            <w:noProof/>
+            <w:webHidden/>
+          </w:rPr>
+          <w:tab/>
+        </w:r>
+        <w:r>
+          <w:rPr>
+            <w:noProof/>
+            <w:webHidden/>
+          </w:rPr>
+          <w:fldChar w:fldCharType="begin"/>
+        </w:r>
+        <w:r>
+          <w:rPr>
+            <w:noProof/>
+            <w:webHidden/>
+          </w:rPr>
+          <w:instrText xml:space="preserve"> PAGEREF _Toc289805031 \h </w:instrText>
+        </w:r>
+        <w:r>
+          <w:rPr>
+            <w:noProof/>
+            <w:webHidden/>
+          </w:rPr>
+        </w:r>
+        <w:r>
+          <w:rPr>
+            <w:noProof/>
+            <w:webHidden/>
+          </w:rPr>
+          <w:fldChar w:fldCharType="separate"/>
+        </w:r>
+        <w:r>
+          <w:rPr>
+            <w:noProof/>
+            <w:webHidden/>
+          </w:rPr>
+          <w:t>16</w:t>
+        </w:r>
+        <w:r>
+          <w:rPr>
+            <w:noProof/>
+            <w:webHidden/>
+          </w:rPr>
+          <w:fldChar w:fldCharType="end"/>
+        </w:r>
+      </w:hyperlink>
+    </w:p>
+    <w:p>
+      <w:pPr>
+        <w:pStyle w:val="TOC1"/>
+        <w:tabs>
+          <w:tab w:val="right" w:leader="dot" w:pos="8828"/>
+        </w:tabs>
+        <w:rPr>
+          <w:rFonts w:eastAsiaTheme="minorEastAsia"/>
+          <w:noProof/>
+          <w:lang w:eastAsia="es-AR"/>
+        </w:rPr>
+      </w:pPr>
+      <w:hyperlink w:anchor="_Toc289805032" w:history="1">
+        <w:r>
+          <w:rPr>
+            <w:rStyle w:val="Hyperlink"/>
+            <w:noProof/>
+            <w:lang w:eastAsia="es-AR"/>
+          </w:rPr>
           <w:t>Bibliografía</w:t>
         </w:r>
         <w:r>
@@ -2622,7 +3042,7 @@
             <w:noProof/>
             <w:webHidden/>
           </w:rPr>
-          <w:instrText xml:space="preserve"> PAGEREF _Toc289711460 \h </w:instrText>
+          <w:instrText xml:space="preserve"> PAGEREF _Toc289805032 \h </w:instrText>
         </w:r>
         <w:r>
           <w:rPr>
@@ -2642,7 +3062,7 @@
             <w:noProof/>
             <w:webHidden/>
           </w:rPr>
-          <w:t>14</w:t>
+          <w:t>17</w:t>
         </w:r>
         <w:r>
           <w:rPr>
@@ -2668,19 +3088,29 @@
     </w:p>
     <w:p>
       <w:pPr>
+        <w:rPr>
+          <w:rFonts w:asciiTheme="majorHAnsi" w:eastAsiaTheme="majorEastAsia" w:hAnsiTheme="majorHAnsi" w:cstheme="majorBidi"/>
+          <w:color w:val="17365D" w:themeColor="text2" w:themeShade="BF"/>
+          <w:spacing w:val="5"/>
+          <w:kern w:val="28"/>
+          <w:sz w:val="52"/>
+          <w:szCs w:val="52"/>
+        </w:rPr>
+      </w:pPr>
+      <w:r>
+        <w:br w:type="page"/>
+      </w:r>
+    </w:p>
+    <w:p>
+      <w:pPr>
         <w:pStyle w:val="Title"/>
       </w:pPr>
-      <w:proofErr w:type="spellStart"/>
       <w:r>
         <w:lastRenderedPageBreak/>
         <w:t>S</w:t>
       </w:r>
       <w:r>
-        <w:t>coring</w:t>
-      </w:r>
-      <w:proofErr w:type="spellEnd"/>
-      <w:r>
-        <w:t xml:space="preserve"> Vehicular Estadístico</w:t>
+        <w:t>coring Vehicular Estadístico</w:t>
       </w:r>
     </w:p>
     <w:p>
@@ -2688,7 +3118,7 @@
         <w:pStyle w:val="Heading1"/>
         <w:spacing w:after="120"/>
       </w:pPr>
-      <w:bookmarkStart w:id="0" w:name="_Toc289711433"/>
+      <w:bookmarkStart w:id="0" w:name="_Toc289804999"/>
       <w:r>
         <w:t>Introducción</w:t>
       </w:r>
@@ -2732,7 +3162,7 @@
         <w:pStyle w:val="Heading1"/>
         <w:spacing w:after="120"/>
       </w:pPr>
-      <w:bookmarkStart w:id="1" w:name="_Toc289711434"/>
+      <w:bookmarkStart w:id="1" w:name="_Toc289805000"/>
       <w:r>
         <w:t>Objetivo</w:t>
       </w:r>
@@ -2948,7 +3378,7 @@
       <w:pPr>
         <w:pStyle w:val="Heading1"/>
       </w:pPr>
-      <w:bookmarkStart w:id="2" w:name="_Toc289711435"/>
+      <w:bookmarkStart w:id="2" w:name="_Toc289805001"/>
       <w:r>
         <w:lastRenderedPageBreak/>
         <w:t>Alcance</w:t>
@@ -3095,7 +3525,7 @@
       <w:pPr>
         <w:pStyle w:val="Heading1"/>
       </w:pPr>
-      <w:bookmarkStart w:id="3" w:name="_Toc289711436"/>
+      <w:bookmarkStart w:id="3" w:name="_Toc289805002"/>
       <w:r>
         <w:lastRenderedPageBreak/>
         <w:t xml:space="preserve">Apéndice A: </w:t>
@@ -3124,7 +3554,7 @@
       <w:pPr>
         <w:pStyle w:val="Heading2"/>
       </w:pPr>
-      <w:bookmarkStart w:id="4" w:name="_Toc289711437"/>
+      <w:bookmarkStart w:id="4" w:name="_Toc289805003"/>
       <w:r>
         <w:t>Contratación de un seguro</w:t>
       </w:r>
@@ -3207,7 +3637,7 @@
       <w:pPr>
         <w:pStyle w:val="Heading2"/>
       </w:pPr>
-      <w:bookmarkStart w:id="5" w:name="_Toc289711438"/>
+      <w:bookmarkStart w:id="5" w:name="_Toc289805004"/>
       <w:r>
         <w:t>Variaciones y descuentos</w:t>
       </w:r>
@@ -3260,7 +3690,7 @@
       <w:pPr>
         <w:pStyle w:val="Heading2"/>
       </w:pPr>
-      <w:bookmarkStart w:id="6" w:name="_Toc289711439"/>
+      <w:bookmarkStart w:id="6" w:name="_Toc289805005"/>
       <w:r>
         <w:lastRenderedPageBreak/>
         <w:t>Vigencia de la póliza</w:t>
@@ -3314,7 +3744,7 @@
       </w:pPr>
       <w:bookmarkStart w:id="7" w:name="_Ref289109542"/>
       <w:bookmarkStart w:id="8" w:name="_Ref289109614"/>
-      <w:bookmarkStart w:id="9" w:name="_Toc289711440"/>
+      <w:bookmarkStart w:id="9" w:name="_Toc289805006"/>
       <w:r>
         <w:t>Parámetros</w:t>
       </w:r>
@@ -3660,7 +4090,7 @@
         <w:pStyle w:val="Heading1"/>
         <w:spacing w:after="120"/>
       </w:pPr>
-      <w:bookmarkStart w:id="10" w:name="_Toc289711441"/>
+      <w:bookmarkStart w:id="10" w:name="_Toc289805007"/>
       <w:r>
         <w:lastRenderedPageBreak/>
         <w:t>Apéndice B: Compañías aseguradoras en el extranjero</w:t>
@@ -3980,7 +4410,7 @@
           <w:lang w:eastAsia="es-AR"/>
         </w:rPr>
       </w:pPr>
-      <w:bookmarkStart w:id="11" w:name="_Toc289711442"/>
+      <w:bookmarkStart w:id="11" w:name="_Toc289805008"/>
       <w:r>
         <w:rPr>
           <w:lang w:eastAsia="es-AR"/>
@@ -3994,7 +4424,7 @@
       <w:pPr>
         <w:pStyle w:val="Heading2"/>
       </w:pPr>
-      <w:bookmarkStart w:id="12" w:name="_Toc289711443"/>
+      <w:bookmarkStart w:id="12" w:name="_Toc289805009"/>
       <w:r>
         <w:t>¿Qué es GPS?</w:t>
       </w:r>
@@ -4006,23 +4436,7 @@
         <w:ind w:firstLine="708"/>
       </w:pPr>
       <w:r>
-        <w:t xml:space="preserve">El Sistema de Posicionamiento Global (Global </w:t>
-      </w:r>
-      <w:proofErr w:type="spellStart"/>
-      <w:r>
-        <w:t>Positioning</w:t>
-      </w:r>
-      <w:proofErr w:type="spellEnd"/>
-      <w:r>
-        <w:t xml:space="preserve"> </w:t>
-      </w:r>
-      <w:proofErr w:type="spellStart"/>
-      <w:r>
-        <w:t>System</w:t>
-      </w:r>
-      <w:proofErr w:type="spellEnd"/>
-      <w:r>
-        <w:t>) es un sistema de navegación basado en satélites, compuesto por 24 de éstos que fueron puestos en órbita por el Departamento de Defensa de los Estados Unidos.</w:t>
+        <w:t>El Sistema de Posicionamiento Global (Global Positioning System) es un sistema de navegación basado en satélites, compuesto por 24 de éstos que fueron puestos en órbita por el Departamento de Defensa de los Estados Unidos.</w:t>
       </w:r>
     </w:p>
     <w:p>
@@ -4050,7 +4464,7 @@
       <w:pPr>
         <w:pStyle w:val="Heading2"/>
       </w:pPr>
-      <w:bookmarkStart w:id="13" w:name="_Toc289711444"/>
+      <w:bookmarkStart w:id="13" w:name="_Toc289805010"/>
       <w:r>
         <w:t>¿Cómo funciona?</w:t>
       </w:r>
@@ -4084,7 +4498,7 @@
       <w:pPr>
         <w:pStyle w:val="Heading2"/>
       </w:pPr>
-      <w:bookmarkStart w:id="14" w:name="_Toc289711445"/>
+      <w:bookmarkStart w:id="14" w:name="_Toc289805011"/>
       <w:r>
         <w:t>¿Cuál es la precisión de GPS?</w:t>
       </w:r>
@@ -4105,47 +4519,7 @@
         <w:ind w:firstLine="708"/>
       </w:pPr>
       <w:r>
-        <w:t xml:space="preserve">Nuevas versiones de los dispositivos GPS, incluyen una nueva característica conocida como WAAS - Sistema de Aumento de </w:t>
-      </w:r>
-      <w:proofErr w:type="spellStart"/>
-      <w:r>
-        <w:t>Areas</w:t>
-      </w:r>
-      <w:proofErr w:type="spellEnd"/>
-      <w:r>
-        <w:t xml:space="preserve"> Extensas (</w:t>
-      </w:r>
-      <w:proofErr w:type="spellStart"/>
-      <w:r>
-        <w:t>Wide</w:t>
-      </w:r>
-      <w:proofErr w:type="spellEnd"/>
-      <w:r>
-        <w:t xml:space="preserve"> </w:t>
-      </w:r>
-      <w:proofErr w:type="spellStart"/>
-      <w:r>
-        <w:t>Area</w:t>
-      </w:r>
-      <w:proofErr w:type="spellEnd"/>
-      <w:r>
-        <w:t xml:space="preserve"> </w:t>
-      </w:r>
-      <w:proofErr w:type="spellStart"/>
-      <w:r>
-        <w:t>Augmentation</w:t>
-      </w:r>
-      <w:proofErr w:type="spellEnd"/>
-      <w:r>
-        <w:t xml:space="preserve"> </w:t>
-      </w:r>
-      <w:proofErr w:type="spellStart"/>
-      <w:r>
-        <w:t>System</w:t>
-      </w:r>
-      <w:proofErr w:type="spellEnd"/>
-      <w:r>
-        <w:t>). Esta característica puede mejorar sustancialmente la precisión de los equipos, hasta menos de tres metros en promedio.</w:t>
+        <w:t>Nuevas versiones de los dispositivos GPS, incluyen una nueva característica conocida como WAAS - Sistema de Aumento de Areas Extensas (Wide Area Augmentation System). Esta característica puede mejorar sustancialmente la precisión de los equipos, hasta menos de tres metros en promedio.</w:t>
       </w:r>
     </w:p>
     <w:p>
@@ -4182,7 +4556,7 @@
       <w:pPr>
         <w:pStyle w:val="Heading2"/>
       </w:pPr>
-      <w:bookmarkStart w:id="15" w:name="_Toc289711446"/>
+      <w:bookmarkStart w:id="15" w:name="_Toc289805012"/>
       <w:r>
         <w:lastRenderedPageBreak/>
         <w:t>Componentes del sistema</w:t>
@@ -4202,7 +4576,7 @@
       <w:pPr>
         <w:pStyle w:val="Heading3"/>
       </w:pPr>
-      <w:bookmarkStart w:id="16" w:name="_Toc289711447"/>
+      <w:bookmarkStart w:id="16" w:name="_Toc289805013"/>
       <w:r>
         <w:t>Segmento espacial</w:t>
       </w:r>
@@ -4239,7 +4613,7 @@
       <w:pPr>
         <w:pStyle w:val="Heading3"/>
       </w:pPr>
-      <w:bookmarkStart w:id="17" w:name="_Toc289711448"/>
+      <w:bookmarkStart w:id="17" w:name="_Toc289805014"/>
       <w:r>
         <w:t>Segmento de control</w:t>
       </w:r>
@@ -4258,7 +4632,7 @@
       <w:pPr>
         <w:pStyle w:val="Heading3"/>
       </w:pPr>
-      <w:bookmarkStart w:id="18" w:name="_Toc289711449"/>
+      <w:bookmarkStart w:id="18" w:name="_Toc289805015"/>
       <w:r>
         <w:t>Segmento de usuario</w:t>
       </w:r>
@@ -4277,7 +4651,7 @@
       <w:pPr>
         <w:pStyle w:val="Heading2"/>
       </w:pPr>
-      <w:bookmarkStart w:id="19" w:name="_Toc289711450"/>
+      <w:bookmarkStart w:id="19" w:name="_Toc289805016"/>
       <w:r>
         <w:t>Técnicas y costos</w:t>
       </w:r>
@@ -4388,23 +4762,7 @@
         <w:t xml:space="preserve"> (</w:t>
       </w:r>
       <w:r>
-        <w:t xml:space="preserve">Standard </w:t>
-      </w:r>
-      <w:proofErr w:type="spellStart"/>
-      <w:r>
-        <w:t>Positioning</w:t>
-      </w:r>
-      <w:proofErr w:type="spellEnd"/>
-      <w:r>
-        <w:t xml:space="preserve"> </w:t>
-      </w:r>
-      <w:proofErr w:type="spellStart"/>
-      <w:r>
-        <w:t>Service</w:t>
-      </w:r>
-      <w:proofErr w:type="spellEnd"/>
-      <w:r>
-        <w:t>), precisión de 100 metros;</w:t>
+        <w:t>Standard Positioning Service), precisión de 100 metros;</w:t>
       </w:r>
     </w:p>
     <w:p>
@@ -4443,23 +4801,7 @@
         <w:t xml:space="preserve">único PPS </w:t>
       </w:r>
       <w:r>
-        <w:t xml:space="preserve">– Servicio de Posicionamiento Preciso (Precise </w:t>
-      </w:r>
-      <w:proofErr w:type="spellStart"/>
-      <w:r>
-        <w:t>Positioning</w:t>
-      </w:r>
-      <w:proofErr w:type="spellEnd"/>
-      <w:r>
-        <w:t xml:space="preserve"> </w:t>
-      </w:r>
-      <w:proofErr w:type="spellStart"/>
-      <w:r>
-        <w:t>Service</w:t>
-      </w:r>
-      <w:proofErr w:type="spellEnd"/>
-      <w:r>
-        <w:t xml:space="preserve">), precisión de </w:t>
+        <w:t xml:space="preserve">– Servicio de Posicionamiento Preciso (Precise Positioning Service), precisión de </w:t>
       </w:r>
       <w:r>
         <w:t>20 metr</w:t>
@@ -4499,7 +4841,7 @@
       <w:pPr>
         <w:pStyle w:val="Heading2"/>
       </w:pPr>
-      <w:bookmarkStart w:id="20" w:name="_Toc289711451"/>
+      <w:bookmarkStart w:id="20" w:name="_Toc289805017"/>
       <w:r>
         <w:lastRenderedPageBreak/>
         <w:t>El futuro de GPS</w:t>
@@ -4519,7 +4861,7 @@
       <w:pPr>
         <w:pStyle w:val="Heading2"/>
       </w:pPr>
-      <w:bookmarkStart w:id="21" w:name="_Toc289711452"/>
+      <w:bookmarkStart w:id="21" w:name="_Toc289805018"/>
       <w:r>
         <w:t>Información adicional</w:t>
       </w:r>
@@ -4625,7 +4967,7 @@
           <w:lang w:eastAsia="es-AR"/>
         </w:rPr>
       </w:pPr>
-      <w:bookmarkStart w:id="22" w:name="_Toc289711453"/>
+      <w:bookmarkStart w:id="22" w:name="_Toc289805019"/>
       <w:r>
         <w:rPr>
           <w:lang w:eastAsia="es-AR"/>
@@ -4651,7 +4993,7 @@
       <w:pPr>
         <w:pStyle w:val="Heading2"/>
       </w:pPr>
-      <w:bookmarkStart w:id="23" w:name="_Toc289711454"/>
+      <w:bookmarkStart w:id="23" w:name="_Toc289805020"/>
       <w:r>
         <w:t>¿Qué es Lo Jack?</w:t>
       </w:r>
@@ -4667,7 +5009,7 @@
       <w:pPr>
         <w:pStyle w:val="Heading2"/>
       </w:pPr>
-      <w:bookmarkStart w:id="24" w:name="_Toc289711455"/>
+      <w:bookmarkStart w:id="24" w:name="_Toc289805021"/>
       <w:r>
         <w:t>¿Cómo funciona Lo Jack?</w:t>
       </w:r>
@@ -4683,7 +5025,7 @@
       <w:pPr>
         <w:pStyle w:val="Heading2"/>
       </w:pPr>
-      <w:bookmarkStart w:id="25" w:name="_Toc289711456"/>
+      <w:bookmarkStart w:id="25" w:name="_Toc289805022"/>
       <w:r>
         <w:t>Ventajas del sistema Lo Jack</w:t>
       </w:r>
@@ -4822,7 +5164,7 @@
       <w:pPr>
         <w:pStyle w:val="Heading2"/>
       </w:pPr>
-      <w:bookmarkStart w:id="26" w:name="_Toc289711457"/>
+      <w:bookmarkStart w:id="26" w:name="_Toc289805023"/>
       <w:r>
         <w:t>Información adicional</w:t>
       </w:r>
@@ -4883,12 +5225,453 @@
     <w:p>
       <w:pPr>
         <w:pStyle w:val="Heading1"/>
+      </w:pPr>
+      <w:bookmarkStart w:id="27" w:name="_Toc289805024"/>
+      <w:r>
+        <w:lastRenderedPageBreak/>
+        <w:t>Apéndice E: La Computadora en su Auto</w:t>
+      </w:r>
+      <w:bookmarkEnd w:id="27"/>
+    </w:p>
+    <w:p>
+      <w:pPr>
+        <w:pStyle w:val="Heading2"/>
+        <w:numPr>
+          <w:ilvl w:val="1"/>
+          <w:numId w:val="0"/>
+        </w:numPr>
+        <w:tabs>
+          <w:tab w:val="left" w:pos="708"/>
+        </w:tabs>
+        <w:suppressAutoHyphens/>
+        <w:ind w:left="576" w:hanging="576"/>
+      </w:pPr>
+      <w:bookmarkStart w:id="28" w:name="_Toc289805025"/>
+      <w:r>
+        <w:t>El Cerebro del Auto</w:t>
+      </w:r>
+      <w:bookmarkEnd w:id="28"/>
+    </w:p>
+    <w:p>
+      <w:r>
+        <w:tab/>
+        <w:t xml:space="preserve">Hoy en día, todas las funciones principales de un automóvil son controladas y monitoreadas por computadoras. Ante cualquier síntoma que pueda presentar el vehículo, la computadora de abordo lo detectará y grabará un registro conteniendo </w:t>
+      </w:r>
+      <w:proofErr w:type="gramStart"/>
+      <w:r>
+        <w:t>un</w:t>
+      </w:r>
+      <w:proofErr w:type="gramEnd"/>
+      <w:r>
+        <w:t xml:space="preserve"> código de error específico, mucho antes que se encienda la luz correspondiente en el panel del conductor (en la industria automotriz, esa luz se conoce como MIL – Luz Indicadora de Desperfecto, Malfunction Indicator Light) para alertarlo que algo anda mal. Algunos de estos desperfectos son de naturaleza simple y de seguro un servicio mecánico podrá corregirlos sin mayores inconvenientes. Pero existen desperfectos que no son tan sencillos de solucionar y si no se verifican, puede causar daños y hasta destruir el motor.</w:t>
+      </w:r>
+    </w:p>
+    <w:p>
+      <w:r>
+        <w:tab/>
+        <w:t xml:space="preserve">Moraleja: nuestros automóviles tienen computadoras de abordo aunque la mayoría de nosotros no solo ignoremos dónde están o qué hacen, sino simplemente que están. Estas computadoras “esconden” sus datos, no hay una pantalla o display que permite al conductor qué es lo que está sucediendo, qué datos se están procesando. Sin embargo, existen formas mediante las cuales espiar, ver lo que la computadora no quiere mostrar. Veremos un camino posible, en la sección </w:t>
+      </w:r>
+      <w:r>
+        <w:rPr>
+          <w:b/>
+          <w:bCs/>
+          <w:i/>
+          <w:iCs/>
+        </w:rPr>
+        <w:t>¿Cómo espiar la Computadora de su Auto?</w:t>
+      </w:r>
+    </w:p>
+    <w:p>
+      <w:pPr>
+        <w:pStyle w:val="Heading2"/>
+        <w:numPr>
+          <w:ilvl w:val="1"/>
+          <w:numId w:val="0"/>
+        </w:numPr>
+        <w:tabs>
+          <w:tab w:val="left" w:pos="708"/>
+        </w:tabs>
+        <w:suppressAutoHyphens/>
+        <w:ind w:left="576" w:hanging="576"/>
+      </w:pPr>
+      <w:bookmarkStart w:id="29" w:name="_Toc289805026"/>
+      <w:r>
+        <w:t>OBD – Diagnóstico a Bordo (On Board Diagnostics)</w:t>
+      </w:r>
+      <w:bookmarkEnd w:id="29"/>
+    </w:p>
+    <w:p>
+      <w:pPr>
+        <w:ind w:firstLine="576"/>
+      </w:pPr>
+      <w:r>
+        <w:t>Con la incorporación de las computadoras en los automóviles, la industria automotriz consideró necesaria una estandarización. En la década de 1980, la SAE – Sociedad de Ingenieros Automotrices (Society of Automotive Engineers) diseño OBD  - Diagnóstico a Bordo (On Board Diagnostics), un conjunto de variables que permitirían realizar diagnósticos de los vehículos, así como un conector para poder extraer estos datos. Entre los objetivos de OBD se encontraban la reducción de emisiones nocivas para el medio ambiente, la temprana detección de desperfectos para su pronta solución y el diagnóstico de posibles problemas. Principalmente se verificaba el correcto funcionamiento de algunos componentes y circuitos relacionados con las emisiones. En sus primeras versiones, OBD era incapaz de detectar defectos hasta que los mismos se presentaban. OBD-II es un conjunto mucho más abarcativo de estándares tanto en conectores como en códigos de errores y defectos.</w:t>
+      </w:r>
+    </w:p>
+    <w:p>
+      <w:pPr>
+        <w:ind w:firstLine="576"/>
+      </w:pPr>
+      <w:r>
+        <w:t xml:space="preserve">A partir de 1996, se convirtió en un requisito oficial en el territorio de los Estados Unidos, que todo vehículo tuviese una computadora que pueda  generar códigos OBD-II y que tuviese un conector OBD-II. De hecho, OBD-II es actualmente un estándar internacional administrador por la ISO – Organización Internacional para la Estandarización (International Organization for Standardization). </w:t>
+      </w:r>
+    </w:p>
+    <w:p>
+      <w:pPr>
+        <w:pStyle w:val="Heading2"/>
+        <w:numPr>
+          <w:ilvl w:val="1"/>
+          <w:numId w:val="0"/>
+        </w:numPr>
+        <w:tabs>
+          <w:tab w:val="left" w:pos="708"/>
+        </w:tabs>
+        <w:suppressAutoHyphens/>
+        <w:ind w:left="576" w:hanging="576"/>
+      </w:pPr>
+      <w:bookmarkStart w:id="30" w:name="_Toc289805027"/>
+      <w:r>
+        <w:t>Registros de Datos en OBD-II</w:t>
+      </w:r>
+      <w:bookmarkEnd w:id="30"/>
+    </w:p>
+    <w:p>
+      <w:pPr>
+        <w:ind w:firstLine="576"/>
+      </w:pPr>
+      <w:r>
+        <w:t xml:space="preserve">Mediante la inspección de los registros de datos que son almacenados en la computadora de un automóvil y su posterior procesamiento a través de software, se logra recrear cada aspecto de un viaje: velocidad, distancia, utilización de los frenos, aceleración y muchos otros parámetros </w:t>
+      </w:r>
+      <w:r>
+        <w:lastRenderedPageBreak/>
+        <w:t>más. De esta manera no solo podemos detectar violaciones respecto de las velocidades máximas y mínimas o los altos, sino también podemos obtener información clave para reproducir un potencial accidente y estudiarlo en forma correcta.</w:t>
+      </w:r>
+    </w:p>
+    <w:p>
+      <w:pPr>
+        <w:ind w:firstLine="576"/>
+      </w:pPr>
+      <w:r>
+        <w:t>Actualmente, OBD-III se encuentra en etapa de desarrollo y se prevé que contará con más sensores e interfaces más rápidas. Por otro lado, se cree que puede llegar a incorporar localización automática del vehículo y monitoreo del mismo.</w:t>
+      </w:r>
+    </w:p>
+    <w:p>
+      <w:pPr>
+        <w:pStyle w:val="Heading2"/>
+        <w:numPr>
+          <w:ilvl w:val="1"/>
+          <w:numId w:val="0"/>
+        </w:numPr>
+        <w:tabs>
+          <w:tab w:val="left" w:pos="708"/>
+        </w:tabs>
+        <w:suppressAutoHyphens/>
+        <w:ind w:left="576" w:hanging="576"/>
+      </w:pPr>
+      <w:bookmarkStart w:id="31" w:name="__DdeLink__74_1235173437"/>
+      <w:bookmarkStart w:id="32" w:name="_Toc289805028"/>
+      <w:bookmarkEnd w:id="31"/>
+      <w:r>
+        <w:t xml:space="preserve">¿Cómo espiar la </w:t>
+      </w:r>
+      <w:r>
+        <w:t>Computadora</w:t>
+      </w:r>
+      <w:r>
+        <w:t xml:space="preserve"> de su Auto?</w:t>
+      </w:r>
+      <w:bookmarkEnd w:id="32"/>
+    </w:p>
+    <w:p>
+      <w:pPr>
+        <w:ind w:firstLine="576"/>
+      </w:pPr>
+      <w:r>
+        <w:t>Es requisito legal en el territorio de los Estados Unidos, para todo vehículo cuyo modelo sea 1996 o superior, que el mismo sea compatible con OBD-II. De esta manera se garantiza que exista una forma de conectarse a la computadora de abordo y acceder a los datos almacenados en ella. Estos datos proveen información muy importante relacionada con diversos síntomas que el vehículo pueda experimentar. Cada vez que la computadora detecta una situación inusual, se registran todas las lecturas de los sensores en ese momento. Estos datos permiten realizar una evaluación de los riesgos y la performance del vehículo.</w:t>
+      </w:r>
+    </w:p>
+    <w:p>
+      <w:pPr>
+        <w:rPr>
+          <w:rStyle w:val="Heading3Char"/>
+        </w:rPr>
+      </w:pPr>
+      <w:r>
+        <w:rPr>
+          <w:rFonts w:ascii="inherit" w:hAnsi="inherit"/>
+        </w:rPr>
+        <w:br/>
+      </w:r>
+      <w:bookmarkStart w:id="33" w:name="_Toc289805029"/>
+      <w:r>
+        <w:rPr>
+          <w:rStyle w:val="Heading3Char"/>
+        </w:rPr>
+        <w:t>Instrucciones</w:t>
+      </w:r>
+      <w:bookmarkEnd w:id="33"/>
+    </w:p>
+    <w:p>
+      <w:pPr>
+        <w:pStyle w:val="ListParagraph"/>
+        <w:numPr>
+          <w:ilvl w:val="0"/>
+          <w:numId w:val="24"/>
+        </w:numPr>
+        <w:rPr>
+          <w:i/>
+          <w:u w:val="single"/>
+        </w:rPr>
+      </w:pPr>
+      <w:r>
+        <w:rPr>
+          <w:i/>
+          <w:u w:val="single"/>
+        </w:rPr>
+        <w:t>Encontrar el conector de datos OBDII (DLC):</w:t>
+      </w:r>
+    </w:p>
+    <w:p>
+      <w:pPr>
+        <w:pStyle w:val="ListParagraph"/>
+        <w:numPr>
+          <w:ilvl w:val="1"/>
+          <w:numId w:val="24"/>
+        </w:numPr>
+      </w:pPr>
+      <w:r>
+        <w:t>Buscar el DLC debajo de la guantera, en el lado del acompañante.</w:t>
+      </w:r>
+    </w:p>
+    <w:p>
+      <w:pPr>
+        <w:pStyle w:val="ListParagraph"/>
+        <w:numPr>
+          <w:ilvl w:val="1"/>
+          <w:numId w:val="24"/>
+        </w:numPr>
+      </w:pPr>
+      <w:r>
+        <w:t>El conector debe tener un mínimo de 16 pins. Algunos fabricantes pueden agregar más pins.</w:t>
+      </w:r>
+    </w:p>
+    <w:p>
+      <w:pPr>
+        <w:pStyle w:val="ListParagraph"/>
+        <w:numPr>
+          <w:ilvl w:val="0"/>
+          <w:numId w:val="24"/>
+        </w:numPr>
+        <w:rPr>
+          <w:i/>
+          <w:u w:val="single"/>
+        </w:rPr>
+      </w:pPr>
+      <w:r>
+        <w:rPr>
+          <w:i/>
+          <w:u w:val="single"/>
+        </w:rPr>
+        <w:t>Conseguir un cable que conecte un OBD-II DLC a una computadora:</w:t>
+      </w:r>
+    </w:p>
+    <w:p>
+      <w:pPr>
+        <w:pStyle w:val="ListParagraph"/>
+        <w:numPr>
+          <w:ilvl w:val="1"/>
+          <w:numId w:val="24"/>
+        </w:numPr>
+      </w:pPr>
+      <w:r>
+        <w:t>Existen varias posibilidades, sólo hay que asegurarse que el terminal de la computadora permita conexión mediante un puerto USB.</w:t>
+      </w:r>
+    </w:p>
+    <w:p>
+      <w:pPr>
+        <w:pStyle w:val="ListParagraph"/>
+        <w:numPr>
+          <w:ilvl w:val="0"/>
+          <w:numId w:val="24"/>
+        </w:numPr>
+        <w:rPr>
+          <w:i/>
+          <w:u w:val="single"/>
+        </w:rPr>
+      </w:pPr>
+      <w:r>
+        <w:rPr>
+          <w:i/>
+          <w:u w:val="single"/>
+        </w:rPr>
+        <w:t>Conectar los cables:</w:t>
+      </w:r>
+    </w:p>
+    <w:p>
+      <w:pPr>
+        <w:pStyle w:val="ListParagraph"/>
+        <w:numPr>
+          <w:ilvl w:val="1"/>
+          <w:numId w:val="24"/>
+        </w:numPr>
+      </w:pPr>
+      <w:r>
+        <w:t>Conectar el cable obtenido en el paso anterior, al DLC. Utilizar los primeros 16 pins abiertos en el conector de datos.</w:t>
+      </w:r>
+    </w:p>
+    <w:p>
+      <w:pPr>
+        <w:pStyle w:val="ListParagraph"/>
+        <w:numPr>
+          <w:ilvl w:val="0"/>
+          <w:numId w:val="24"/>
+        </w:numPr>
+        <w:rPr>
+          <w:i/>
+          <w:u w:val="single"/>
+        </w:rPr>
+      </w:pPr>
+      <w:r>
+        <w:rPr>
+          <w:i/>
+          <w:u w:val="single"/>
+        </w:rPr>
+        <w:t>Instalar software adecuado para leer los datos de la computadora de abordo:</w:t>
+      </w:r>
+    </w:p>
+    <w:p>
+      <w:pPr>
+        <w:pStyle w:val="ListParagraph"/>
+        <w:numPr>
+          <w:ilvl w:val="1"/>
+          <w:numId w:val="24"/>
+        </w:numPr>
+      </w:pPr>
+      <w:r>
+        <w:t>Existen varios programas capaces de leer computadoras compatibles con OBD-II.</w:t>
+      </w:r>
+    </w:p>
+    <w:p>
+      <w:pPr>
+        <w:pStyle w:val="ListParagraph"/>
+        <w:numPr>
+          <w:ilvl w:val="1"/>
+          <w:numId w:val="24"/>
+        </w:numPr>
+      </w:pPr>
+      <w:r>
+        <w:t>Algunos programas son gratuitos, tal como ScanMaster ELM y OBD Gauge.</w:t>
+      </w:r>
+    </w:p>
+    <w:p>
+      <w:pPr>
+        <w:pStyle w:val="ListParagraph"/>
+        <w:numPr>
+          <w:ilvl w:val="1"/>
+          <w:numId w:val="24"/>
+        </w:numPr>
+      </w:pPr>
+      <w:r>
+        <w:t>Existen también productos comerciales, lógicamente más completos.</w:t>
+      </w:r>
+    </w:p>
+    <w:p>
+      <w:pPr>
+        <w:pStyle w:val="ListParagraph"/>
+        <w:numPr>
+          <w:ilvl w:val="0"/>
+          <w:numId w:val="24"/>
+        </w:numPr>
+        <w:rPr>
+          <w:i/>
+          <w:u w:val="single"/>
+        </w:rPr>
+      </w:pPr>
+      <w:r>
+        <w:rPr>
+          <w:i/>
+          <w:u w:val="single"/>
+        </w:rPr>
+        <w:t>Conectar a la computadora:</w:t>
+      </w:r>
+    </w:p>
+    <w:p>
+      <w:pPr>
+        <w:pStyle w:val="ListParagraph"/>
+        <w:numPr>
+          <w:ilvl w:val="1"/>
+          <w:numId w:val="24"/>
+        </w:numPr>
+      </w:pPr>
+      <w:r>
+        <w:t>Enchufar el otro extremo del cable al puerto USB de la computadora.</w:t>
+      </w:r>
+    </w:p>
+    <w:p>
+      <w:pPr>
+        <w:pStyle w:val="ListParagraph"/>
+        <w:numPr>
+          <w:ilvl w:val="1"/>
+          <w:numId w:val="24"/>
+        </w:numPr>
+      </w:pPr>
+      <w:r>
+        <w:t>En general, se recomienda la utilización de una laptop, por comodidad y practicidad.</w:t>
+      </w:r>
+    </w:p>
+    <w:p>
+      <w:pPr>
+        <w:pStyle w:val="ListParagraph"/>
+        <w:numPr>
+          <w:ilvl w:val="0"/>
+          <w:numId w:val="24"/>
+        </w:numPr>
+        <w:rPr>
+          <w:i/>
+          <w:u w:val="single"/>
+        </w:rPr>
+      </w:pPr>
+      <w:r>
+        <w:rPr>
+          <w:i/>
+          <w:u w:val="single"/>
+        </w:rPr>
+        <w:t>Leer los datos de la computadora de abordo:</w:t>
+      </w:r>
+    </w:p>
+    <w:p>
+      <w:pPr>
+        <w:pStyle w:val="ListParagraph"/>
+        <w:numPr>
+          <w:ilvl w:val="1"/>
+          <w:numId w:val="24"/>
+        </w:numPr>
+      </w:pPr>
+      <w:r>
+        <w:t>Utilizar el software elegido para leer los datos.</w:t>
+      </w:r>
+    </w:p>
+    <w:p>
+      <w:pPr>
+        <w:pStyle w:val="ListParagraph"/>
+        <w:numPr>
+          <w:ilvl w:val="1"/>
+          <w:numId w:val="24"/>
+        </w:numPr>
+      </w:pPr>
+      <w:r>
+        <w:t>Cada programa puede presentar ligeras variantes en la forma en que se inicia el proceso de lectura. Acuda al manual de usuario del fabricante para obtener la información acumulada en la computadora de abordo.</w:t>
+      </w:r>
+    </w:p>
+    <w:p>
+      <w:pPr>
+        <w:pStyle w:val="Heading1"/>
         <w:spacing w:after="120"/>
         <w:rPr>
           <w:lang w:eastAsia="es-AR"/>
         </w:rPr>
       </w:pPr>
-      <w:bookmarkStart w:id="27" w:name="_Toc289711458"/>
+      <w:bookmarkStart w:id="34" w:name="_Toc289805030"/>
       <w:r>
         <w:rPr>
           <w:lang w:eastAsia="es-AR"/>
@@ -4900,7 +5683,7 @@
         <w:rPr>
           <w:lang w:eastAsia="es-AR"/>
         </w:rPr>
-        <w:t>E</w:t>
+        <w:t>F</w:t>
       </w:r>
       <w:r>
         <w:rPr>
@@ -4914,7 +5697,7 @@
         </w:rPr>
         <w:t>Apartado técnico y limitaciones</w:t>
       </w:r>
-      <w:bookmarkEnd w:id="27"/>
+      <w:bookmarkEnd w:id="34"/>
     </w:p>
     <w:p>
       <w:pPr>
@@ -4934,7 +5717,7 @@
         <w:pStyle w:val="Heading1"/>
         <w:spacing w:after="120"/>
       </w:pPr>
-      <w:bookmarkStart w:id="28" w:name="_Toc289711459"/>
+      <w:bookmarkStart w:id="35" w:name="_Toc289805031"/>
       <w:r>
         <w:rPr>
           <w:lang w:eastAsia="es-AR"/>
@@ -4946,7 +5729,7 @@
         <w:rPr>
           <w:lang w:eastAsia="es-AR"/>
         </w:rPr>
-        <w:t>F</w:t>
+        <w:t>G</w:t>
       </w:r>
       <w:r>
         <w:rPr>
@@ -4963,7 +5746,7 @@
       <w:r>
         <w:t>N°25326</w:t>
       </w:r>
-      <w:bookmarkEnd w:id="28"/>
+      <w:bookmarkEnd w:id="35"/>
     </w:p>
     <w:p>
       <w:pPr>
@@ -4986,7 +5769,7 @@
           <w:lang w:eastAsia="es-AR"/>
         </w:rPr>
       </w:pPr>
-      <w:bookmarkStart w:id="29" w:name="_Toc289711460"/>
+      <w:bookmarkStart w:id="36" w:name="_Toc289805032"/>
       <w:r>
         <w:rPr>
           <w:lang w:eastAsia="es-AR"/>
@@ -4994,7 +5777,7 @@
         <w:lastRenderedPageBreak/>
         <w:t>Bibliografía</w:t>
       </w:r>
-      <w:bookmarkEnd w:id="29"/>
+      <w:bookmarkEnd w:id="36"/>
     </w:p>
     <w:p>
       <w:pPr>
@@ -5055,21 +5838,7 @@
             <w:rStyle w:val="InternetLink"/>
             <w:sz w:val="24"/>
           </w:rPr>
-          <w:t>http://www.colorado.edu/geography/</w:t>
-        </w:r>
-        <w:r>
-          <w:rPr>
-            <w:rStyle w:val="InternetLink"/>
-            <w:sz w:val="24"/>
-          </w:rPr>
-          <w:t>g</w:t>
-        </w:r>
-        <w:r>
-          <w:rPr>
-            <w:rStyle w:val="InternetLink"/>
-            <w:sz w:val="24"/>
-          </w:rPr>
-          <w:t>craft/notes/gps/gps_f.html</w:t>
+          <w:t>http://www.colorado.edu/geography/gcraft/notes/gps/gps_f.html</w:t>
         </w:r>
       </w:hyperlink>
       <w:r>
@@ -5220,7 +5989,7 @@
                 <w:b/>
                 <w:noProof/>
               </w:rPr>
-              <w:t>12</w:t>
+              <w:t>2</w:t>
             </w:r>
             <w:r>
               <w:rPr>
@@ -5260,7 +6029,7 @@
                 <w:b/>
                 <w:noProof/>
               </w:rPr>
-              <w:t>14</w:t>
+              <w:t>17</w:t>
             </w:r>
             <w:r>
               <w:rPr>
@@ -5458,6 +6227,120 @@
     </w:lvl>
   </w:abstractNum>
   <w:abstractNum w:abstractNumId="1">
+    <w:nsid w:val="0FB719D8"/>
+    <w:multiLevelType w:val="hybridMultilevel"/>
+    <w:tmpl w:val="683ADCA8"/>
+    <w:lvl w:ilvl="0" w:tplc="04822862">
+      <w:start w:val="1"/>
+      <w:numFmt w:val="bullet"/>
+      <w:lvlText w:val=""/>
+      <w:lvlJc w:val="left"/>
+      <w:pPr>
+        <w:ind w:left="720" w:hanging="360"/>
+      </w:pPr>
+      <w:rPr>
+        <w:rFonts w:ascii="Wingdings" w:hAnsi="Wingdings" w:hint="default"/>
+        <w:color w:val="1F497D" w:themeColor="text2"/>
+      </w:rPr>
+    </w:lvl>
+    <w:lvl w:ilvl="1" w:tplc="2C0A0003" w:tentative="1">
+      <w:start w:val="1"/>
+      <w:numFmt w:val="bullet"/>
+      <w:lvlText w:val="o"/>
+      <w:lvlJc w:val="left"/>
+      <w:pPr>
+        <w:ind w:left="1440" w:hanging="360"/>
+      </w:pPr>
+      <w:rPr>
+        <w:rFonts w:ascii="Courier New" w:hAnsi="Courier New" w:cs="Courier New" w:hint="default"/>
+      </w:rPr>
+    </w:lvl>
+    <w:lvl w:ilvl="2" w:tplc="2C0A0005" w:tentative="1">
+      <w:start w:val="1"/>
+      <w:numFmt w:val="bullet"/>
+      <w:lvlText w:val=""/>
+      <w:lvlJc w:val="left"/>
+      <w:pPr>
+        <w:ind w:left="2160" w:hanging="360"/>
+      </w:pPr>
+      <w:rPr>
+        <w:rFonts w:ascii="Wingdings" w:hAnsi="Wingdings" w:hint="default"/>
+      </w:rPr>
+    </w:lvl>
+    <w:lvl w:ilvl="3" w:tplc="2C0A0001" w:tentative="1">
+      <w:start w:val="1"/>
+      <w:numFmt w:val="bullet"/>
+      <w:lvlText w:val=""/>
+      <w:lvlJc w:val="left"/>
+      <w:pPr>
+        <w:ind w:left="2880" w:hanging="360"/>
+      </w:pPr>
+      <w:rPr>
+        <w:rFonts w:ascii="Symbol" w:hAnsi="Symbol" w:hint="default"/>
+      </w:rPr>
+    </w:lvl>
+    <w:lvl w:ilvl="4" w:tplc="2C0A0003" w:tentative="1">
+      <w:start w:val="1"/>
+      <w:numFmt w:val="bullet"/>
+      <w:lvlText w:val="o"/>
+      <w:lvlJc w:val="left"/>
+      <w:pPr>
+        <w:ind w:left="3600" w:hanging="360"/>
+      </w:pPr>
+      <w:rPr>
+        <w:rFonts w:ascii="Courier New" w:hAnsi="Courier New" w:cs="Courier New" w:hint="default"/>
+      </w:rPr>
+    </w:lvl>
+    <w:lvl w:ilvl="5" w:tplc="2C0A0005" w:tentative="1">
+      <w:start w:val="1"/>
+      <w:numFmt w:val="bullet"/>
+      <w:lvlText w:val=""/>
+      <w:lvlJc w:val="left"/>
+      <w:pPr>
+        <w:ind w:left="4320" w:hanging="360"/>
+      </w:pPr>
+      <w:rPr>
+        <w:rFonts w:ascii="Wingdings" w:hAnsi="Wingdings" w:hint="default"/>
+      </w:rPr>
+    </w:lvl>
+    <w:lvl w:ilvl="6" w:tplc="2C0A0001" w:tentative="1">
+      <w:start w:val="1"/>
+      <w:numFmt w:val="bullet"/>
+      <w:lvlText w:val=""/>
+      <w:lvlJc w:val="left"/>
+      <w:pPr>
+        <w:ind w:left="5040" w:hanging="360"/>
+      </w:pPr>
+      <w:rPr>
+        <w:rFonts w:ascii="Symbol" w:hAnsi="Symbol" w:hint="default"/>
+      </w:rPr>
+    </w:lvl>
+    <w:lvl w:ilvl="7" w:tplc="2C0A0003" w:tentative="1">
+      <w:start w:val="1"/>
+      <w:numFmt w:val="bullet"/>
+      <w:lvlText w:val="o"/>
+      <w:lvlJc w:val="left"/>
+      <w:pPr>
+        <w:ind w:left="5760" w:hanging="360"/>
+      </w:pPr>
+      <w:rPr>
+        <w:rFonts w:ascii="Courier New" w:hAnsi="Courier New" w:cs="Courier New" w:hint="default"/>
+      </w:rPr>
+    </w:lvl>
+    <w:lvl w:ilvl="8" w:tplc="2C0A0005" w:tentative="1">
+      <w:start w:val="1"/>
+      <w:numFmt w:val="bullet"/>
+      <w:lvlText w:val=""/>
+      <w:lvlJc w:val="left"/>
+      <w:pPr>
+        <w:ind w:left="6480" w:hanging="360"/>
+      </w:pPr>
+      <w:rPr>
+        <w:rFonts w:ascii="Wingdings" w:hAnsi="Wingdings" w:hint="default"/>
+      </w:rPr>
+    </w:lvl>
+  </w:abstractNum>
+  <w:abstractNum w:abstractNumId="2">
     <w:nsid w:val="15CB52A3"/>
     <w:multiLevelType w:val="hybridMultilevel"/>
     <w:tmpl w:val="E9A2A3CE"/>
@@ -5570,7 +6453,207 @@
       </w:rPr>
     </w:lvl>
   </w:abstractNum>
-  <w:abstractNum w:abstractNumId="2">
+  <w:abstractNum w:abstractNumId="3">
+    <w:nsid w:val="1E1F3655"/>
+    <w:multiLevelType w:val="hybridMultilevel"/>
+    <w:tmpl w:val="521E9C34"/>
+    <w:lvl w:ilvl="0" w:tplc="2C0A000F">
+      <w:start w:val="1"/>
+      <w:numFmt w:val="decimal"/>
+      <w:lvlText w:val="%1."/>
+      <w:lvlJc w:val="left"/>
+      <w:pPr>
+        <w:ind w:left="720" w:hanging="360"/>
+      </w:pPr>
+    </w:lvl>
+    <w:lvl w:ilvl="1" w:tplc="2C0A0019">
+      <w:start w:val="1"/>
+      <w:numFmt w:val="lowerLetter"/>
+      <w:lvlText w:val="%2."/>
+      <w:lvlJc w:val="left"/>
+      <w:pPr>
+        <w:ind w:left="1440" w:hanging="360"/>
+      </w:pPr>
+    </w:lvl>
+    <w:lvl w:ilvl="2" w:tplc="2C0A001B" w:tentative="1">
+      <w:start w:val="1"/>
+      <w:numFmt w:val="lowerRoman"/>
+      <w:lvlText w:val="%3."/>
+      <w:lvlJc w:val="right"/>
+      <w:pPr>
+        <w:ind w:left="2160" w:hanging="180"/>
+      </w:pPr>
+    </w:lvl>
+    <w:lvl w:ilvl="3" w:tplc="2C0A000F" w:tentative="1">
+      <w:start w:val="1"/>
+      <w:numFmt w:val="decimal"/>
+      <w:lvlText w:val="%4."/>
+      <w:lvlJc w:val="left"/>
+      <w:pPr>
+        <w:ind w:left="2880" w:hanging="360"/>
+      </w:pPr>
+    </w:lvl>
+    <w:lvl w:ilvl="4" w:tplc="2C0A0019" w:tentative="1">
+      <w:start w:val="1"/>
+      <w:numFmt w:val="lowerLetter"/>
+      <w:lvlText w:val="%5."/>
+      <w:lvlJc w:val="left"/>
+      <w:pPr>
+        <w:ind w:left="3600" w:hanging="360"/>
+      </w:pPr>
+    </w:lvl>
+    <w:lvl w:ilvl="5" w:tplc="2C0A001B" w:tentative="1">
+      <w:start w:val="1"/>
+      <w:numFmt w:val="lowerRoman"/>
+      <w:lvlText w:val="%6."/>
+      <w:lvlJc w:val="right"/>
+      <w:pPr>
+        <w:ind w:left="4320" w:hanging="180"/>
+      </w:pPr>
+    </w:lvl>
+    <w:lvl w:ilvl="6" w:tplc="2C0A000F" w:tentative="1">
+      <w:start w:val="1"/>
+      <w:numFmt w:val="decimal"/>
+      <w:lvlText w:val="%7."/>
+      <w:lvlJc w:val="left"/>
+      <w:pPr>
+        <w:ind w:left="5040" w:hanging="360"/>
+      </w:pPr>
+    </w:lvl>
+    <w:lvl w:ilvl="7" w:tplc="2C0A0019" w:tentative="1">
+      <w:start w:val="1"/>
+      <w:numFmt w:val="lowerLetter"/>
+      <w:lvlText w:val="%8."/>
+      <w:lvlJc w:val="left"/>
+      <w:pPr>
+        <w:ind w:left="5760" w:hanging="360"/>
+      </w:pPr>
+    </w:lvl>
+    <w:lvl w:ilvl="8" w:tplc="2C0A001B" w:tentative="1">
+      <w:start w:val="1"/>
+      <w:numFmt w:val="lowerRoman"/>
+      <w:lvlText w:val="%9."/>
+      <w:lvlJc w:val="right"/>
+      <w:pPr>
+        <w:ind w:left="6480" w:hanging="180"/>
+      </w:pPr>
+    </w:lvl>
+  </w:abstractNum>
+  <w:abstractNum w:abstractNumId="4">
+    <w:nsid w:val="20C96519"/>
+    <w:multiLevelType w:val="multilevel"/>
+    <w:tmpl w:val="CF50EBCA"/>
+    <w:lvl w:ilvl="0">
+      <w:start w:val="1"/>
+      <w:numFmt w:val="bullet"/>
+      <w:lvlText w:val=""/>
+      <w:lvlJc w:val="left"/>
+      <w:pPr>
+        <w:ind w:left="1440" w:hanging="360"/>
+      </w:pPr>
+      <w:rPr>
+        <w:rFonts w:ascii="Wingdings" w:hAnsi="Wingdings" w:hint="default"/>
+        <w:color w:val="1F497D" w:themeColor="text2"/>
+      </w:rPr>
+    </w:lvl>
+    <w:lvl w:ilvl="1">
+      <w:start w:val="1"/>
+      <w:numFmt w:val="bullet"/>
+      <w:lvlText w:val="◦"/>
+      <w:lvlJc w:val="left"/>
+      <w:pPr>
+        <w:ind w:left="1800" w:hanging="360"/>
+      </w:pPr>
+      <w:rPr>
+        <w:rFonts w:ascii="OpenSymbol" w:hAnsi="OpenSymbol" w:cs="OpenSymbol" w:hint="default"/>
+      </w:rPr>
+    </w:lvl>
+    <w:lvl w:ilvl="2">
+      <w:start w:val="1"/>
+      <w:numFmt w:val="bullet"/>
+      <w:lvlText w:val="▪"/>
+      <w:lvlJc w:val="left"/>
+      <w:pPr>
+        <w:ind w:left="2160" w:hanging="360"/>
+      </w:pPr>
+      <w:rPr>
+        <w:rFonts w:ascii="OpenSymbol" w:hAnsi="OpenSymbol" w:cs="OpenSymbol" w:hint="default"/>
+      </w:rPr>
+    </w:lvl>
+    <w:lvl w:ilvl="3">
+      <w:start w:val="1"/>
+      <w:numFmt w:val="bullet"/>
+      <w:lvlText w:val=""/>
+      <w:lvlJc w:val="left"/>
+      <w:pPr>
+        <w:ind w:left="2520" w:hanging="360"/>
+      </w:pPr>
+      <w:rPr>
+        <w:rFonts w:ascii="Wingdings 2" w:hAnsi="Wingdings 2" w:cs="Wingdings 2" w:hint="default"/>
+      </w:rPr>
+    </w:lvl>
+    <w:lvl w:ilvl="4">
+      <w:start w:val="1"/>
+      <w:numFmt w:val="bullet"/>
+      <w:lvlText w:val="◦"/>
+      <w:lvlJc w:val="left"/>
+      <w:pPr>
+        <w:ind w:left="2880" w:hanging="360"/>
+      </w:pPr>
+      <w:rPr>
+        <w:rFonts w:ascii="OpenSymbol" w:hAnsi="OpenSymbol" w:cs="OpenSymbol" w:hint="default"/>
+      </w:rPr>
+    </w:lvl>
+    <w:lvl w:ilvl="5">
+      <w:start w:val="1"/>
+      <w:numFmt w:val="bullet"/>
+      <w:lvlText w:val="▪"/>
+      <w:lvlJc w:val="left"/>
+      <w:pPr>
+        <w:ind w:left="3240" w:hanging="360"/>
+      </w:pPr>
+      <w:rPr>
+        <w:rFonts w:ascii="OpenSymbol" w:hAnsi="OpenSymbol" w:cs="OpenSymbol" w:hint="default"/>
+      </w:rPr>
+    </w:lvl>
+    <w:lvl w:ilvl="6">
+      <w:start w:val="1"/>
+      <w:numFmt w:val="bullet"/>
+      <w:lvlText w:val=""/>
+      <w:lvlJc w:val="left"/>
+      <w:pPr>
+        <w:ind w:left="3600" w:hanging="360"/>
+      </w:pPr>
+      <w:rPr>
+        <w:rFonts w:ascii="Wingdings 2" w:hAnsi="Wingdings 2" w:cs="Wingdings 2" w:hint="default"/>
+      </w:rPr>
+    </w:lvl>
+    <w:lvl w:ilvl="7">
+      <w:start w:val="1"/>
+      <w:numFmt w:val="bullet"/>
+      <w:lvlText w:val="◦"/>
+      <w:lvlJc w:val="left"/>
+      <w:pPr>
+        <w:ind w:left="3960" w:hanging="360"/>
+      </w:pPr>
+      <w:rPr>
+        <w:rFonts w:ascii="OpenSymbol" w:hAnsi="OpenSymbol" w:cs="OpenSymbol" w:hint="default"/>
+      </w:rPr>
+    </w:lvl>
+    <w:lvl w:ilvl="8">
+      <w:start w:val="1"/>
+      <w:numFmt w:val="bullet"/>
+      <w:lvlText w:val="▪"/>
+      <w:lvlJc w:val="left"/>
+      <w:pPr>
+        <w:ind w:left="4320" w:hanging="360"/>
+      </w:pPr>
+      <w:rPr>
+        <w:rFonts w:ascii="OpenSymbol" w:hAnsi="OpenSymbol" w:cs="OpenSymbol" w:hint="default"/>
+      </w:rPr>
+    </w:lvl>
+  </w:abstractNum>
+  <w:abstractNum w:abstractNumId="5">
     <w:nsid w:val="255A2963"/>
     <w:multiLevelType w:val="hybridMultilevel"/>
     <w:tmpl w:val="08202334"/>
@@ -5683,7 +6766,93 @@
       </w:rPr>
     </w:lvl>
   </w:abstractNum>
-  <w:abstractNum w:abstractNumId="3">
+  <w:abstractNum w:abstractNumId="6">
+    <w:nsid w:val="2D984C42"/>
+    <w:multiLevelType w:val="multilevel"/>
+    <w:tmpl w:val="652251EE"/>
+    <w:lvl w:ilvl="0">
+      <w:start w:val="1"/>
+      <w:numFmt w:val="decimal"/>
+      <w:lvlText w:val="%1."/>
+      <w:lvlJc w:val="left"/>
+      <w:pPr>
+        <w:ind w:left="720" w:hanging="360"/>
+      </w:pPr>
+    </w:lvl>
+    <w:lvl w:ilvl="1">
+      <w:start w:val="1"/>
+      <w:numFmt w:val="lowerLetter"/>
+      <w:lvlText w:val="%2."/>
+      <w:lvlJc w:val="left"/>
+      <w:pPr>
+        <w:ind w:left="1440" w:hanging="360"/>
+      </w:pPr>
+    </w:lvl>
+    <w:lvl w:ilvl="2">
+      <w:start w:val="1"/>
+      <w:numFmt w:val="lowerRoman"/>
+      <w:lvlText w:val="%2.%3."/>
+      <w:lvlJc w:val="right"/>
+      <w:pPr>
+        <w:ind w:left="2160" w:hanging="180"/>
+      </w:pPr>
+    </w:lvl>
+    <w:lvl w:ilvl="3">
+      <w:start w:val="1"/>
+      <w:numFmt w:val="decimal"/>
+      <w:lvlText w:val="%2.%3.%4."/>
+      <w:lvlJc w:val="left"/>
+      <w:pPr>
+        <w:ind w:left="2880" w:hanging="360"/>
+      </w:pPr>
+    </w:lvl>
+    <w:lvl w:ilvl="4">
+      <w:start w:val="1"/>
+      <w:numFmt w:val="lowerLetter"/>
+      <w:lvlText w:val="%2.%3.%4.%5."/>
+      <w:lvlJc w:val="left"/>
+      <w:pPr>
+        <w:ind w:left="3600" w:hanging="360"/>
+      </w:pPr>
+    </w:lvl>
+    <w:lvl w:ilvl="5">
+      <w:start w:val="1"/>
+      <w:numFmt w:val="lowerRoman"/>
+      <w:lvlText w:val="%2.%3.%4.%5.%6."/>
+      <w:lvlJc w:val="right"/>
+      <w:pPr>
+        <w:ind w:left="4320" w:hanging="180"/>
+      </w:pPr>
+    </w:lvl>
+    <w:lvl w:ilvl="6">
+      <w:start w:val="1"/>
+      <w:numFmt w:val="decimal"/>
+      <w:lvlText w:val="%2.%3.%4.%5.%6.%7."/>
+      <w:lvlJc w:val="left"/>
+      <w:pPr>
+        <w:ind w:left="5040" w:hanging="360"/>
+      </w:pPr>
+    </w:lvl>
+    <w:lvl w:ilvl="7">
+      <w:start w:val="1"/>
+      <w:numFmt w:val="lowerLetter"/>
+      <w:lvlText w:val="%2.%3.%4.%5.%6.%7.%8."/>
+      <w:lvlJc w:val="left"/>
+      <w:pPr>
+        <w:ind w:left="5760" w:hanging="360"/>
+      </w:pPr>
+    </w:lvl>
+    <w:lvl w:ilvl="8">
+      <w:start w:val="1"/>
+      <w:numFmt w:val="lowerRoman"/>
+      <w:lvlText w:val="%2.%3.%4.%5.%6.%7.%8.%9."/>
+      <w:lvlJc w:val="right"/>
+      <w:pPr>
+        <w:ind w:left="6480" w:hanging="180"/>
+      </w:pPr>
+    </w:lvl>
+  </w:abstractNum>
+  <w:abstractNum w:abstractNumId="7">
     <w:nsid w:val="2E537551"/>
     <w:multiLevelType w:val="hybridMultilevel"/>
     <w:tmpl w:val="E1A07498"/>
@@ -5797,7 +6966,121 @@
       </w:rPr>
     </w:lvl>
   </w:abstractNum>
-  <w:abstractNum w:abstractNumId="4">
+  <w:abstractNum w:abstractNumId="8">
+    <w:nsid w:val="374E78B5"/>
+    <w:multiLevelType w:val="multilevel"/>
+    <w:tmpl w:val="CF50EBCA"/>
+    <w:lvl w:ilvl="0">
+      <w:start w:val="1"/>
+      <w:numFmt w:val="bullet"/>
+      <w:lvlText w:val=""/>
+      <w:lvlJc w:val="left"/>
+      <w:pPr>
+        <w:ind w:left="1440" w:hanging="360"/>
+      </w:pPr>
+      <w:rPr>
+        <w:rFonts w:ascii="Wingdings" w:hAnsi="Wingdings" w:hint="default"/>
+        <w:color w:val="1F497D" w:themeColor="text2"/>
+      </w:rPr>
+    </w:lvl>
+    <w:lvl w:ilvl="1">
+      <w:start w:val="1"/>
+      <w:numFmt w:val="bullet"/>
+      <w:lvlText w:val="◦"/>
+      <w:lvlJc w:val="left"/>
+      <w:pPr>
+        <w:ind w:left="1800" w:hanging="360"/>
+      </w:pPr>
+      <w:rPr>
+        <w:rFonts w:ascii="OpenSymbol" w:hAnsi="OpenSymbol" w:cs="OpenSymbol" w:hint="default"/>
+      </w:rPr>
+    </w:lvl>
+    <w:lvl w:ilvl="2">
+      <w:start w:val="1"/>
+      <w:numFmt w:val="bullet"/>
+      <w:lvlText w:val="▪"/>
+      <w:lvlJc w:val="left"/>
+      <w:pPr>
+        <w:ind w:left="2160" w:hanging="360"/>
+      </w:pPr>
+      <w:rPr>
+        <w:rFonts w:ascii="OpenSymbol" w:hAnsi="OpenSymbol" w:cs="OpenSymbol" w:hint="default"/>
+      </w:rPr>
+    </w:lvl>
+    <w:lvl w:ilvl="3">
+      <w:start w:val="1"/>
+      <w:numFmt w:val="bullet"/>
+      <w:lvlText w:val=""/>
+      <w:lvlJc w:val="left"/>
+      <w:pPr>
+        <w:ind w:left="2520" w:hanging="360"/>
+      </w:pPr>
+      <w:rPr>
+        <w:rFonts w:ascii="Wingdings 2" w:hAnsi="Wingdings 2" w:cs="Wingdings 2" w:hint="default"/>
+      </w:rPr>
+    </w:lvl>
+    <w:lvl w:ilvl="4">
+      <w:start w:val="1"/>
+      <w:numFmt w:val="bullet"/>
+      <w:lvlText w:val="◦"/>
+      <w:lvlJc w:val="left"/>
+      <w:pPr>
+        <w:ind w:left="2880" w:hanging="360"/>
+      </w:pPr>
+      <w:rPr>
+        <w:rFonts w:ascii="OpenSymbol" w:hAnsi="OpenSymbol" w:cs="OpenSymbol" w:hint="default"/>
+      </w:rPr>
+    </w:lvl>
+    <w:lvl w:ilvl="5">
+      <w:start w:val="1"/>
+      <w:numFmt w:val="bullet"/>
+      <w:lvlText w:val="▪"/>
+      <w:lvlJc w:val="left"/>
+      <w:pPr>
+        <w:ind w:left="3240" w:hanging="360"/>
+      </w:pPr>
+      <w:rPr>
+        <w:rFonts w:ascii="OpenSymbol" w:hAnsi="OpenSymbol" w:cs="OpenSymbol" w:hint="default"/>
+      </w:rPr>
+    </w:lvl>
+    <w:lvl w:ilvl="6">
+      <w:start w:val="1"/>
+      <w:numFmt w:val="bullet"/>
+      <w:lvlText w:val=""/>
+      <w:lvlJc w:val="left"/>
+      <w:pPr>
+        <w:ind w:left="3600" w:hanging="360"/>
+      </w:pPr>
+      <w:rPr>
+        <w:rFonts w:ascii="Wingdings 2" w:hAnsi="Wingdings 2" w:cs="Wingdings 2" w:hint="default"/>
+      </w:rPr>
+    </w:lvl>
+    <w:lvl w:ilvl="7">
+      <w:start w:val="1"/>
+      <w:numFmt w:val="bullet"/>
+      <w:lvlText w:val="◦"/>
+      <w:lvlJc w:val="left"/>
+      <w:pPr>
+        <w:ind w:left="3960" w:hanging="360"/>
+      </w:pPr>
+      <w:rPr>
+        <w:rFonts w:ascii="OpenSymbol" w:hAnsi="OpenSymbol" w:cs="OpenSymbol" w:hint="default"/>
+      </w:rPr>
+    </w:lvl>
+    <w:lvl w:ilvl="8">
+      <w:start w:val="1"/>
+      <w:numFmt w:val="bullet"/>
+      <w:lvlText w:val="▪"/>
+      <w:lvlJc w:val="left"/>
+      <w:pPr>
+        <w:ind w:left="4320" w:hanging="360"/>
+      </w:pPr>
+      <w:rPr>
+        <w:rFonts w:ascii="OpenSymbol" w:hAnsi="OpenSymbol" w:cs="OpenSymbol" w:hint="default"/>
+      </w:rPr>
+    </w:lvl>
+  </w:abstractNum>
+  <w:abstractNum w:abstractNumId="9">
     <w:nsid w:val="3BE633A4"/>
     <w:multiLevelType w:val="hybridMultilevel"/>
     <w:tmpl w:val="B9C0B31E"/>
@@ -5887,7 +7170,7 @@
       </w:pPr>
     </w:lvl>
   </w:abstractNum>
-  <w:abstractNum w:abstractNumId="5">
+  <w:abstractNum w:abstractNumId="10">
     <w:nsid w:val="3C70427F"/>
     <w:multiLevelType w:val="hybridMultilevel"/>
     <w:tmpl w:val="7A6E691E"/>
@@ -6001,7 +7284,7 @@
       </w:rPr>
     </w:lvl>
   </w:abstractNum>
-  <w:abstractNum w:abstractNumId="6">
+  <w:abstractNum w:abstractNumId="11">
     <w:nsid w:val="415D3E19"/>
     <w:multiLevelType w:val="multilevel"/>
     <w:tmpl w:val="DAB868C4"/>
@@ -6115,7 +7398,7 @@
       </w:rPr>
     </w:lvl>
   </w:abstractNum>
-  <w:abstractNum w:abstractNumId="7">
+  <w:abstractNum w:abstractNumId="12">
     <w:nsid w:val="450A5645"/>
     <w:multiLevelType w:val="multilevel"/>
     <w:tmpl w:val="DAB868C4"/>
@@ -6229,7 +7512,7 @@
       </w:rPr>
     </w:lvl>
   </w:abstractNum>
-  <w:abstractNum w:abstractNumId="8">
+  <w:abstractNum w:abstractNumId="13">
     <w:nsid w:val="4E567711"/>
     <w:multiLevelType w:val="multilevel"/>
     <w:tmpl w:val="43A2EC3C"/>
@@ -6342,7 +7625,121 @@
       </w:rPr>
     </w:lvl>
   </w:abstractNum>
-  <w:abstractNum w:abstractNumId="9">
+  <w:abstractNum w:abstractNumId="14">
+    <w:nsid w:val="4FE71193"/>
+    <w:multiLevelType w:val="multilevel"/>
+    <w:tmpl w:val="CF50EBCA"/>
+    <w:lvl w:ilvl="0">
+      <w:start w:val="1"/>
+      <w:numFmt w:val="bullet"/>
+      <w:lvlText w:val=""/>
+      <w:lvlJc w:val="left"/>
+      <w:pPr>
+        <w:ind w:left="1440" w:hanging="360"/>
+      </w:pPr>
+      <w:rPr>
+        <w:rFonts w:ascii="Wingdings" w:hAnsi="Wingdings" w:hint="default"/>
+        <w:color w:val="1F497D" w:themeColor="text2"/>
+      </w:rPr>
+    </w:lvl>
+    <w:lvl w:ilvl="1">
+      <w:start w:val="1"/>
+      <w:numFmt w:val="bullet"/>
+      <w:lvlText w:val="◦"/>
+      <w:lvlJc w:val="left"/>
+      <w:pPr>
+        <w:ind w:left="1800" w:hanging="360"/>
+      </w:pPr>
+      <w:rPr>
+        <w:rFonts w:ascii="OpenSymbol" w:hAnsi="OpenSymbol" w:cs="OpenSymbol" w:hint="default"/>
+      </w:rPr>
+    </w:lvl>
+    <w:lvl w:ilvl="2">
+      <w:start w:val="1"/>
+      <w:numFmt w:val="bullet"/>
+      <w:lvlText w:val="▪"/>
+      <w:lvlJc w:val="left"/>
+      <w:pPr>
+        <w:ind w:left="2160" w:hanging="360"/>
+      </w:pPr>
+      <w:rPr>
+        <w:rFonts w:ascii="OpenSymbol" w:hAnsi="OpenSymbol" w:cs="OpenSymbol" w:hint="default"/>
+      </w:rPr>
+    </w:lvl>
+    <w:lvl w:ilvl="3">
+      <w:start w:val="1"/>
+      <w:numFmt w:val="bullet"/>
+      <w:lvlText w:val=""/>
+      <w:lvlJc w:val="left"/>
+      <w:pPr>
+        <w:ind w:left="2520" w:hanging="360"/>
+      </w:pPr>
+      <w:rPr>
+        <w:rFonts w:ascii="Wingdings 2" w:hAnsi="Wingdings 2" w:cs="Wingdings 2" w:hint="default"/>
+      </w:rPr>
+    </w:lvl>
+    <w:lvl w:ilvl="4">
+      <w:start w:val="1"/>
+      <w:numFmt w:val="bullet"/>
+      <w:lvlText w:val="◦"/>
+      <w:lvlJc w:val="left"/>
+      <w:pPr>
+        <w:ind w:left="2880" w:hanging="360"/>
+      </w:pPr>
+      <w:rPr>
+        <w:rFonts w:ascii="OpenSymbol" w:hAnsi="OpenSymbol" w:cs="OpenSymbol" w:hint="default"/>
+      </w:rPr>
+    </w:lvl>
+    <w:lvl w:ilvl="5">
+      <w:start w:val="1"/>
+      <w:numFmt w:val="bullet"/>
+      <w:lvlText w:val="▪"/>
+      <w:lvlJc w:val="left"/>
+      <w:pPr>
+        <w:ind w:left="3240" w:hanging="360"/>
+      </w:pPr>
+      <w:rPr>
+        <w:rFonts w:ascii="OpenSymbol" w:hAnsi="OpenSymbol" w:cs="OpenSymbol" w:hint="default"/>
+      </w:rPr>
+    </w:lvl>
+    <w:lvl w:ilvl="6">
+      <w:start w:val="1"/>
+      <w:numFmt w:val="bullet"/>
+      <w:lvlText w:val=""/>
+      <w:lvlJc w:val="left"/>
+      <w:pPr>
+        <w:ind w:left="3600" w:hanging="360"/>
+      </w:pPr>
+      <w:rPr>
+        <w:rFonts w:ascii="Wingdings 2" w:hAnsi="Wingdings 2" w:cs="Wingdings 2" w:hint="default"/>
+      </w:rPr>
+    </w:lvl>
+    <w:lvl w:ilvl="7">
+      <w:start w:val="1"/>
+      <w:numFmt w:val="bullet"/>
+      <w:lvlText w:val="◦"/>
+      <w:lvlJc w:val="left"/>
+      <w:pPr>
+        <w:ind w:left="3960" w:hanging="360"/>
+      </w:pPr>
+      <w:rPr>
+        <w:rFonts w:ascii="OpenSymbol" w:hAnsi="OpenSymbol" w:cs="OpenSymbol" w:hint="default"/>
+      </w:rPr>
+    </w:lvl>
+    <w:lvl w:ilvl="8">
+      <w:start w:val="1"/>
+      <w:numFmt w:val="bullet"/>
+      <w:lvlText w:val="▪"/>
+      <w:lvlJc w:val="left"/>
+      <w:pPr>
+        <w:ind w:left="4320" w:hanging="360"/>
+      </w:pPr>
+      <w:rPr>
+        <w:rFonts w:ascii="OpenSymbol" w:hAnsi="OpenSymbol" w:cs="OpenSymbol" w:hint="default"/>
+      </w:rPr>
+    </w:lvl>
+  </w:abstractNum>
+  <w:abstractNum w:abstractNumId="15">
     <w:nsid w:val="518C294C"/>
     <w:multiLevelType w:val="hybridMultilevel"/>
     <w:tmpl w:val="22161C8A"/>
@@ -6456,7 +7853,463 @@
       </w:rPr>
     </w:lvl>
   </w:abstractNum>
-  <w:abstractNum w:abstractNumId="10">
+  <w:abstractNum w:abstractNumId="16">
+    <w:nsid w:val="55531CB4"/>
+    <w:multiLevelType w:val="hybridMultilevel"/>
+    <w:tmpl w:val="A3F2103C"/>
+    <w:lvl w:ilvl="0" w:tplc="04822862">
+      <w:start w:val="1"/>
+      <w:numFmt w:val="bullet"/>
+      <w:lvlText w:val=""/>
+      <w:lvlJc w:val="left"/>
+      <w:pPr>
+        <w:ind w:left="720" w:hanging="360"/>
+      </w:pPr>
+      <w:rPr>
+        <w:rFonts w:ascii="Wingdings" w:hAnsi="Wingdings" w:hint="default"/>
+        <w:color w:val="1F497D" w:themeColor="text2"/>
+      </w:rPr>
+    </w:lvl>
+    <w:lvl w:ilvl="1" w:tplc="2C0A0003" w:tentative="1">
+      <w:start w:val="1"/>
+      <w:numFmt w:val="bullet"/>
+      <w:lvlText w:val="o"/>
+      <w:lvlJc w:val="left"/>
+      <w:pPr>
+        <w:ind w:left="1440" w:hanging="360"/>
+      </w:pPr>
+      <w:rPr>
+        <w:rFonts w:ascii="Courier New" w:hAnsi="Courier New" w:cs="Courier New" w:hint="default"/>
+      </w:rPr>
+    </w:lvl>
+    <w:lvl w:ilvl="2" w:tplc="2C0A0005" w:tentative="1">
+      <w:start w:val="1"/>
+      <w:numFmt w:val="bullet"/>
+      <w:lvlText w:val=""/>
+      <w:lvlJc w:val="left"/>
+      <w:pPr>
+        <w:ind w:left="2160" w:hanging="360"/>
+      </w:pPr>
+      <w:rPr>
+        <w:rFonts w:ascii="Wingdings" w:hAnsi="Wingdings" w:hint="default"/>
+      </w:rPr>
+    </w:lvl>
+    <w:lvl w:ilvl="3" w:tplc="2C0A0001" w:tentative="1">
+      <w:start w:val="1"/>
+      <w:numFmt w:val="bullet"/>
+      <w:lvlText w:val=""/>
+      <w:lvlJc w:val="left"/>
+      <w:pPr>
+        <w:ind w:left="2880" w:hanging="360"/>
+      </w:pPr>
+      <w:rPr>
+        <w:rFonts w:ascii="Symbol" w:hAnsi="Symbol" w:hint="default"/>
+      </w:rPr>
+    </w:lvl>
+    <w:lvl w:ilvl="4" w:tplc="2C0A0003" w:tentative="1">
+      <w:start w:val="1"/>
+      <w:numFmt w:val="bullet"/>
+      <w:lvlText w:val="o"/>
+      <w:lvlJc w:val="left"/>
+      <w:pPr>
+        <w:ind w:left="3600" w:hanging="360"/>
+      </w:pPr>
+      <w:rPr>
+        <w:rFonts w:ascii="Courier New" w:hAnsi="Courier New" w:cs="Courier New" w:hint="default"/>
+      </w:rPr>
+    </w:lvl>
+    <w:lvl w:ilvl="5" w:tplc="2C0A0005" w:tentative="1">
+      <w:start w:val="1"/>
+      <w:numFmt w:val="bullet"/>
+      <w:lvlText w:val=""/>
+      <w:lvlJc w:val="left"/>
+      <w:pPr>
+        <w:ind w:left="4320" w:hanging="360"/>
+      </w:pPr>
+      <w:rPr>
+        <w:rFonts w:ascii="Wingdings" w:hAnsi="Wingdings" w:hint="default"/>
+      </w:rPr>
+    </w:lvl>
+    <w:lvl w:ilvl="6" w:tplc="2C0A0001" w:tentative="1">
+      <w:start w:val="1"/>
+      <w:numFmt w:val="bullet"/>
+      <w:lvlText w:val=""/>
+      <w:lvlJc w:val="left"/>
+      <w:pPr>
+        <w:ind w:left="5040" w:hanging="360"/>
+      </w:pPr>
+      <w:rPr>
+        <w:rFonts w:ascii="Symbol" w:hAnsi="Symbol" w:hint="default"/>
+      </w:rPr>
+    </w:lvl>
+    <w:lvl w:ilvl="7" w:tplc="2C0A0003" w:tentative="1">
+      <w:start w:val="1"/>
+      <w:numFmt w:val="bullet"/>
+      <w:lvlText w:val="o"/>
+      <w:lvlJc w:val="left"/>
+      <w:pPr>
+        <w:ind w:left="5760" w:hanging="360"/>
+      </w:pPr>
+      <w:rPr>
+        <w:rFonts w:ascii="Courier New" w:hAnsi="Courier New" w:cs="Courier New" w:hint="default"/>
+      </w:rPr>
+    </w:lvl>
+    <w:lvl w:ilvl="8" w:tplc="2C0A0005" w:tentative="1">
+      <w:start w:val="1"/>
+      <w:numFmt w:val="bullet"/>
+      <w:lvlText w:val=""/>
+      <w:lvlJc w:val="left"/>
+      <w:pPr>
+        <w:ind w:left="6480" w:hanging="360"/>
+      </w:pPr>
+      <w:rPr>
+        <w:rFonts w:ascii="Wingdings" w:hAnsi="Wingdings" w:hint="default"/>
+      </w:rPr>
+    </w:lvl>
+  </w:abstractNum>
+  <w:abstractNum w:abstractNumId="17">
+    <w:nsid w:val="559F6BC4"/>
+    <w:multiLevelType w:val="multilevel"/>
+    <w:tmpl w:val="19146D80"/>
+    <w:lvl w:ilvl="0">
+      <w:start w:val="1"/>
+      <w:numFmt w:val="bullet"/>
+      <w:lvlText w:val=""/>
+      <w:lvlJc w:val="left"/>
+      <w:pPr>
+        <w:ind w:left="1428" w:hanging="360"/>
+      </w:pPr>
+      <w:rPr>
+        <w:rFonts w:ascii="Wingdings" w:hAnsi="Wingdings" w:hint="default"/>
+        <w:color w:val="1F497D" w:themeColor="text2"/>
+      </w:rPr>
+    </w:lvl>
+    <w:lvl w:ilvl="1">
+      <w:start w:val="1"/>
+      <w:numFmt w:val="bullet"/>
+      <w:lvlText w:val="◦"/>
+      <w:lvlJc w:val="left"/>
+      <w:pPr>
+        <w:ind w:left="1788" w:hanging="360"/>
+      </w:pPr>
+      <w:rPr>
+        <w:rFonts w:ascii="OpenSymbol" w:hAnsi="OpenSymbol" w:cs="OpenSymbol" w:hint="default"/>
+      </w:rPr>
+    </w:lvl>
+    <w:lvl w:ilvl="2">
+      <w:start w:val="1"/>
+      <w:numFmt w:val="bullet"/>
+      <w:lvlText w:val="▪"/>
+      <w:lvlJc w:val="left"/>
+      <w:pPr>
+        <w:ind w:left="2148" w:hanging="360"/>
+      </w:pPr>
+      <w:rPr>
+        <w:rFonts w:ascii="OpenSymbol" w:hAnsi="OpenSymbol" w:cs="OpenSymbol" w:hint="default"/>
+      </w:rPr>
+    </w:lvl>
+    <w:lvl w:ilvl="3">
+      <w:start w:val="1"/>
+      <w:numFmt w:val="bullet"/>
+      <w:lvlText w:val=""/>
+      <w:lvlJc w:val="left"/>
+      <w:pPr>
+        <w:ind w:left="2508" w:hanging="360"/>
+      </w:pPr>
+      <w:rPr>
+        <w:rFonts w:ascii="Wingdings 2" w:hAnsi="Wingdings 2" w:cs="Wingdings 2" w:hint="default"/>
+      </w:rPr>
+    </w:lvl>
+    <w:lvl w:ilvl="4">
+      <w:start w:val="1"/>
+      <w:numFmt w:val="bullet"/>
+      <w:lvlText w:val="◦"/>
+      <w:lvlJc w:val="left"/>
+      <w:pPr>
+        <w:ind w:left="2868" w:hanging="360"/>
+      </w:pPr>
+      <w:rPr>
+        <w:rFonts w:ascii="OpenSymbol" w:hAnsi="OpenSymbol" w:cs="OpenSymbol" w:hint="default"/>
+      </w:rPr>
+    </w:lvl>
+    <w:lvl w:ilvl="5">
+      <w:start w:val="1"/>
+      <w:numFmt w:val="bullet"/>
+      <w:lvlText w:val="▪"/>
+      <w:lvlJc w:val="left"/>
+      <w:pPr>
+        <w:ind w:left="3228" w:hanging="360"/>
+      </w:pPr>
+      <w:rPr>
+        <w:rFonts w:ascii="OpenSymbol" w:hAnsi="OpenSymbol" w:cs="OpenSymbol" w:hint="default"/>
+      </w:rPr>
+    </w:lvl>
+    <w:lvl w:ilvl="6">
+      <w:start w:val="1"/>
+      <w:numFmt w:val="bullet"/>
+      <w:lvlText w:val=""/>
+      <w:lvlJc w:val="left"/>
+      <w:pPr>
+        <w:ind w:left="3588" w:hanging="360"/>
+      </w:pPr>
+      <w:rPr>
+        <w:rFonts w:ascii="Wingdings 2" w:hAnsi="Wingdings 2" w:cs="Wingdings 2" w:hint="default"/>
+      </w:rPr>
+    </w:lvl>
+    <w:lvl w:ilvl="7">
+      <w:start w:val="1"/>
+      <w:numFmt w:val="bullet"/>
+      <w:lvlText w:val="◦"/>
+      <w:lvlJc w:val="left"/>
+      <w:pPr>
+        <w:ind w:left="3948" w:hanging="360"/>
+      </w:pPr>
+      <w:rPr>
+        <w:rFonts w:ascii="OpenSymbol" w:hAnsi="OpenSymbol" w:cs="OpenSymbol" w:hint="default"/>
+      </w:rPr>
+    </w:lvl>
+    <w:lvl w:ilvl="8">
+      <w:start w:val="1"/>
+      <w:numFmt w:val="bullet"/>
+      <w:lvlText w:val="▪"/>
+      <w:lvlJc w:val="left"/>
+      <w:pPr>
+        <w:ind w:left="4308" w:hanging="360"/>
+      </w:pPr>
+      <w:rPr>
+        <w:rFonts w:ascii="OpenSymbol" w:hAnsi="OpenSymbol" w:cs="OpenSymbol" w:hint="default"/>
+      </w:rPr>
+    </w:lvl>
+  </w:abstractNum>
+  <w:abstractNum w:abstractNumId="18">
+    <w:nsid w:val="57214D02"/>
+    <w:multiLevelType w:val="hybridMultilevel"/>
+    <w:tmpl w:val="F5AA2D34"/>
+    <w:lvl w:ilvl="0" w:tplc="04822862">
+      <w:start w:val="1"/>
+      <w:numFmt w:val="bullet"/>
+      <w:lvlText w:val=""/>
+      <w:lvlJc w:val="left"/>
+      <w:pPr>
+        <w:ind w:left="720" w:hanging="360"/>
+      </w:pPr>
+      <w:rPr>
+        <w:rFonts w:ascii="Wingdings" w:hAnsi="Wingdings" w:hint="default"/>
+        <w:color w:val="1F497D" w:themeColor="text2"/>
+      </w:rPr>
+    </w:lvl>
+    <w:lvl w:ilvl="1" w:tplc="2C0A0003" w:tentative="1">
+      <w:start w:val="1"/>
+      <w:numFmt w:val="bullet"/>
+      <w:lvlText w:val="o"/>
+      <w:lvlJc w:val="left"/>
+      <w:pPr>
+        <w:ind w:left="1440" w:hanging="360"/>
+      </w:pPr>
+      <w:rPr>
+        <w:rFonts w:ascii="Courier New" w:hAnsi="Courier New" w:cs="Courier New" w:hint="default"/>
+      </w:rPr>
+    </w:lvl>
+    <w:lvl w:ilvl="2" w:tplc="2C0A0005" w:tentative="1">
+      <w:start w:val="1"/>
+      <w:numFmt w:val="bullet"/>
+      <w:lvlText w:val=""/>
+      <w:lvlJc w:val="left"/>
+      <w:pPr>
+        <w:ind w:left="2160" w:hanging="360"/>
+      </w:pPr>
+      <w:rPr>
+        <w:rFonts w:ascii="Wingdings" w:hAnsi="Wingdings" w:hint="default"/>
+      </w:rPr>
+    </w:lvl>
+    <w:lvl w:ilvl="3" w:tplc="2C0A0001" w:tentative="1">
+      <w:start w:val="1"/>
+      <w:numFmt w:val="bullet"/>
+      <w:lvlText w:val=""/>
+      <w:lvlJc w:val="left"/>
+      <w:pPr>
+        <w:ind w:left="2880" w:hanging="360"/>
+      </w:pPr>
+      <w:rPr>
+        <w:rFonts w:ascii="Symbol" w:hAnsi="Symbol" w:hint="default"/>
+      </w:rPr>
+    </w:lvl>
+    <w:lvl w:ilvl="4" w:tplc="2C0A0003" w:tentative="1">
+      <w:start w:val="1"/>
+      <w:numFmt w:val="bullet"/>
+      <w:lvlText w:val="o"/>
+      <w:lvlJc w:val="left"/>
+      <w:pPr>
+        <w:ind w:left="3600" w:hanging="360"/>
+      </w:pPr>
+      <w:rPr>
+        <w:rFonts w:ascii="Courier New" w:hAnsi="Courier New" w:cs="Courier New" w:hint="default"/>
+      </w:rPr>
+    </w:lvl>
+    <w:lvl w:ilvl="5" w:tplc="2C0A0005" w:tentative="1">
+      <w:start w:val="1"/>
+      <w:numFmt w:val="bullet"/>
+      <w:lvlText w:val=""/>
+      <w:lvlJc w:val="left"/>
+      <w:pPr>
+        <w:ind w:left="4320" w:hanging="360"/>
+      </w:pPr>
+      <w:rPr>
+        <w:rFonts w:ascii="Wingdings" w:hAnsi="Wingdings" w:hint="default"/>
+      </w:rPr>
+    </w:lvl>
+    <w:lvl w:ilvl="6" w:tplc="2C0A0001" w:tentative="1">
+      <w:start w:val="1"/>
+      <w:numFmt w:val="bullet"/>
+      <w:lvlText w:val=""/>
+      <w:lvlJc w:val="left"/>
+      <w:pPr>
+        <w:ind w:left="5040" w:hanging="360"/>
+      </w:pPr>
+      <w:rPr>
+        <w:rFonts w:ascii="Symbol" w:hAnsi="Symbol" w:hint="default"/>
+      </w:rPr>
+    </w:lvl>
+    <w:lvl w:ilvl="7" w:tplc="2C0A0003" w:tentative="1">
+      <w:start w:val="1"/>
+      <w:numFmt w:val="bullet"/>
+      <w:lvlText w:val="o"/>
+      <w:lvlJc w:val="left"/>
+      <w:pPr>
+        <w:ind w:left="5760" w:hanging="360"/>
+      </w:pPr>
+      <w:rPr>
+        <w:rFonts w:ascii="Courier New" w:hAnsi="Courier New" w:cs="Courier New" w:hint="default"/>
+      </w:rPr>
+    </w:lvl>
+    <w:lvl w:ilvl="8" w:tplc="2C0A0005" w:tentative="1">
+      <w:start w:val="1"/>
+      <w:numFmt w:val="bullet"/>
+      <w:lvlText w:val=""/>
+      <w:lvlJc w:val="left"/>
+      <w:pPr>
+        <w:ind w:left="6480" w:hanging="360"/>
+      </w:pPr>
+      <w:rPr>
+        <w:rFonts w:ascii="Wingdings" w:hAnsi="Wingdings" w:hint="default"/>
+      </w:rPr>
+    </w:lvl>
+  </w:abstractNum>
+  <w:abstractNum w:abstractNumId="19">
+    <w:nsid w:val="608D4E4D"/>
+    <w:multiLevelType w:val="hybridMultilevel"/>
+    <w:tmpl w:val="17740EA6"/>
+    <w:lvl w:ilvl="0" w:tplc="04822862">
+      <w:start w:val="1"/>
+      <w:numFmt w:val="bullet"/>
+      <w:lvlText w:val=""/>
+      <w:lvlJc w:val="left"/>
+      <w:pPr>
+        <w:ind w:left="720" w:hanging="360"/>
+      </w:pPr>
+      <w:rPr>
+        <w:rFonts w:ascii="Wingdings" w:hAnsi="Wingdings" w:hint="default"/>
+        <w:color w:val="1F497D" w:themeColor="text2"/>
+      </w:rPr>
+    </w:lvl>
+    <w:lvl w:ilvl="1" w:tplc="2C0A0003" w:tentative="1">
+      <w:start w:val="1"/>
+      <w:numFmt w:val="bullet"/>
+      <w:lvlText w:val="o"/>
+      <w:lvlJc w:val="left"/>
+      <w:pPr>
+        <w:ind w:left="1440" w:hanging="360"/>
+      </w:pPr>
+      <w:rPr>
+        <w:rFonts w:ascii="Courier New" w:hAnsi="Courier New" w:cs="Courier New" w:hint="default"/>
+      </w:rPr>
+    </w:lvl>
+    <w:lvl w:ilvl="2" w:tplc="2C0A0005" w:tentative="1">
+      <w:start w:val="1"/>
+      <w:numFmt w:val="bullet"/>
+      <w:lvlText w:val=""/>
+      <w:lvlJc w:val="left"/>
+      <w:pPr>
+        <w:ind w:left="2160" w:hanging="360"/>
+      </w:pPr>
+      <w:rPr>
+        <w:rFonts w:ascii="Wingdings" w:hAnsi="Wingdings" w:hint="default"/>
+      </w:rPr>
+    </w:lvl>
+    <w:lvl w:ilvl="3" w:tplc="2C0A0001" w:tentative="1">
+      <w:start w:val="1"/>
+      <w:numFmt w:val="bullet"/>
+      <w:lvlText w:val=""/>
+      <w:lvlJc w:val="left"/>
+      <w:pPr>
+        <w:ind w:left="2880" w:hanging="360"/>
+      </w:pPr>
+      <w:rPr>
+        <w:rFonts w:ascii="Symbol" w:hAnsi="Symbol" w:hint="default"/>
+      </w:rPr>
+    </w:lvl>
+    <w:lvl w:ilvl="4" w:tplc="2C0A0003" w:tentative="1">
+      <w:start w:val="1"/>
+      <w:numFmt w:val="bullet"/>
+      <w:lvlText w:val="o"/>
+      <w:lvlJc w:val="left"/>
+      <w:pPr>
+        <w:ind w:left="3600" w:hanging="360"/>
+      </w:pPr>
+      <w:rPr>
+        <w:rFonts w:ascii="Courier New" w:hAnsi="Courier New" w:cs="Courier New" w:hint="default"/>
+      </w:rPr>
+    </w:lvl>
+    <w:lvl w:ilvl="5" w:tplc="2C0A0005" w:tentative="1">
+      <w:start w:val="1"/>
+      <w:numFmt w:val="bullet"/>
+      <w:lvlText w:val=""/>
+      <w:lvlJc w:val="left"/>
+      <w:pPr>
+        <w:ind w:left="4320" w:hanging="360"/>
+      </w:pPr>
+      <w:rPr>
+        <w:rFonts w:ascii="Wingdings" w:hAnsi="Wingdings" w:hint="default"/>
+      </w:rPr>
+    </w:lvl>
+    <w:lvl w:ilvl="6" w:tplc="2C0A0001" w:tentative="1">
+      <w:start w:val="1"/>
+      <w:numFmt w:val="bullet"/>
+      <w:lvlText w:val=""/>
+      <w:lvlJc w:val="left"/>
+      <w:pPr>
+        <w:ind w:left="5040" w:hanging="360"/>
+      </w:pPr>
+      <w:rPr>
+        <w:rFonts w:ascii="Symbol" w:hAnsi="Symbol" w:hint="default"/>
+      </w:rPr>
+    </w:lvl>
+    <w:lvl w:ilvl="7" w:tplc="2C0A0003" w:tentative="1">
+      <w:start w:val="1"/>
+      <w:numFmt w:val="bullet"/>
+      <w:lvlText w:val="o"/>
+      <w:lvlJc w:val="left"/>
+      <w:pPr>
+        <w:ind w:left="5760" w:hanging="360"/>
+      </w:pPr>
+      <w:rPr>
+        <w:rFonts w:ascii="Courier New" w:hAnsi="Courier New" w:cs="Courier New" w:hint="default"/>
+      </w:rPr>
+    </w:lvl>
+    <w:lvl w:ilvl="8" w:tplc="2C0A0005" w:tentative="1">
+      <w:start w:val="1"/>
+      <w:numFmt w:val="bullet"/>
+      <w:lvlText w:val=""/>
+      <w:lvlJc w:val="left"/>
+      <w:pPr>
+        <w:ind w:left="6480" w:hanging="360"/>
+      </w:pPr>
+      <w:rPr>
+        <w:rFonts w:ascii="Wingdings" w:hAnsi="Wingdings" w:hint="default"/>
+      </w:rPr>
+    </w:lvl>
+  </w:abstractNum>
+  <w:abstractNum w:abstractNumId="20">
     <w:nsid w:val="64705D2C"/>
     <w:multiLevelType w:val="hybridMultilevel"/>
     <w:tmpl w:val="55E00B66"/>
@@ -6570,7 +8423,7 @@
       </w:rPr>
     </w:lvl>
   </w:abstractNum>
-  <w:abstractNum w:abstractNumId="11">
+  <w:abstractNum w:abstractNumId="21">
     <w:nsid w:val="6AEB789C"/>
     <w:multiLevelType w:val="hybridMultilevel"/>
     <w:tmpl w:val="94365264"/>
@@ -6682,7 +8535,120 @@
       </w:rPr>
     </w:lvl>
   </w:abstractNum>
-  <w:abstractNum w:abstractNumId="12">
+  <w:abstractNum w:abstractNumId="22">
+    <w:nsid w:val="6FD46F65"/>
+    <w:multiLevelType w:val="hybridMultilevel"/>
+    <w:tmpl w:val="85D6D8D2"/>
+    <w:lvl w:ilvl="0" w:tplc="2C0A0001">
+      <w:start w:val="1"/>
+      <w:numFmt w:val="bullet"/>
+      <w:lvlText w:val=""/>
+      <w:lvlJc w:val="left"/>
+      <w:pPr>
+        <w:ind w:left="720" w:hanging="360"/>
+      </w:pPr>
+      <w:rPr>
+        <w:rFonts w:ascii="Symbol" w:hAnsi="Symbol" w:hint="default"/>
+      </w:rPr>
+    </w:lvl>
+    <w:lvl w:ilvl="1" w:tplc="2C0A0003" w:tentative="1">
+      <w:start w:val="1"/>
+      <w:numFmt w:val="bullet"/>
+      <w:lvlText w:val="o"/>
+      <w:lvlJc w:val="left"/>
+      <w:pPr>
+        <w:ind w:left="1440" w:hanging="360"/>
+      </w:pPr>
+      <w:rPr>
+        <w:rFonts w:ascii="Courier New" w:hAnsi="Courier New" w:cs="Courier New" w:hint="default"/>
+      </w:rPr>
+    </w:lvl>
+    <w:lvl w:ilvl="2" w:tplc="2C0A0005" w:tentative="1">
+      <w:start w:val="1"/>
+      <w:numFmt w:val="bullet"/>
+      <w:lvlText w:val=""/>
+      <w:lvlJc w:val="left"/>
+      <w:pPr>
+        <w:ind w:left="2160" w:hanging="360"/>
+      </w:pPr>
+      <w:rPr>
+        <w:rFonts w:ascii="Wingdings" w:hAnsi="Wingdings" w:hint="default"/>
+      </w:rPr>
+    </w:lvl>
+    <w:lvl w:ilvl="3" w:tplc="2C0A0001" w:tentative="1">
+      <w:start w:val="1"/>
+      <w:numFmt w:val="bullet"/>
+      <w:lvlText w:val=""/>
+      <w:lvlJc w:val="left"/>
+      <w:pPr>
+        <w:ind w:left="2880" w:hanging="360"/>
+      </w:pPr>
+      <w:rPr>
+        <w:rFonts w:ascii="Symbol" w:hAnsi="Symbol" w:hint="default"/>
+      </w:rPr>
+    </w:lvl>
+    <w:lvl w:ilvl="4" w:tplc="2C0A0003" w:tentative="1">
+      <w:start w:val="1"/>
+      <w:numFmt w:val="bullet"/>
+      <w:lvlText w:val="o"/>
+      <w:lvlJc w:val="left"/>
+      <w:pPr>
+        <w:ind w:left="3600" w:hanging="360"/>
+      </w:pPr>
+      <w:rPr>
+        <w:rFonts w:ascii="Courier New" w:hAnsi="Courier New" w:cs="Courier New" w:hint="default"/>
+      </w:rPr>
+    </w:lvl>
+    <w:lvl w:ilvl="5" w:tplc="2C0A0005" w:tentative="1">
+      <w:start w:val="1"/>
+      <w:numFmt w:val="bullet"/>
+      <w:lvlText w:val=""/>
+      <w:lvlJc w:val="left"/>
+      <w:pPr>
+        <w:ind w:left="4320" w:hanging="360"/>
+      </w:pPr>
+      <w:rPr>
+        <w:rFonts w:ascii="Wingdings" w:hAnsi="Wingdings" w:hint="default"/>
+      </w:rPr>
+    </w:lvl>
+    <w:lvl w:ilvl="6" w:tplc="2C0A0001" w:tentative="1">
+      <w:start w:val="1"/>
+      <w:numFmt w:val="bullet"/>
+      <w:lvlText w:val=""/>
+      <w:lvlJc w:val="left"/>
+      <w:pPr>
+        <w:ind w:left="5040" w:hanging="360"/>
+      </w:pPr>
+      <w:rPr>
+        <w:rFonts w:ascii="Symbol" w:hAnsi="Symbol" w:hint="default"/>
+      </w:rPr>
+    </w:lvl>
+    <w:lvl w:ilvl="7" w:tplc="2C0A0003" w:tentative="1">
+      <w:start w:val="1"/>
+      <w:numFmt w:val="bullet"/>
+      <w:lvlText w:val="o"/>
+      <w:lvlJc w:val="left"/>
+      <w:pPr>
+        <w:ind w:left="5760" w:hanging="360"/>
+      </w:pPr>
+      <w:rPr>
+        <w:rFonts w:ascii="Courier New" w:hAnsi="Courier New" w:cs="Courier New" w:hint="default"/>
+      </w:rPr>
+    </w:lvl>
+    <w:lvl w:ilvl="8" w:tplc="2C0A0005" w:tentative="1">
+      <w:start w:val="1"/>
+      <w:numFmt w:val="bullet"/>
+      <w:lvlText w:val=""/>
+      <w:lvlJc w:val="left"/>
+      <w:pPr>
+        <w:ind w:left="6480" w:hanging="360"/>
+      </w:pPr>
+      <w:rPr>
+        <w:rFonts w:ascii="Wingdings" w:hAnsi="Wingdings" w:hint="default"/>
+      </w:rPr>
+    </w:lvl>
+  </w:abstractNum>
+  <w:abstractNum w:abstractNumId="23">
     <w:nsid w:val="7EE3291D"/>
     <w:multiLevelType w:val="hybridMultilevel"/>
     <w:tmpl w:val="D1287B62"/>
@@ -6797,43 +8763,76 @@
     </w:lvl>
   </w:abstractNum>
   <w:num w:numId="1">
+    <w:abstractNumId w:val="5"/>
+  </w:num>
+  <w:num w:numId="2">
     <w:abstractNumId w:val="2"/>
   </w:num>
-  <w:num w:numId="2">
-    <w:abstractNumId w:val="1"/>
-  </w:num>
   <w:num w:numId="3">
-    <w:abstractNumId w:val="11"/>
+    <w:abstractNumId w:val="21"/>
   </w:num>
   <w:num w:numId="4">
-    <w:abstractNumId w:val="3"/>
+    <w:abstractNumId w:val="7"/>
   </w:num>
   <w:num w:numId="5">
     <w:abstractNumId w:val="0"/>
   </w:num>
   <w:num w:numId="6">
+    <w:abstractNumId w:val="13"/>
+  </w:num>
+  <w:num w:numId="7">
+    <w:abstractNumId w:val="12"/>
+  </w:num>
+  <w:num w:numId="8">
+    <w:abstractNumId w:val="11"/>
+  </w:num>
+  <w:num w:numId="9">
+    <w:abstractNumId w:val="9"/>
+  </w:num>
+  <w:num w:numId="10">
+    <w:abstractNumId w:val="23"/>
+  </w:num>
+  <w:num w:numId="11">
+    <w:abstractNumId w:val="15"/>
+  </w:num>
+  <w:num w:numId="12">
+    <w:abstractNumId w:val="10"/>
+  </w:num>
+  <w:num w:numId="13">
+    <w:abstractNumId w:val="20"/>
+  </w:num>
+  <w:num w:numId="14">
+    <w:abstractNumId w:val="6"/>
+  </w:num>
+  <w:num w:numId="15">
+    <w:abstractNumId w:val="17"/>
+  </w:num>
+  <w:num w:numId="16">
+    <w:abstractNumId w:val="14"/>
+  </w:num>
+  <w:num w:numId="17">
+    <w:abstractNumId w:val="4"/>
+  </w:num>
+  <w:num w:numId="18">
     <w:abstractNumId w:val="8"/>
   </w:num>
-  <w:num w:numId="7">
-    <w:abstractNumId w:val="7"/>
+  <w:num w:numId="19">
+    <w:abstractNumId w:val="22"/>
   </w:num>
-  <w:num w:numId="8">
-    <w:abstractNumId w:val="6"/>
+  <w:num w:numId="20">
+    <w:abstractNumId w:val="1"/>
   </w:num>
-  <w:num w:numId="9">
-    <w:abstractNumId w:val="4"/>
+  <w:num w:numId="21">
+    <w:abstractNumId w:val="19"/>
   </w:num>
-  <w:num w:numId="10">
-    <w:abstractNumId w:val="12"/>
+  <w:num w:numId="22">
+    <w:abstractNumId w:val="18"/>
   </w:num>
-  <w:num w:numId="11">
-    <w:abstractNumId w:val="9"/>
+  <w:num w:numId="23">
+    <w:abstractNumId w:val="16"/>
   </w:num>
-  <w:num w:numId="12">
-    <w:abstractNumId w:val="5"/>
-  </w:num>
-  <w:num w:numId="13">
-    <w:abstractNumId w:val="10"/>
+  <w:num w:numId="24">
+    <w:abstractNumId w:val="3"/>
   </w:num>
 </w:numbering>
 </file>
@@ -6905,7 +8904,7 @@
     <w:lsdException w:name="Medium Shading 2 Accent 1" w:semiHidden="0" w:uiPriority="64" w:unhideWhenUsed="0"/>
     <w:lsdException w:name="Medium List 1 Accent 1" w:semiHidden="0" w:uiPriority="65" w:unhideWhenUsed="0"/>
     <w:lsdException w:name="Revision" w:unhideWhenUsed="0"/>
-    <w:lsdException w:name="List Paragraph" w:semiHidden="0" w:uiPriority="34" w:unhideWhenUsed="0" w:qFormat="1"/>
+    <w:lsdException w:name="List Paragraph" w:semiHidden="0" w:uiPriority="0" w:unhideWhenUsed="0" w:qFormat="1"/>
     <w:lsdException w:name="Quote" w:semiHidden="0" w:uiPriority="29" w:unhideWhenUsed="0" w:qFormat="1"/>
     <w:lsdException w:name="Intense Quote" w:semiHidden="0" w:uiPriority="30" w:unhideWhenUsed="0" w:qFormat="1"/>
     <w:lsdException w:name="Medium List 2 Accent 1" w:semiHidden="0" w:uiPriority="66" w:unhideWhenUsed="0"/>
@@ -7173,7 +9172,6 @@
   <w:style w:type="paragraph" w:styleId="ListParagraph">
     <w:name w:val="List Paragraph"/>
     <w:basedOn w:val="Normal"/>
-    <w:uiPriority w:val="34"/>
     <w:qFormat/>
     <w:rsid w:val="006E433F"/>
     <w:pPr>
@@ -7325,7 +9323,6 @@
     <w:name w:val="Heading 3 Char"/>
     <w:basedOn w:val="DefaultParagraphFont"/>
     <w:link w:val="Heading3"/>
-    <w:uiPriority w:val="9"/>
     <w:rsid w:val="00721EA5"/>
     <w:rPr>
       <w:rFonts w:asciiTheme="majorHAnsi" w:eastAsiaTheme="majorEastAsia" w:hAnsiTheme="majorHAnsi" w:cstheme="majorBidi"/>
@@ -7679,7 +9676,7 @@
 </file>
 
 <file path=customXml/itemProps1.xml><?xml version="1.0" encoding="utf-8"?>
-<ds:datastoreItem xmlns:ds="http://schemas.openxmlformats.org/officeDocument/2006/customXml" ds:itemID="{9D31714A-CF34-4075-B842-08007001D342}">
+<ds:datastoreItem xmlns:ds="http://schemas.openxmlformats.org/officeDocument/2006/customXml" ds:itemID="{AF1E5BCF-8AC1-4A9D-BF6A-1787745CA25A}">
   <ds:schemaRefs>
     <ds:schemaRef ds:uri="http://schemas.openxmlformats.org/officeDocument/2006/bibliography"/>
   </ds:schemaRefs>

</xml_diff>